<commit_message>
added test case in report
</commit_message>
<xml_diff>
--- a/Assignment 2 Report.docx
+++ b/Assignment 2 Report.docx
@@ -275,6 +275,18 @@
             <w:bookmarkEnd w:id="5"/>
           </w:p>
           <w:p>
+            <w:r>
+              <w:t xml:space="preserve">Group: </w:t>
+            </w:r>
+            <w:r>
+              <w:rPr>
+                <w:b/>
+                <w:bCs/>
+              </w:rPr>
+              <w:t>COS30019_A02_T022</w:t>
+            </w:r>
+          </w:p>
+          <w:p>
             <w:pPr>
               <w:pStyle w:val="Heading2"/>
             </w:pPr>
@@ -968,14 +980,8 @@
           <w:ilvl w:val="1"/>
           <w:numId w:val="1"/>
         </w:numPr>
-        <w:rPr>
-          <w:color w:val="FF0000"/>
-        </w:rPr>
-      </w:pPr>
-      <w:r>
-        <w:rPr>
-          <w:color w:val="FF0000"/>
-        </w:rPr>
+      </w:pPr>
+      <w:r>
         <w:t xml:space="preserve">Forward Chaining </w:t>
       </w:r>
     </w:p>
@@ -986,14 +992,8 @@
           <w:ilvl w:val="1"/>
           <w:numId w:val="1"/>
         </w:numPr>
-        <w:rPr>
-          <w:color w:val="FF0000"/>
-        </w:rPr>
-      </w:pPr>
-      <w:r>
-        <w:rPr>
-          <w:color w:val="FF0000"/>
-        </w:rPr>
+      </w:pPr>
+      <w:r>
         <w:t>Backward Chaining</w:t>
       </w:r>
     </w:p>
@@ -1004,12 +1004,19 @@
           <w:ilvl w:val="0"/>
           <w:numId w:val="1"/>
         </w:numPr>
-        <w:rPr>
-          <w:color w:val="FF0000"/>
-        </w:rPr>
-      </w:pPr>
+      </w:pPr>
+      <w:r>
+        <w:t xml:space="preserve">They currently work only with Horn </w:t>
+      </w:r>
+      <w:proofErr w:type="gramStart"/>
+      <w:r>
+        <w:t>input</w:t>
+      </w:r>
+      <w:proofErr w:type="gramEnd"/>
+      <w:r>
+        <w:t xml:space="preserve"> </w:t>
+      </w:r>
     </w:p>
-    <w:p/>
     <w:p/>
     <w:p/>
     <w:p/>
@@ -1177,30 +1184,720 @@
         <w:t>Test Cases</w:t>
       </w:r>
     </w:p>
-    <w:p/>
     <w:p>
-      <w:pPr>
-        <w:pStyle w:val="Heading2"/>
-      </w:pPr>
-      <w:r>
-        <w:t>Acknowledgement/Resources</w:t>
+      <w:r>
+        <w:t xml:space="preserve">To ensure this program is robust and reliable we will test it in a variety of </w:t>
+      </w:r>
+      <w:r>
+        <w:t>situations to ensure it works.</w:t>
+      </w:r>
+    </w:p>
+    <w:p/>
+    <w:p>
+      <w:pPr>
+        <w:pStyle w:val="ListParagraph"/>
+        <w:numPr>
+          <w:ilvl w:val="0"/>
+          <w:numId w:val="7"/>
+        </w:numPr>
+      </w:pPr>
+      <w:r>
+        <w:rPr>
+          <w:noProof/>
+        </w:rPr>
+        <w:drawing>
+          <wp:anchor distT="0" distB="0" distL="114300" distR="114300" simplePos="0" relativeHeight="251677696" behindDoc="0" locked="0" layoutInCell="1" allowOverlap="1" wp14:anchorId="246129C0" wp14:editId="181AD803">
+            <wp:simplePos x="0" y="0"/>
+            <wp:positionH relativeFrom="column">
+              <wp:posOffset>3467100</wp:posOffset>
+            </wp:positionH>
+            <wp:positionV relativeFrom="paragraph">
+              <wp:posOffset>426720</wp:posOffset>
+            </wp:positionV>
+            <wp:extent cx="990600" cy="827405"/>
+            <wp:effectExtent l="0" t="0" r="0" b="0"/>
+            <wp:wrapTopAndBottom/>
+            <wp:docPr id="8" name="Picture 8" descr="A black background with white text&#10;&#10;Description automatically generated with low confidence"/>
+            <wp:cNvGraphicFramePr>
+              <a:graphicFrameLocks xmlns:a="http://schemas.openxmlformats.org/drawingml/2006/main" noChangeAspect="1"/>
+            </wp:cNvGraphicFramePr>
+            <a:graphic xmlns:a="http://schemas.openxmlformats.org/drawingml/2006/main">
+              <a:graphicData uri="http://schemas.openxmlformats.org/drawingml/2006/picture">
+                <pic:pic xmlns:pic="http://schemas.openxmlformats.org/drawingml/2006/picture">
+                  <pic:nvPicPr>
+                    <pic:cNvPr id="8" name="Picture 8" descr="A black background with white text&#10;&#10;Description automatically generated with low confidence"/>
+                    <pic:cNvPicPr/>
+                  </pic:nvPicPr>
+                  <pic:blipFill>
+                    <a:blip r:embed="rId13">
+                      <a:extLst>
+                        <a:ext uri="{28A0092B-C50C-407E-A947-70E740481C1C}">
+                          <a14:useLocalDpi xmlns:a14="http://schemas.microsoft.com/office/drawing/2010/main" val="0"/>
+                        </a:ext>
+                      </a:extLst>
+                    </a:blip>
+                    <a:stretch>
+                      <a:fillRect/>
+                    </a:stretch>
+                  </pic:blipFill>
+                  <pic:spPr>
+                    <a:xfrm>
+                      <a:off x="0" y="0"/>
+                      <a:ext cx="990600" cy="827405"/>
+                    </a:xfrm>
+                    <a:prstGeom prst="rect">
+                      <a:avLst/>
+                    </a:prstGeom>
+                  </pic:spPr>
+                </pic:pic>
+              </a:graphicData>
+            </a:graphic>
+            <wp14:sizeRelH relativeFrom="margin">
+              <wp14:pctWidth>0</wp14:pctWidth>
+            </wp14:sizeRelH>
+            <wp14:sizeRelV relativeFrom="margin">
+              <wp14:pctHeight>0</wp14:pctHeight>
+            </wp14:sizeRelV>
+          </wp:anchor>
+        </w:drawing>
+      </w:r>
+      <w:r>
+        <w:rPr>
+          <w:noProof/>
+        </w:rPr>
+        <w:drawing>
+          <wp:anchor distT="0" distB="0" distL="114300" distR="114300" simplePos="0" relativeHeight="251675648" behindDoc="0" locked="0" layoutInCell="1" allowOverlap="1" wp14:anchorId="3067129C" wp14:editId="0827FAD4">
+            <wp:simplePos x="0" y="0"/>
+            <wp:positionH relativeFrom="column">
+              <wp:posOffset>1943100</wp:posOffset>
+            </wp:positionH>
+            <wp:positionV relativeFrom="paragraph">
+              <wp:posOffset>474345</wp:posOffset>
+            </wp:positionV>
+            <wp:extent cx="561975" cy="561975"/>
+            <wp:effectExtent l="0" t="0" r="9525" b="0"/>
+            <wp:wrapTopAndBottom/>
+            <wp:docPr id="7" name="Picture 7"/>
+            <wp:cNvGraphicFramePr>
+              <a:graphicFrameLocks xmlns:a="http://schemas.openxmlformats.org/drawingml/2006/main" noChangeAspect="1"/>
+            </wp:cNvGraphicFramePr>
+            <a:graphic xmlns:a="http://schemas.openxmlformats.org/drawingml/2006/main">
+              <a:graphicData uri="http://schemas.openxmlformats.org/drawingml/2006/picture">
+                <pic:pic xmlns:pic="http://schemas.openxmlformats.org/drawingml/2006/picture">
+                  <pic:nvPicPr>
+                    <pic:cNvPr id="0" name="Picture 2"/>
+                    <pic:cNvPicPr>
+                      <a:picLocks noChangeAspect="1" noChangeArrowheads="1"/>
+                    </pic:cNvPicPr>
+                  </pic:nvPicPr>
+                  <pic:blipFill>
+                    <a:blip r:embed="rId14" cstate="print">
+                      <a:extLst>
+                        <a:ext uri="{28A0092B-C50C-407E-A947-70E740481C1C}">
+                          <a14:useLocalDpi xmlns:a14="http://schemas.microsoft.com/office/drawing/2010/main" val="0"/>
+                        </a:ext>
+                      </a:extLst>
+                    </a:blip>
+                    <a:srcRect/>
+                    <a:stretch>
+                      <a:fillRect/>
+                    </a:stretch>
+                  </pic:blipFill>
+                  <pic:spPr bwMode="auto">
+                    <a:xfrm>
+                      <a:off x="0" y="0"/>
+                      <a:ext cx="561975" cy="561975"/>
+                    </a:xfrm>
+                    <a:prstGeom prst="rect">
+                      <a:avLst/>
+                    </a:prstGeom>
+                    <a:noFill/>
+                    <a:ln>
+                      <a:noFill/>
+                    </a:ln>
+                  </pic:spPr>
+                </pic:pic>
+              </a:graphicData>
+            </a:graphic>
+            <wp14:sizeRelH relativeFrom="margin">
+              <wp14:pctWidth>0</wp14:pctWidth>
+            </wp14:sizeRelH>
+            <wp14:sizeRelV relativeFrom="margin">
+              <wp14:pctHeight>0</wp14:pctHeight>
+            </wp14:sizeRelV>
+          </wp:anchor>
+        </w:drawing>
+      </w:r>
+      <w:r>
+        <w:rPr>
+          <w:noProof/>
+        </w:rPr>
+        <w:drawing>
+          <wp:anchor distT="0" distB="0" distL="114300" distR="114300" simplePos="0" relativeHeight="251674624" behindDoc="0" locked="0" layoutInCell="1" allowOverlap="1" wp14:anchorId="14D7C6AC" wp14:editId="42AD423F">
+            <wp:simplePos x="0" y="0"/>
+            <wp:positionH relativeFrom="column">
+              <wp:posOffset>295275</wp:posOffset>
+            </wp:positionH>
+            <wp:positionV relativeFrom="paragraph">
+              <wp:posOffset>388620</wp:posOffset>
+            </wp:positionV>
+            <wp:extent cx="790575" cy="828675"/>
+            <wp:effectExtent l="38100" t="38100" r="47625" b="47625"/>
+            <wp:wrapTopAndBottom/>
+            <wp:docPr id="3" name="Picture 3" descr="A picture containing text, font, white, screenshot&#10;&#10;Description automatically generated"/>
+            <wp:cNvGraphicFramePr>
+              <a:graphicFrameLocks xmlns:a="http://schemas.openxmlformats.org/drawingml/2006/main" noChangeAspect="1"/>
+            </wp:cNvGraphicFramePr>
+            <a:graphic xmlns:a="http://schemas.openxmlformats.org/drawingml/2006/main">
+              <a:graphicData uri="http://schemas.openxmlformats.org/drawingml/2006/picture">
+                <pic:pic xmlns:pic="http://schemas.openxmlformats.org/drawingml/2006/picture">
+                  <pic:nvPicPr>
+                    <pic:cNvPr id="3" name="Picture 3" descr="A picture containing text, font, white, screenshot&#10;&#10;Description automatically generated"/>
+                    <pic:cNvPicPr/>
+                  </pic:nvPicPr>
+                  <pic:blipFill>
+                    <a:blip r:embed="rId15">
+                      <a:extLst>
+                        <a:ext uri="{28A0092B-C50C-407E-A947-70E740481C1C}">
+                          <a14:useLocalDpi xmlns:a14="http://schemas.microsoft.com/office/drawing/2010/main" val="0"/>
+                        </a:ext>
+                      </a:extLst>
+                    </a:blip>
+                    <a:stretch>
+                      <a:fillRect/>
+                    </a:stretch>
+                  </pic:blipFill>
+                  <pic:spPr>
+                    <a:xfrm>
+                      <a:off x="0" y="0"/>
+                      <a:ext cx="790575" cy="828675"/>
+                    </a:xfrm>
+                    <a:prstGeom prst="rect">
+                      <a:avLst/>
+                    </a:prstGeom>
+                    <a:ln w="38100">
+                      <a:solidFill>
+                        <a:schemeClr val="tx1"/>
+                      </a:solidFill>
+                    </a:ln>
+                  </pic:spPr>
+                </pic:pic>
+              </a:graphicData>
+            </a:graphic>
+          </wp:anchor>
+        </w:drawing>
+      </w:r>
+      <w:r>
+        <w:t>Single literal Knowledge Base with single literal query:</w:t>
+      </w:r>
+      <w:r>
+        <w:rPr>
+          <w:noProof/>
+        </w:rPr>
+        <w:t xml:space="preserve"> </w:t>
+      </w:r>
+    </w:p>
+    <w:p/>
+    <w:p/>
+    <w:p/>
+    <w:p>
+      <w:pPr>
+        <w:pStyle w:val="ListParagraph"/>
+        <w:numPr>
+          <w:ilvl w:val="0"/>
+          <w:numId w:val="7"/>
+        </w:numPr>
+      </w:pPr>
+      <w:r>
+        <w:rPr>
+          <w:noProof/>
+        </w:rPr>
+        <w:drawing>
+          <wp:anchor distT="0" distB="0" distL="114300" distR="114300" simplePos="0" relativeHeight="251679744" behindDoc="0" locked="0" layoutInCell="1" allowOverlap="1" wp14:anchorId="277805E6" wp14:editId="3E7B90C4">
+            <wp:simplePos x="0" y="0"/>
+            <wp:positionH relativeFrom="column">
+              <wp:posOffset>3419475</wp:posOffset>
+            </wp:positionH>
+            <wp:positionV relativeFrom="paragraph">
+              <wp:posOffset>490220</wp:posOffset>
+            </wp:positionV>
+            <wp:extent cx="1209675" cy="723900"/>
+            <wp:effectExtent l="0" t="0" r="9525" b="0"/>
+            <wp:wrapTopAndBottom/>
+            <wp:docPr id="10" name="Picture 10" descr="A picture containing font, screenshot, text, number&#10;&#10;Description automatically generated"/>
+            <wp:cNvGraphicFramePr>
+              <a:graphicFrameLocks xmlns:a="http://schemas.openxmlformats.org/drawingml/2006/main" noChangeAspect="1"/>
+            </wp:cNvGraphicFramePr>
+            <a:graphic xmlns:a="http://schemas.openxmlformats.org/drawingml/2006/main">
+              <a:graphicData uri="http://schemas.openxmlformats.org/drawingml/2006/picture">
+                <pic:pic xmlns:pic="http://schemas.openxmlformats.org/drawingml/2006/picture">
+                  <pic:nvPicPr>
+                    <pic:cNvPr id="10" name="Picture 10" descr="A picture containing font, screenshot, text, number&#10;&#10;Description automatically generated"/>
+                    <pic:cNvPicPr/>
+                  </pic:nvPicPr>
+                  <pic:blipFill>
+                    <a:blip r:embed="rId16">
+                      <a:extLst>
+                        <a:ext uri="{28A0092B-C50C-407E-A947-70E740481C1C}">
+                          <a14:useLocalDpi xmlns:a14="http://schemas.microsoft.com/office/drawing/2010/main" val="0"/>
+                        </a:ext>
+                      </a:extLst>
+                    </a:blip>
+                    <a:stretch>
+                      <a:fillRect/>
+                    </a:stretch>
+                  </pic:blipFill>
+                  <pic:spPr>
+                    <a:xfrm>
+                      <a:off x="0" y="0"/>
+                      <a:ext cx="1209675" cy="723900"/>
+                    </a:xfrm>
+                    <a:prstGeom prst="rect">
+                      <a:avLst/>
+                    </a:prstGeom>
+                  </pic:spPr>
+                </pic:pic>
+              </a:graphicData>
+            </a:graphic>
+          </wp:anchor>
+        </w:drawing>
+      </w:r>
+      <w:r>
+        <w:rPr>
+          <w:noProof/>
+        </w:rPr>
+        <w:drawing>
+          <wp:anchor distT="0" distB="0" distL="114300" distR="114300" simplePos="0" relativeHeight="251681792" behindDoc="0" locked="0" layoutInCell="1" allowOverlap="1" wp14:anchorId="68B5E509" wp14:editId="434FA028">
+            <wp:simplePos x="0" y="0"/>
+            <wp:positionH relativeFrom="column">
+              <wp:posOffset>2066925</wp:posOffset>
+            </wp:positionH>
+            <wp:positionV relativeFrom="paragraph">
+              <wp:posOffset>389890</wp:posOffset>
+            </wp:positionV>
+            <wp:extent cx="561975" cy="561975"/>
+            <wp:effectExtent l="0" t="0" r="9525" b="0"/>
+            <wp:wrapTopAndBottom/>
+            <wp:docPr id="11" name="Picture 11" descr="A picture containing black, darkness&#10;&#10;Description automatically generated"/>
+            <wp:cNvGraphicFramePr>
+              <a:graphicFrameLocks xmlns:a="http://schemas.openxmlformats.org/drawingml/2006/main" noChangeAspect="1"/>
+            </wp:cNvGraphicFramePr>
+            <a:graphic xmlns:a="http://schemas.openxmlformats.org/drawingml/2006/main">
+              <a:graphicData uri="http://schemas.openxmlformats.org/drawingml/2006/picture">
+                <pic:pic xmlns:pic="http://schemas.openxmlformats.org/drawingml/2006/picture">
+                  <pic:nvPicPr>
+                    <pic:cNvPr id="11" name="Picture 11" descr="A picture containing black, darkness&#10;&#10;Description automatically generated"/>
+                    <pic:cNvPicPr>
+                      <a:picLocks noChangeAspect="1" noChangeArrowheads="1"/>
+                    </pic:cNvPicPr>
+                  </pic:nvPicPr>
+                  <pic:blipFill>
+                    <a:blip r:embed="rId14" cstate="print">
+                      <a:extLst>
+                        <a:ext uri="{28A0092B-C50C-407E-A947-70E740481C1C}">
+                          <a14:useLocalDpi xmlns:a14="http://schemas.microsoft.com/office/drawing/2010/main" val="0"/>
+                        </a:ext>
+                      </a:extLst>
+                    </a:blip>
+                    <a:srcRect/>
+                    <a:stretch>
+                      <a:fillRect/>
+                    </a:stretch>
+                  </pic:blipFill>
+                  <pic:spPr bwMode="auto">
+                    <a:xfrm>
+                      <a:off x="0" y="0"/>
+                      <a:ext cx="561975" cy="561975"/>
+                    </a:xfrm>
+                    <a:prstGeom prst="rect">
+                      <a:avLst/>
+                    </a:prstGeom>
+                    <a:noFill/>
+                    <a:ln>
+                      <a:noFill/>
+                    </a:ln>
+                  </pic:spPr>
+                </pic:pic>
+              </a:graphicData>
+            </a:graphic>
+            <wp14:sizeRelH relativeFrom="margin">
+              <wp14:pctWidth>0</wp14:pctWidth>
+            </wp14:sizeRelH>
+            <wp14:sizeRelV relativeFrom="margin">
+              <wp14:pctHeight>0</wp14:pctHeight>
+            </wp14:sizeRelV>
+          </wp:anchor>
+        </w:drawing>
+      </w:r>
+      <w:r>
+        <w:rPr>
+          <w:noProof/>
+        </w:rPr>
+        <w:drawing>
+          <wp:anchor distT="0" distB="0" distL="114300" distR="114300" simplePos="0" relativeHeight="251678720" behindDoc="0" locked="0" layoutInCell="1" allowOverlap="1" wp14:anchorId="5583D2D1" wp14:editId="4AAAC239">
+            <wp:simplePos x="0" y="0"/>
+            <wp:positionH relativeFrom="column">
+              <wp:posOffset>390525</wp:posOffset>
+            </wp:positionH>
+            <wp:positionV relativeFrom="paragraph">
+              <wp:posOffset>366395</wp:posOffset>
+            </wp:positionV>
+            <wp:extent cx="685800" cy="762000"/>
+            <wp:effectExtent l="38100" t="38100" r="38100" b="38100"/>
+            <wp:wrapTopAndBottom/>
+            <wp:docPr id="9" name="Picture 9" descr="A black text on a white background&#10;&#10;Description automatically generated with low confidence"/>
+            <wp:cNvGraphicFramePr>
+              <a:graphicFrameLocks xmlns:a="http://schemas.openxmlformats.org/drawingml/2006/main" noChangeAspect="1"/>
+            </wp:cNvGraphicFramePr>
+            <a:graphic xmlns:a="http://schemas.openxmlformats.org/drawingml/2006/main">
+              <a:graphicData uri="http://schemas.openxmlformats.org/drawingml/2006/picture">
+                <pic:pic xmlns:pic="http://schemas.openxmlformats.org/drawingml/2006/picture">
+                  <pic:nvPicPr>
+                    <pic:cNvPr id="9" name="Picture 9" descr="A black text on a white background&#10;&#10;Description automatically generated with low confidence"/>
+                    <pic:cNvPicPr/>
+                  </pic:nvPicPr>
+                  <pic:blipFill>
+                    <a:blip r:embed="rId17">
+                      <a:extLst>
+                        <a:ext uri="{28A0092B-C50C-407E-A947-70E740481C1C}">
+                          <a14:useLocalDpi xmlns:a14="http://schemas.microsoft.com/office/drawing/2010/main" val="0"/>
+                        </a:ext>
+                      </a:extLst>
+                    </a:blip>
+                    <a:stretch>
+                      <a:fillRect/>
+                    </a:stretch>
+                  </pic:blipFill>
+                  <pic:spPr>
+                    <a:xfrm>
+                      <a:off x="0" y="0"/>
+                      <a:ext cx="685800" cy="762000"/>
+                    </a:xfrm>
+                    <a:prstGeom prst="rect">
+                      <a:avLst/>
+                    </a:prstGeom>
+                    <a:ln w="38100">
+                      <a:solidFill>
+                        <a:schemeClr val="tx1"/>
+                      </a:solidFill>
+                    </a:ln>
+                  </pic:spPr>
+                </pic:pic>
+              </a:graphicData>
+            </a:graphic>
+          </wp:anchor>
+        </w:drawing>
+      </w:r>
+      <w:r>
+        <w:t>Single clause Knowledge Base with single literal query</w:t>
+      </w:r>
+      <w:r>
+        <w:t>:</w:t>
+      </w:r>
+      <w:r>
+        <w:rPr>
+          <w:noProof/>
+        </w:rPr>
+        <w:t xml:space="preserve"> </w:t>
       </w:r>
     </w:p>
     <w:p>
       <w:pPr>
-        <w:pStyle w:val="Heading2"/>
+        <w:pStyle w:val="ListParagraph"/>
       </w:pPr>
     </w:p>
     <w:p>
       <w:pPr>
-        <w:pStyle w:val="Heading2"/>
-      </w:pPr>
-      <w:r>
-        <w:t>Research</w:t>
+        <w:pStyle w:val="ListParagraph"/>
+        <w:numPr>
+          <w:ilvl w:val="0"/>
+          <w:numId w:val="7"/>
+        </w:numPr>
+        <w:rPr>
+          <w:color w:val="FF0000"/>
+        </w:rPr>
+      </w:pPr>
+      <w:r>
+        <w:rPr>
+          <w:color w:val="FF0000"/>
+        </w:rPr>
+        <w:t>Single clause Knowledge Base with conjunction query:</w:t>
+      </w:r>
+    </w:p>
+    <w:p/>
+    <w:p>
+      <w:pPr>
+        <w:pStyle w:val="ListParagraph"/>
+        <w:numPr>
+          <w:ilvl w:val="0"/>
+          <w:numId w:val="7"/>
+        </w:numPr>
+      </w:pPr>
+      <w:r>
+        <w:t>Multiple clause Knowledge Base with single literal query:</w:t>
+      </w:r>
+      <w:r>
+        <w:rPr>
+          <w:noProof/>
+        </w:rPr>
+        <w:t xml:space="preserve"> </w:t>
       </w:r>
     </w:p>
     <w:p>
-      <w:hyperlink r:id="rId13" w:history="1">
+      <w:pPr>
+        <w:pStyle w:val="ListParagraph"/>
+      </w:pPr>
+      <w:r>
+        <w:rPr>
+          <w:noProof/>
+        </w:rPr>
+        <w:drawing>
+          <wp:anchor distT="0" distB="0" distL="114300" distR="114300" simplePos="0" relativeHeight="251685888" behindDoc="0" locked="0" layoutInCell="1" allowOverlap="1" wp14:anchorId="1C82172E" wp14:editId="63302F29">
+            <wp:simplePos x="0" y="0"/>
+            <wp:positionH relativeFrom="margin">
+              <wp:align>right</wp:align>
+            </wp:positionH>
+            <wp:positionV relativeFrom="paragraph">
+              <wp:posOffset>237490</wp:posOffset>
+            </wp:positionV>
+            <wp:extent cx="3038475" cy="752475"/>
+            <wp:effectExtent l="0" t="0" r="9525" b="9525"/>
+            <wp:wrapTopAndBottom/>
+            <wp:docPr id="14" name="Picture 14" descr="A picture containing text, font, screenshot&#10;&#10;Description automatically generated"/>
+            <wp:cNvGraphicFramePr>
+              <a:graphicFrameLocks xmlns:a="http://schemas.openxmlformats.org/drawingml/2006/main" noChangeAspect="1"/>
+            </wp:cNvGraphicFramePr>
+            <a:graphic xmlns:a="http://schemas.openxmlformats.org/drawingml/2006/main">
+              <a:graphicData uri="http://schemas.openxmlformats.org/drawingml/2006/picture">
+                <pic:pic xmlns:pic="http://schemas.openxmlformats.org/drawingml/2006/picture">
+                  <pic:nvPicPr>
+                    <pic:cNvPr id="14" name="Picture 14" descr="A picture containing text, font, screenshot&#10;&#10;Description automatically generated"/>
+                    <pic:cNvPicPr/>
+                  </pic:nvPicPr>
+                  <pic:blipFill>
+                    <a:blip r:embed="rId18">
+                      <a:extLst>
+                        <a:ext uri="{28A0092B-C50C-407E-A947-70E740481C1C}">
+                          <a14:useLocalDpi xmlns:a14="http://schemas.microsoft.com/office/drawing/2010/main" val="0"/>
+                        </a:ext>
+                      </a:extLst>
+                    </a:blip>
+                    <a:stretch>
+                      <a:fillRect/>
+                    </a:stretch>
+                  </pic:blipFill>
+                  <pic:spPr>
+                    <a:xfrm>
+                      <a:off x="0" y="0"/>
+                      <a:ext cx="3038475" cy="752475"/>
+                    </a:xfrm>
+                    <a:prstGeom prst="rect">
+                      <a:avLst/>
+                    </a:prstGeom>
+                  </pic:spPr>
+                </pic:pic>
+              </a:graphicData>
+            </a:graphic>
+          </wp:anchor>
+        </w:drawing>
+      </w:r>
+      <w:r>
+        <w:rPr>
+          <w:noProof/>
+        </w:rPr>
+        <w:drawing>
+          <wp:anchor distT="0" distB="0" distL="114300" distR="114300" simplePos="0" relativeHeight="251684864" behindDoc="0" locked="0" layoutInCell="1" allowOverlap="1" wp14:anchorId="68F9100C" wp14:editId="4077A1A3">
+            <wp:simplePos x="0" y="0"/>
+            <wp:positionH relativeFrom="column">
+              <wp:posOffset>2152650</wp:posOffset>
+            </wp:positionH>
+            <wp:positionV relativeFrom="paragraph">
+              <wp:posOffset>290195</wp:posOffset>
+            </wp:positionV>
+            <wp:extent cx="561975" cy="561975"/>
+            <wp:effectExtent l="0" t="0" r="9525" b="0"/>
+            <wp:wrapTopAndBottom/>
+            <wp:docPr id="13" name="Picture 13" descr="A picture containing black, darkness&#10;&#10;Description automatically generated"/>
+            <wp:cNvGraphicFramePr>
+              <a:graphicFrameLocks xmlns:a="http://schemas.openxmlformats.org/drawingml/2006/main" noChangeAspect="1"/>
+            </wp:cNvGraphicFramePr>
+            <a:graphic xmlns:a="http://schemas.openxmlformats.org/drawingml/2006/main">
+              <a:graphicData uri="http://schemas.openxmlformats.org/drawingml/2006/picture">
+                <pic:pic xmlns:pic="http://schemas.openxmlformats.org/drawingml/2006/picture">
+                  <pic:nvPicPr>
+                    <pic:cNvPr id="11" name="Picture 11" descr="A picture containing black, darkness&#10;&#10;Description automatically generated"/>
+                    <pic:cNvPicPr>
+                      <a:picLocks noChangeAspect="1" noChangeArrowheads="1"/>
+                    </pic:cNvPicPr>
+                  </pic:nvPicPr>
+                  <pic:blipFill>
+                    <a:blip r:embed="rId14" cstate="print">
+                      <a:extLst>
+                        <a:ext uri="{28A0092B-C50C-407E-A947-70E740481C1C}">
+                          <a14:useLocalDpi xmlns:a14="http://schemas.microsoft.com/office/drawing/2010/main" val="0"/>
+                        </a:ext>
+                      </a:extLst>
+                    </a:blip>
+                    <a:srcRect/>
+                    <a:stretch>
+                      <a:fillRect/>
+                    </a:stretch>
+                  </pic:blipFill>
+                  <pic:spPr bwMode="auto">
+                    <a:xfrm>
+                      <a:off x="0" y="0"/>
+                      <a:ext cx="561975" cy="561975"/>
+                    </a:xfrm>
+                    <a:prstGeom prst="rect">
+                      <a:avLst/>
+                    </a:prstGeom>
+                    <a:noFill/>
+                    <a:ln>
+                      <a:noFill/>
+                    </a:ln>
+                  </pic:spPr>
+                </pic:pic>
+              </a:graphicData>
+            </a:graphic>
+            <wp14:sizeRelH relativeFrom="margin">
+              <wp14:pctWidth>0</wp14:pctWidth>
+            </wp14:sizeRelH>
+            <wp14:sizeRelV relativeFrom="margin">
+              <wp14:pctHeight>0</wp14:pctHeight>
+            </wp14:sizeRelV>
+          </wp:anchor>
+        </w:drawing>
+      </w:r>
+      <w:r>
+        <w:rPr>
+          <w:noProof/>
+        </w:rPr>
+        <w:drawing>
+          <wp:anchor distT="0" distB="0" distL="114300" distR="114300" simplePos="0" relativeHeight="251682816" behindDoc="0" locked="0" layoutInCell="1" allowOverlap="1" wp14:anchorId="7A14E785" wp14:editId="28A93979">
+            <wp:simplePos x="0" y="0"/>
+            <wp:positionH relativeFrom="margin">
+              <wp:posOffset>-276225</wp:posOffset>
+            </wp:positionH>
+            <wp:positionV relativeFrom="paragraph">
+              <wp:posOffset>227965</wp:posOffset>
+            </wp:positionV>
+            <wp:extent cx="2181225" cy="752475"/>
+            <wp:effectExtent l="38100" t="38100" r="47625" b="47625"/>
+            <wp:wrapTopAndBottom/>
+            <wp:docPr id="12" name="Picture 12"/>
+            <wp:cNvGraphicFramePr>
+              <a:graphicFrameLocks xmlns:a="http://schemas.openxmlformats.org/drawingml/2006/main" noChangeAspect="1"/>
+            </wp:cNvGraphicFramePr>
+            <a:graphic xmlns:a="http://schemas.openxmlformats.org/drawingml/2006/main">
+              <a:graphicData uri="http://schemas.openxmlformats.org/drawingml/2006/picture">
+                <pic:pic xmlns:pic="http://schemas.openxmlformats.org/drawingml/2006/picture">
+                  <pic:nvPicPr>
+                    <pic:cNvPr id="1" name=""/>
+                    <pic:cNvPicPr/>
+                  </pic:nvPicPr>
+                  <pic:blipFill>
+                    <a:blip r:embed="rId19">
+                      <a:extLst>
+                        <a:ext uri="{28A0092B-C50C-407E-A947-70E740481C1C}">
+                          <a14:useLocalDpi xmlns:a14="http://schemas.microsoft.com/office/drawing/2010/main" val="0"/>
+                        </a:ext>
+                      </a:extLst>
+                    </a:blip>
+                    <a:stretch>
+                      <a:fillRect/>
+                    </a:stretch>
+                  </pic:blipFill>
+                  <pic:spPr>
+                    <a:xfrm>
+                      <a:off x="0" y="0"/>
+                      <a:ext cx="2181225" cy="752475"/>
+                    </a:xfrm>
+                    <a:prstGeom prst="rect">
+                      <a:avLst/>
+                    </a:prstGeom>
+                    <a:ln w="38100">
+                      <a:solidFill>
+                        <a:schemeClr val="tx1"/>
+                      </a:solidFill>
+                    </a:ln>
+                  </pic:spPr>
+                </pic:pic>
+              </a:graphicData>
+            </a:graphic>
+            <wp14:sizeRelH relativeFrom="margin">
+              <wp14:pctWidth>0</wp14:pctWidth>
+            </wp14:sizeRelH>
+            <wp14:sizeRelV relativeFrom="margin">
+              <wp14:pctHeight>0</wp14:pctHeight>
+            </wp14:sizeRelV>
+          </wp:anchor>
+        </w:drawing>
+      </w:r>
+    </w:p>
+    <w:p/>
+    <w:p>
+      <w:pPr>
+        <w:pStyle w:val="ListParagraph"/>
+        <w:numPr>
+          <w:ilvl w:val="0"/>
+          <w:numId w:val="7"/>
+        </w:numPr>
+        <w:rPr>
+          <w:color w:val="FF0000"/>
+        </w:rPr>
+      </w:pPr>
+      <w:r>
+        <w:rPr>
+          <w:color w:val="FF0000"/>
+        </w:rPr>
+        <w:t>Multiple clause Knowledge Base with disjunction query:</w:t>
+      </w:r>
+    </w:p>
+    <w:p>
+      <w:pPr>
+        <w:pStyle w:val="ListParagraph"/>
+        <w:rPr>
+          <w:color w:val="FF0000"/>
+        </w:rPr>
+      </w:pPr>
+    </w:p>
+    <w:p>
+      <w:pPr>
+        <w:pStyle w:val="ListParagraph"/>
+        <w:numPr>
+          <w:ilvl w:val="0"/>
+          <w:numId w:val="7"/>
+        </w:numPr>
+        <w:rPr>
+          <w:color w:val="FF0000"/>
+        </w:rPr>
+      </w:pPr>
+      <w:r>
+        <w:rPr>
+          <w:color w:val="FF0000"/>
+        </w:rPr>
+        <w:t>Knowledge Base with negation, with single literal query:</w:t>
+      </w:r>
+    </w:p>
+    <w:p>
+      <w:pPr>
+        <w:pStyle w:val="ListParagraph"/>
+        <w:rPr>
+          <w:color w:val="FF0000"/>
+        </w:rPr>
+      </w:pPr>
+    </w:p>
+    <w:p/>
+    <w:p>
+      <w:pPr>
+        <w:pStyle w:val="Heading2"/>
+      </w:pPr>
+      <w:r>
+        <w:t>Acknowledgement/Resources</w:t>
+      </w:r>
+    </w:p>
+    <w:p>
+      <w:hyperlink r:id="rId20" w:history="1">
         <w:r>
           <w:rPr>
             <w:rStyle w:val="Hyperlink"/>
@@ -1218,10 +1915,19 @@
         </w:numPr>
       </w:pPr>
       <w:r>
-        <w:t xml:space="preserve">Aside from lectures and tutorials this has aided me in developing a greater understanding of propositional logic and its </w:t>
-      </w:r>
-      <w:r>
-        <w:t>fundamentals.</w:t>
+        <w:t>Aside from lectures and tutorials this has aided me in developing a greater understanding of propositional logic and its fundamentals.</w:t>
+      </w:r>
+    </w:p>
+    <w:p/>
+    <w:p/>
+    <w:p/>
+    <w:p/>
+    <w:p>
+      <w:pPr>
+        <w:pStyle w:val="Heading2"/>
+      </w:pPr>
+      <w:r>
+        <w:t>Research</w:t>
       </w:r>
     </w:p>
     <w:p/>
@@ -1254,6 +1960,7 @@
           <w:b/>
           <w:bCs/>
         </w:rPr>
+        <w:lastRenderedPageBreak/>
         <w:t>Contribution Matrix</w:t>
       </w:r>
     </w:p>
@@ -1453,9 +2160,9 @@
     <w:p/>
     <w:p/>
     <w:sectPr>
-      <w:headerReference w:type="default" r:id="rId14"/>
-      <w:footerReference w:type="even" r:id="rId15"/>
-      <w:footerReference w:type="default" r:id="rId16"/>
+      <w:headerReference w:type="default" r:id="rId21"/>
+      <w:footerReference w:type="even" r:id="rId22"/>
+      <w:footerReference w:type="default" r:id="rId23"/>
       <w:pgSz w:w="12240" w:h="15840" w:code="1"/>
       <w:pgMar w:top="720" w:right="1440" w:bottom="720" w:left="1440" w:header="709" w:footer="709" w:gutter="0"/>
       <w:cols w:space="708"/>
@@ -2087,6 +2794,95 @@
     </w:lvl>
   </w:abstractNum>
   <w:abstractNum w:abstractNumId="3" w15:restartNumberingAfterBreak="0">
+    <w:nsid w:val="40D72900"/>
+    <w:multiLevelType w:val="hybridMultilevel"/>
+    <w:tmpl w:val="90C8B756"/>
+    <w:lvl w:ilvl="0" w:tplc="0409000F">
+      <w:start w:val="1"/>
+      <w:numFmt w:val="decimal"/>
+      <w:lvlText w:val="%1."/>
+      <w:lvlJc w:val="left"/>
+      <w:pPr>
+        <w:ind w:left="720" w:hanging="360"/>
+      </w:pPr>
+      <w:rPr>
+        <w:rFonts w:hint="default"/>
+      </w:rPr>
+    </w:lvl>
+    <w:lvl w:ilvl="1" w:tplc="04090019" w:tentative="1">
+      <w:start w:val="1"/>
+      <w:numFmt w:val="lowerLetter"/>
+      <w:lvlText w:val="%2."/>
+      <w:lvlJc w:val="left"/>
+      <w:pPr>
+        <w:ind w:left="1440" w:hanging="360"/>
+      </w:pPr>
+    </w:lvl>
+    <w:lvl w:ilvl="2" w:tplc="0409001B" w:tentative="1">
+      <w:start w:val="1"/>
+      <w:numFmt w:val="lowerRoman"/>
+      <w:lvlText w:val="%3."/>
+      <w:lvlJc w:val="right"/>
+      <w:pPr>
+        <w:ind w:left="2160" w:hanging="180"/>
+      </w:pPr>
+    </w:lvl>
+    <w:lvl w:ilvl="3" w:tplc="0409000F" w:tentative="1">
+      <w:start w:val="1"/>
+      <w:numFmt w:val="decimal"/>
+      <w:lvlText w:val="%4."/>
+      <w:lvlJc w:val="left"/>
+      <w:pPr>
+        <w:ind w:left="2880" w:hanging="360"/>
+      </w:pPr>
+    </w:lvl>
+    <w:lvl w:ilvl="4" w:tplc="04090019" w:tentative="1">
+      <w:start w:val="1"/>
+      <w:numFmt w:val="lowerLetter"/>
+      <w:lvlText w:val="%5."/>
+      <w:lvlJc w:val="left"/>
+      <w:pPr>
+        <w:ind w:left="3600" w:hanging="360"/>
+      </w:pPr>
+    </w:lvl>
+    <w:lvl w:ilvl="5" w:tplc="0409001B" w:tentative="1">
+      <w:start w:val="1"/>
+      <w:numFmt w:val="lowerRoman"/>
+      <w:lvlText w:val="%6."/>
+      <w:lvlJc w:val="right"/>
+      <w:pPr>
+        <w:ind w:left="4320" w:hanging="180"/>
+      </w:pPr>
+    </w:lvl>
+    <w:lvl w:ilvl="6" w:tplc="0409000F" w:tentative="1">
+      <w:start w:val="1"/>
+      <w:numFmt w:val="decimal"/>
+      <w:lvlText w:val="%7."/>
+      <w:lvlJc w:val="left"/>
+      <w:pPr>
+        <w:ind w:left="5040" w:hanging="360"/>
+      </w:pPr>
+    </w:lvl>
+    <w:lvl w:ilvl="7" w:tplc="04090019" w:tentative="1">
+      <w:start w:val="1"/>
+      <w:numFmt w:val="lowerLetter"/>
+      <w:lvlText w:val="%8."/>
+      <w:lvlJc w:val="left"/>
+      <w:pPr>
+        <w:ind w:left="5760" w:hanging="360"/>
+      </w:pPr>
+    </w:lvl>
+    <w:lvl w:ilvl="8" w:tplc="0409001B" w:tentative="1">
+      <w:start w:val="1"/>
+      <w:numFmt w:val="lowerRoman"/>
+      <w:lvlText w:val="%9."/>
+      <w:lvlJc w:val="right"/>
+      <w:pPr>
+        <w:ind w:left="6480" w:hanging="180"/>
+      </w:pPr>
+    </w:lvl>
+  </w:abstractNum>
+  <w:abstractNum w:abstractNumId="4" w15:restartNumberingAfterBreak="0">
     <w:nsid w:val="58811EC3"/>
     <w:multiLevelType w:val="hybridMultilevel"/>
     <w:tmpl w:val="A892904C"/>
@@ -2198,7 +2994,7 @@
       </w:rPr>
     </w:lvl>
   </w:abstractNum>
-  <w:abstractNum w:abstractNumId="4" w15:restartNumberingAfterBreak="0">
+  <w:abstractNum w:abstractNumId="5" w15:restartNumberingAfterBreak="0">
     <w:nsid w:val="64347386"/>
     <w:multiLevelType w:val="hybridMultilevel"/>
     <w:tmpl w:val="6B44973C"/>
@@ -2311,7 +3107,7 @@
       </w:rPr>
     </w:lvl>
   </w:abstractNum>
-  <w:abstractNum w:abstractNumId="5" w15:restartNumberingAfterBreak="0">
+  <w:abstractNum w:abstractNumId="6" w15:restartNumberingAfterBreak="0">
     <w:nsid w:val="7CAD5758"/>
     <w:multiLevelType w:val="hybridMultilevel"/>
     <w:tmpl w:val="7BB0AFE0"/>
@@ -2430,16 +3226,19 @@
     <w:abstractNumId w:val="2"/>
   </w:num>
   <w:num w:numId="3" w16cid:durableId="1300958934">
-    <w:abstractNumId w:val="3"/>
+    <w:abstractNumId w:val="4"/>
   </w:num>
   <w:num w:numId="4" w16cid:durableId="942882487">
-    <w:abstractNumId w:val="4"/>
+    <w:abstractNumId w:val="5"/>
   </w:num>
   <w:num w:numId="5" w16cid:durableId="877622760">
     <w:abstractNumId w:val="0"/>
   </w:num>
   <w:num w:numId="6" w16cid:durableId="773748668">
-    <w:abstractNumId w:val="5"/>
+    <w:abstractNumId w:val="6"/>
+  </w:num>
+  <w:num w:numId="7" w16cid:durableId="1312561621">
+    <w:abstractNumId w:val="3"/>
   </w:num>
 </w:numbering>
 </file>

</xml_diff>

<commit_message>
changes to fc alg
</commit_message>
<xml_diff>
--- a/Assignment 2 Report.docx
+++ b/Assignment 2 Report.docx
@@ -1,6 +1,6 @@
 
 <file path=word/document.xml><?xml version="1.0" encoding="utf-8"?>
-<w:document xmlns:wpc="http://schemas.microsoft.com/office/word/2010/wordprocessingCanvas" xmlns:cx="http://schemas.microsoft.com/office/drawing/2014/chartex" xmlns:cx1="http://schemas.microsoft.com/office/drawing/2015/9/8/chartex" xmlns:cx2="http://schemas.microsoft.com/office/drawing/2015/10/21/chartex" xmlns:cx3="http://schemas.microsoft.com/office/drawing/2016/5/9/chartex" xmlns:cx4="http://schemas.microsoft.com/office/drawing/2016/5/10/chartex" xmlns:cx5="http://schemas.microsoft.com/office/drawing/2016/5/11/chartex" xmlns:cx6="http://schemas.microsoft.com/office/drawing/2016/5/12/chartex" xmlns:cx7="http://schemas.microsoft.com/office/drawing/2016/5/13/chartex" xmlns:cx8="http://schemas.microsoft.com/office/drawing/2016/5/14/chartex" xmlns:mc="http://schemas.openxmlformats.org/markup-compatibility/2006" xmlns:aink="http://schemas.microsoft.com/office/drawing/2016/ink" xmlns:am3d="http://schemas.microsoft.com/office/drawing/2017/model3d" xmlns:o="urn:schemas-microsoft-com:office:office" xmlns:oel="http://schemas.microsoft.com/office/2019/extlst" xmlns:r="http://schemas.openxmlformats.org/officeDocument/2006/relationships" xmlns:m="http://schemas.openxmlformats.org/officeDocument/2006/math" xmlns:v="urn:schemas-microsoft-com:vml" xmlns:wp14="http://schemas.microsoft.com/office/word/2010/wordprocessingDrawing" xmlns:wp="http://schemas.openxmlformats.org/drawingml/2006/wordprocessingDrawing" xmlns:w10="urn:schemas-microsoft-com:office:word" xmlns:w="http://schemas.openxmlformats.org/wordprocessingml/2006/main" xmlns:w14="http://schemas.microsoft.com/office/word/2010/wordml" xmlns:w15="http://schemas.microsoft.com/office/word/2012/wordml" xmlns:w16cex="http://schemas.microsoft.com/office/word/2018/wordml/cex" xmlns:w16cid="http://schemas.microsoft.com/office/word/2016/wordml/cid" xmlns:w16="http://schemas.microsoft.com/office/word/2018/wordml" xmlns:w16sdtdh="http://schemas.microsoft.com/office/word/2020/wordml/sdtdatahash" xmlns:w16se="http://schemas.microsoft.com/office/word/2015/wordml/symex" xmlns:wpg="http://schemas.microsoft.com/office/word/2010/wordprocessingGroup" xmlns:wpi="http://schemas.microsoft.com/office/word/2010/wordprocessingInk" xmlns:wne="http://schemas.microsoft.com/office/word/2006/wordml" xmlns:wps="http://schemas.microsoft.com/office/word/2010/wordprocessingShape" mc:Ignorable="w14 w15 w16se w16cid w16 w16cex w16sdtdh wp14">
+<w:document xmlns:wpc="http://schemas.microsoft.com/office/word/2010/wordprocessingCanvas" xmlns:cx="http://schemas.microsoft.com/office/drawing/2014/chartex" xmlns:cx1="http://schemas.microsoft.com/office/drawing/2015/9/8/chartex" xmlns:cx2="http://schemas.microsoft.com/office/drawing/2015/10/21/chartex" xmlns:cx3="http://schemas.microsoft.com/office/drawing/2016/5/9/chartex" xmlns:cx4="http://schemas.microsoft.com/office/drawing/2016/5/10/chartex" xmlns:cx5="http://schemas.microsoft.com/office/drawing/2016/5/11/chartex" xmlns:cx6="http://schemas.microsoft.com/office/drawing/2016/5/12/chartex" xmlns:cx7="http://schemas.microsoft.com/office/drawing/2016/5/13/chartex" xmlns:cx8="http://schemas.microsoft.com/office/drawing/2016/5/14/chartex" xmlns:mc="http://schemas.openxmlformats.org/markup-compatibility/2006" xmlns:aink="http://schemas.microsoft.com/office/drawing/2016/ink" xmlns:am3d="http://schemas.microsoft.com/office/drawing/2017/model3d" xmlns:o="urn:schemas-microsoft-com:office:office" xmlns:oel="http://schemas.microsoft.com/office/2019/extlst" xmlns:r="http://schemas.openxmlformats.org/officeDocument/2006/relationships" xmlns:m="http://schemas.openxmlformats.org/officeDocument/2006/math" xmlns:v="urn:schemas-microsoft-com:vml" xmlns:wp14="http://schemas.microsoft.com/office/word/2010/wordprocessingDrawing" xmlns:wp="http://schemas.openxmlformats.org/drawingml/2006/wordprocessingDrawing" xmlns:w10="urn:schemas-microsoft-com:office:word" xmlns:w="http://schemas.openxmlformats.org/wordprocessingml/2006/main" xmlns:w14="http://schemas.microsoft.com/office/word/2010/wordml" xmlns:w15="http://schemas.microsoft.com/office/word/2012/wordml" xmlns:w16cex="http://schemas.microsoft.com/office/word/2018/wordml/cex" xmlns:w16cid="http://schemas.microsoft.com/office/word/2016/wordml/cid" xmlns:w16="http://schemas.microsoft.com/office/word/2018/wordml" xmlns:w16du="http://schemas.microsoft.com/office/word/2023/wordml/word16du" xmlns:w16sdtdh="http://schemas.microsoft.com/office/word/2020/wordml/sdtdatahash" xmlns:w16se="http://schemas.microsoft.com/office/word/2015/wordml/symex" xmlns:wpg="http://schemas.microsoft.com/office/word/2010/wordprocessingGroup" xmlns:wpi="http://schemas.microsoft.com/office/word/2010/wordprocessingInk" xmlns:wne="http://schemas.microsoft.com/office/word/2006/wordml" xmlns:wps="http://schemas.microsoft.com/office/word/2010/wordprocessingShape" mc:Ignorable="w14 w15 w16se w16cid w16 w16cex w16sdtdh wp14">
   <w:body>
     <w:p>
       <w:pPr>
@@ -212,7 +212,7 @@
               <w:pStyle w:val="Heading1"/>
             </w:pPr>
             <w:bookmarkStart w:id="0" w:name="_Toc135505763"/>
-            <w:bookmarkStart w:id="1" w:name="_Toc135733113"/>
+            <w:bookmarkStart w:id="1" w:name="_Toc135946965"/>
             <w:r>
               <w:t>Assignment 2 – Inference Engine</w:t>
             </w:r>
@@ -250,10 +250,16 @@
           <w:p>
             <w:pPr>
               <w:pStyle w:val="Heading2"/>
+              <w:rPr>
+                <w:color w:val="auto"/>
+              </w:rPr>
             </w:pPr>
             <w:bookmarkStart w:id="2" w:name="_Toc135505764"/>
-            <w:bookmarkStart w:id="3" w:name="_Toc135733114"/>
-            <w:r>
+            <w:bookmarkStart w:id="3" w:name="_Toc135946966"/>
+            <w:r>
+              <w:rPr>
+                <w:color w:val="auto"/>
+              </w:rPr>
               <w:t>Mihir Bhadauria (103075328)</w:t>
             </w:r>
             <w:bookmarkEnd w:id="2"/>
@@ -262,17 +268,17 @@
           <w:p>
             <w:pPr>
               <w:pStyle w:val="Heading2"/>
+              <w:rPr>
+                <w:color w:val="auto"/>
+              </w:rPr>
             </w:pPr>
             <w:bookmarkStart w:id="4" w:name="_Toc135505765"/>
-            <w:bookmarkStart w:id="5" w:name="_Toc135733115"/>
-            <w:r>
-              <w:t>Kingsley Brodie (</w:t>
-            </w:r>
-            <w:r>
-              <w:t>102147941</w:t>
-            </w:r>
-            <w:r>
-              <w:t>)</w:t>
+            <w:bookmarkStart w:id="5" w:name="_Toc135946967"/>
+            <w:r>
+              <w:rPr>
+                <w:color w:val="auto"/>
+              </w:rPr>
+              <w:t>Kingsley Brodie (102147941)</w:t>
             </w:r>
             <w:bookmarkEnd w:id="4"/>
             <w:bookmarkEnd w:id="5"/>
@@ -292,6 +298,9 @@
           <w:p>
             <w:pPr>
               <w:pStyle w:val="Heading2"/>
+              <w:rPr>
+                <w:color w:val="auto"/>
+              </w:rPr>
             </w:pPr>
           </w:p>
         </w:tc>
@@ -308,6 +317,7 @@
       <w:sdtPr>
         <w:rPr>
           <w:rFonts w:ascii="Calibri" w:eastAsiaTheme="minorHAnsi" w:hAnsi="Calibri" w:cs="Calibri"/>
+          <w:b w:val="0"/>
           <w:color w:val="auto"/>
           <w:sz w:val="24"/>
           <w:szCs w:val="24"/>
@@ -354,7 +364,7 @@
           <w:r>
             <w:fldChar w:fldCharType="separate"/>
           </w:r>
-          <w:hyperlink w:anchor="_Toc135733113" w:history="1">
+          <w:hyperlink w:anchor="_Toc135946965" w:history="1">
             <w:r>
               <w:rPr>
                 <w:rStyle w:val="Hyperlink"/>
@@ -381,7 +391,7 @@
                 <w:noProof/>
                 <w:webHidden/>
               </w:rPr>
-              <w:instrText xml:space="preserve"> PAGEREF _Toc135733113 \h </w:instrText>
+              <w:instrText xml:space="preserve"> PAGEREF _Toc135946965 \h </w:instrText>
             </w:r>
             <w:r>
               <w:rPr>
@@ -425,7 +435,7 @@
               <w:szCs w:val="22"/>
             </w:rPr>
           </w:pPr>
-          <w:hyperlink w:anchor="_Toc135733114" w:history="1">
+          <w:hyperlink w:anchor="_Toc135946966" w:history="1">
             <w:r>
               <w:rPr>
                 <w:rStyle w:val="Hyperlink"/>
@@ -452,7 +462,7 @@
                 <w:noProof/>
                 <w:webHidden/>
               </w:rPr>
-              <w:instrText xml:space="preserve"> PAGEREF _Toc135733114 \h </w:instrText>
+              <w:instrText xml:space="preserve"> PAGEREF _Toc135946966 \h </w:instrText>
             </w:r>
             <w:r>
               <w:rPr>
@@ -496,7 +506,7 @@
               <w:szCs w:val="22"/>
             </w:rPr>
           </w:pPr>
-          <w:hyperlink w:anchor="_Toc135733115" w:history="1">
+          <w:hyperlink w:anchor="_Toc135946967" w:history="1">
             <w:r>
               <w:rPr>
                 <w:rStyle w:val="Hyperlink"/>
@@ -523,7 +533,7 @@
                 <w:noProof/>
                 <w:webHidden/>
               </w:rPr>
-              <w:instrText xml:space="preserve"> PAGEREF _Toc135733115 \h </w:instrText>
+              <w:instrText xml:space="preserve"> PAGEREF _Toc135946967 \h </w:instrText>
             </w:r>
             <w:r>
               <w:rPr>
@@ -544,6 +554,148 @@
                 <w:webHidden/>
               </w:rPr>
               <w:t>1</w:t>
+            </w:r>
+            <w:r>
+              <w:rPr>
+                <w:noProof/>
+                <w:webHidden/>
+              </w:rPr>
+              <w:fldChar w:fldCharType="end"/>
+            </w:r>
+          </w:hyperlink>
+        </w:p>
+        <w:p>
+          <w:pPr>
+            <w:pStyle w:val="TOC1"/>
+            <w:tabs>
+              <w:tab w:val="right" w:leader="dot" w:pos="9350"/>
+            </w:tabs>
+            <w:rPr>
+              <w:rFonts w:asciiTheme="minorHAnsi" w:eastAsiaTheme="minorEastAsia" w:hAnsiTheme="minorHAnsi" w:cstheme="minorBidi"/>
+              <w:noProof/>
+              <w:sz w:val="22"/>
+              <w:szCs w:val="22"/>
+            </w:rPr>
+          </w:pPr>
+          <w:hyperlink w:anchor="_Toc135946968" w:history="1">
+            <w:r>
+              <w:rPr>
+                <w:rStyle w:val="Hyperlink"/>
+                <w:noProof/>
+              </w:rPr>
+              <w:t>Instructions:</w:t>
+            </w:r>
+            <w:r>
+              <w:rPr>
+                <w:noProof/>
+                <w:webHidden/>
+              </w:rPr>
+              <w:tab/>
+            </w:r>
+            <w:r>
+              <w:rPr>
+                <w:noProof/>
+                <w:webHidden/>
+              </w:rPr>
+              <w:fldChar w:fldCharType="begin"/>
+            </w:r>
+            <w:r>
+              <w:rPr>
+                <w:noProof/>
+                <w:webHidden/>
+              </w:rPr>
+              <w:instrText xml:space="preserve"> PAGEREF _Toc135946968 \h </w:instrText>
+            </w:r>
+            <w:r>
+              <w:rPr>
+                <w:noProof/>
+                <w:webHidden/>
+              </w:rPr>
+            </w:r>
+            <w:r>
+              <w:rPr>
+                <w:noProof/>
+                <w:webHidden/>
+              </w:rPr>
+              <w:fldChar w:fldCharType="separate"/>
+            </w:r>
+            <w:r>
+              <w:rPr>
+                <w:noProof/>
+                <w:webHidden/>
+              </w:rPr>
+              <w:t>3</w:t>
+            </w:r>
+            <w:r>
+              <w:rPr>
+                <w:noProof/>
+                <w:webHidden/>
+              </w:rPr>
+              <w:fldChar w:fldCharType="end"/>
+            </w:r>
+          </w:hyperlink>
+        </w:p>
+        <w:p>
+          <w:pPr>
+            <w:pStyle w:val="TOC1"/>
+            <w:tabs>
+              <w:tab w:val="right" w:leader="dot" w:pos="9350"/>
+            </w:tabs>
+            <w:rPr>
+              <w:rFonts w:asciiTheme="minorHAnsi" w:eastAsiaTheme="minorEastAsia" w:hAnsiTheme="minorHAnsi" w:cstheme="minorBidi"/>
+              <w:noProof/>
+              <w:sz w:val="22"/>
+              <w:szCs w:val="22"/>
+            </w:rPr>
+          </w:pPr>
+          <w:hyperlink w:anchor="_Toc135946969" w:history="1">
+            <w:r>
+              <w:rPr>
+                <w:rStyle w:val="Hyperlink"/>
+                <w:noProof/>
+              </w:rPr>
+              <w:t>Features/Bugs/Missing</w:t>
+            </w:r>
+            <w:r>
+              <w:rPr>
+                <w:noProof/>
+                <w:webHidden/>
+              </w:rPr>
+              <w:tab/>
+            </w:r>
+            <w:r>
+              <w:rPr>
+                <w:noProof/>
+                <w:webHidden/>
+              </w:rPr>
+              <w:fldChar w:fldCharType="begin"/>
+            </w:r>
+            <w:r>
+              <w:rPr>
+                <w:noProof/>
+                <w:webHidden/>
+              </w:rPr>
+              <w:instrText xml:space="preserve"> PAGEREF _Toc135946969 \h </w:instrText>
+            </w:r>
+            <w:r>
+              <w:rPr>
+                <w:noProof/>
+                <w:webHidden/>
+              </w:rPr>
+            </w:r>
+            <w:r>
+              <w:rPr>
+                <w:noProof/>
+                <w:webHidden/>
+              </w:rPr>
+              <w:fldChar w:fldCharType="separate"/>
+            </w:r>
+            <w:r>
+              <w:rPr>
+                <w:noProof/>
+                <w:webHidden/>
+              </w:rPr>
+              <w:t>3</w:t>
             </w:r>
             <w:r>
               <w:rPr>
@@ -567,13 +719,13 @@
               <w:szCs w:val="22"/>
             </w:rPr>
           </w:pPr>
-          <w:hyperlink w:anchor="_Toc135733116" w:history="1">
+          <w:hyperlink w:anchor="_Toc135946970" w:history="1">
             <w:r>
               <w:rPr>
                 <w:rStyle w:val="Hyperlink"/>
                 <w:noProof/>
               </w:rPr>
-              <w:t>Instructions:</w:t>
+              <w:t>Data Extraction</w:t>
             </w:r>
             <w:r>
               <w:rPr>
@@ -594,7 +746,7 @@
                 <w:noProof/>
                 <w:webHidden/>
               </w:rPr>
-              <w:instrText xml:space="preserve"> PAGEREF _Toc135733116 \h </w:instrText>
+              <w:instrText xml:space="preserve"> PAGEREF _Toc135946970 \h </w:instrText>
             </w:r>
             <w:r>
               <w:rPr>
@@ -638,13 +790,13 @@
               <w:szCs w:val="22"/>
             </w:rPr>
           </w:pPr>
-          <w:hyperlink w:anchor="_Toc135733117" w:history="1">
+          <w:hyperlink w:anchor="_Toc135946971" w:history="1">
             <w:r>
               <w:rPr>
                 <w:rStyle w:val="Hyperlink"/>
                 <w:noProof/>
               </w:rPr>
-              <w:t>Features/Bugs/Missing</w:t>
+              <w:t>Command Line Implementation</w:t>
             </w:r>
             <w:r>
               <w:rPr>
@@ -665,7 +817,7 @@
                 <w:noProof/>
                 <w:webHidden/>
               </w:rPr>
-              <w:instrText xml:space="preserve"> PAGEREF _Toc135733117 \h </w:instrText>
+              <w:instrText xml:space="preserve"> PAGEREF _Toc135946971 \h </w:instrText>
             </w:r>
             <w:r>
               <w:rPr>
@@ -685,7 +837,7 @@
                 <w:noProof/>
                 <w:webHidden/>
               </w:rPr>
-              <w:t>3</w:t>
+              <w:t>4</w:t>
             </w:r>
             <w:r>
               <w:rPr>
@@ -709,13 +861,13 @@
               <w:szCs w:val="22"/>
             </w:rPr>
           </w:pPr>
-          <w:hyperlink w:anchor="_Toc135733118" w:history="1">
+          <w:hyperlink w:anchor="_Toc135946972" w:history="1">
             <w:r>
               <w:rPr>
                 <w:rStyle w:val="Hyperlink"/>
                 <w:noProof/>
               </w:rPr>
-              <w:t>Test Cases</w:t>
+              <w:t>Truth Table implementation</w:t>
             </w:r>
             <w:r>
               <w:rPr>
@@ -736,7 +888,7 @@
                 <w:noProof/>
                 <w:webHidden/>
               </w:rPr>
-              <w:instrText xml:space="preserve"> PAGEREF _Toc135733118 \h </w:instrText>
+              <w:instrText xml:space="preserve"> PAGEREF _Toc135946972 \h </w:instrText>
             </w:r>
             <w:r>
               <w:rPr>
@@ -756,7 +908,7 @@
                 <w:noProof/>
                 <w:webHidden/>
               </w:rPr>
-              <w:t>4</w:t>
+              <w:t>5</w:t>
             </w:r>
             <w:r>
               <w:rPr>
@@ -780,13 +932,13 @@
               <w:szCs w:val="22"/>
             </w:rPr>
           </w:pPr>
-          <w:hyperlink w:anchor="_Toc135733119" w:history="1">
+          <w:hyperlink w:anchor="_Toc135946973" w:history="1">
             <w:r>
               <w:rPr>
                 <w:rStyle w:val="Hyperlink"/>
                 <w:noProof/>
               </w:rPr>
-              <w:t>Acknowledgement/Resources</w:t>
+              <w:t>Bugs/Limitations</w:t>
             </w:r>
             <w:r>
               <w:rPr>
@@ -807,7 +959,7 @@
                 <w:noProof/>
                 <w:webHidden/>
               </w:rPr>
-              <w:instrText xml:space="preserve"> PAGEREF _Toc135733119 \h </w:instrText>
+              <w:instrText xml:space="preserve"> PAGEREF _Toc135946973 \h </w:instrText>
             </w:r>
             <w:r>
               <w:rPr>
@@ -827,7 +979,7 @@
                 <w:noProof/>
                 <w:webHidden/>
               </w:rPr>
-              <w:t>5</w:t>
+              <w:t>7</w:t>
             </w:r>
             <w:r>
               <w:rPr>
@@ -851,13 +1003,13 @@
               <w:szCs w:val="22"/>
             </w:rPr>
           </w:pPr>
-          <w:hyperlink w:anchor="_Toc135733120" w:history="1">
+          <w:hyperlink w:anchor="_Toc135946974" w:history="1">
             <w:r>
               <w:rPr>
                 <w:rStyle w:val="Hyperlink"/>
                 <w:noProof/>
               </w:rPr>
-              <w:t>Research</w:t>
+              <w:t>Test Cases</w:t>
             </w:r>
             <w:r>
               <w:rPr>
@@ -878,7 +1030,7 @@
                 <w:noProof/>
                 <w:webHidden/>
               </w:rPr>
-              <w:instrText xml:space="preserve"> PAGEREF _Toc135733120 \h </w:instrText>
+              <w:instrText xml:space="preserve"> PAGEREF _Toc135946974 \h </w:instrText>
             </w:r>
             <w:r>
               <w:rPr>
@@ -898,7 +1050,7 @@
                 <w:noProof/>
                 <w:webHidden/>
               </w:rPr>
-              <w:t>6</w:t>
+              <w:t>8</w:t>
             </w:r>
             <w:r>
               <w:rPr>
@@ -922,12 +1074,154 @@
               <w:szCs w:val="22"/>
             </w:rPr>
           </w:pPr>
-          <w:hyperlink w:anchor="_Toc135733121" w:history="1">
+          <w:hyperlink w:anchor="_Toc135946975" w:history="1">
             <w:r>
               <w:rPr>
                 <w:rStyle w:val="Hyperlink"/>
                 <w:noProof/>
               </w:rPr>
+              <w:t>Acknowledgement/Resources</w:t>
+            </w:r>
+            <w:r>
+              <w:rPr>
+                <w:noProof/>
+                <w:webHidden/>
+              </w:rPr>
+              <w:tab/>
+            </w:r>
+            <w:r>
+              <w:rPr>
+                <w:noProof/>
+                <w:webHidden/>
+              </w:rPr>
+              <w:fldChar w:fldCharType="begin"/>
+            </w:r>
+            <w:r>
+              <w:rPr>
+                <w:noProof/>
+                <w:webHidden/>
+              </w:rPr>
+              <w:instrText xml:space="preserve"> PAGEREF _Toc135946975 \h </w:instrText>
+            </w:r>
+            <w:r>
+              <w:rPr>
+                <w:noProof/>
+                <w:webHidden/>
+              </w:rPr>
+            </w:r>
+            <w:r>
+              <w:rPr>
+                <w:noProof/>
+                <w:webHidden/>
+              </w:rPr>
+              <w:fldChar w:fldCharType="separate"/>
+            </w:r>
+            <w:r>
+              <w:rPr>
+                <w:noProof/>
+                <w:webHidden/>
+              </w:rPr>
+              <w:t>8</w:t>
+            </w:r>
+            <w:r>
+              <w:rPr>
+                <w:noProof/>
+                <w:webHidden/>
+              </w:rPr>
+              <w:fldChar w:fldCharType="end"/>
+            </w:r>
+          </w:hyperlink>
+        </w:p>
+        <w:p>
+          <w:pPr>
+            <w:pStyle w:val="TOC2"/>
+            <w:tabs>
+              <w:tab w:val="right" w:leader="dot" w:pos="9350"/>
+            </w:tabs>
+            <w:rPr>
+              <w:rFonts w:asciiTheme="minorHAnsi" w:eastAsiaTheme="minorEastAsia" w:hAnsiTheme="minorHAnsi" w:cstheme="minorBidi"/>
+              <w:noProof/>
+              <w:sz w:val="22"/>
+              <w:szCs w:val="22"/>
+            </w:rPr>
+          </w:pPr>
+          <w:hyperlink w:anchor="_Toc135946976" w:history="1">
+            <w:r>
+              <w:rPr>
+                <w:rStyle w:val="Hyperlink"/>
+                <w:noProof/>
+              </w:rPr>
+              <w:t>Research</w:t>
+            </w:r>
+            <w:r>
+              <w:rPr>
+                <w:noProof/>
+                <w:webHidden/>
+              </w:rPr>
+              <w:tab/>
+            </w:r>
+            <w:r>
+              <w:rPr>
+                <w:noProof/>
+                <w:webHidden/>
+              </w:rPr>
+              <w:fldChar w:fldCharType="begin"/>
+            </w:r>
+            <w:r>
+              <w:rPr>
+                <w:noProof/>
+                <w:webHidden/>
+              </w:rPr>
+              <w:instrText xml:space="preserve"> PAGEREF _Toc135946976 \h </w:instrText>
+            </w:r>
+            <w:r>
+              <w:rPr>
+                <w:noProof/>
+                <w:webHidden/>
+              </w:rPr>
+            </w:r>
+            <w:r>
+              <w:rPr>
+                <w:noProof/>
+                <w:webHidden/>
+              </w:rPr>
+              <w:fldChar w:fldCharType="separate"/>
+            </w:r>
+            <w:r>
+              <w:rPr>
+                <w:noProof/>
+                <w:webHidden/>
+              </w:rPr>
+              <w:t>9</w:t>
+            </w:r>
+            <w:r>
+              <w:rPr>
+                <w:noProof/>
+                <w:webHidden/>
+              </w:rPr>
+              <w:fldChar w:fldCharType="end"/>
+            </w:r>
+          </w:hyperlink>
+        </w:p>
+        <w:p>
+          <w:pPr>
+            <w:pStyle w:val="TOC2"/>
+            <w:tabs>
+              <w:tab w:val="right" w:leader="dot" w:pos="9350"/>
+            </w:tabs>
+            <w:rPr>
+              <w:rFonts w:asciiTheme="minorHAnsi" w:eastAsiaTheme="minorEastAsia" w:hAnsiTheme="minorHAnsi" w:cstheme="minorBidi"/>
+              <w:noProof/>
+              <w:sz w:val="22"/>
+              <w:szCs w:val="22"/>
+            </w:rPr>
+          </w:pPr>
+          <w:hyperlink w:anchor="_Toc135946977" w:history="1">
+            <w:r>
+              <w:rPr>
+                <w:rStyle w:val="Hyperlink"/>
+                <w:noProof/>
+              </w:rPr>
               <w:t>Team Summary Report</w:t>
             </w:r>
             <w:r>
@@ -949,7 +1243,7 @@
                 <w:noProof/>
                 <w:webHidden/>
               </w:rPr>
-              <w:instrText xml:space="preserve"> PAGEREF _Toc135733121 \h </w:instrText>
+              <w:instrText xml:space="preserve"> PAGEREF _Toc135946977 \h </w:instrText>
             </w:r>
             <w:r>
               <w:rPr>
@@ -969,7 +1263,7 @@
                 <w:noProof/>
                 <w:webHidden/>
               </w:rPr>
-              <w:t>6</w:t>
+              <w:t>9</w:t>
             </w:r>
             <w:r>
               <w:rPr>
@@ -1017,21 +1311,14 @@
     <w:p/>
     <w:p/>
     <w:p/>
-    <w:p/>
-    <w:p/>
-    <w:p/>
-    <w:p/>
-    <w:p/>
-    <w:p/>
-    <w:p/>
-    <w:p/>
-    <w:p>
-      <w:pPr>
-        <w:pStyle w:val="Heading2"/>
+    <w:p>
+      <w:pPr>
+        <w:pStyle w:val="Heading1"/>
       </w:pPr>
       <w:bookmarkStart w:id="6" w:name="_Toc132941104"/>
-      <w:bookmarkStart w:id="7" w:name="_Toc135733116"/>
-      <w:r>
+      <w:bookmarkStart w:id="7" w:name="_Toc135946968"/>
+      <w:r>
+        <w:lastRenderedPageBreak/>
         <w:t>Instructions:</w:t>
       </w:r>
       <w:bookmarkEnd w:id="6"/>
@@ -1366,109 +1653,1245 @@
     <w:p/>
     <w:p>
       <w:pPr>
-        <w:pStyle w:val="Heading2"/>
-      </w:pPr>
-      <w:bookmarkStart w:id="9" w:name="_Toc135733117"/>
+        <w:pStyle w:val="Heading1"/>
+      </w:pPr>
+      <w:bookmarkStart w:id="9" w:name="_Toc135946969"/>
       <w:r>
         <w:t>Features/Bugs/Missing</w:t>
       </w:r>
       <w:bookmarkEnd w:id="8"/>
       <w:bookmarkEnd w:id="9"/>
     </w:p>
-    <w:p>
-      <w:r>
-        <w:t>The main features of the program comprise of:</w:t>
-      </w:r>
-    </w:p>
-    <w:p>
-      <w:pPr>
-        <w:pStyle w:val="ListParagraph"/>
-        <w:numPr>
-          <w:ilvl w:val="0"/>
-          <w:numId w:val="1"/>
-        </w:numPr>
-      </w:pPr>
-      <w:r>
-        <w:t xml:space="preserve">Running inference engine </w:t>
-      </w:r>
-      <w:r>
-        <w:t>with the following methods</w:t>
-      </w:r>
-    </w:p>
-    <w:p>
-      <w:pPr>
-        <w:pStyle w:val="ListParagraph"/>
-        <w:numPr>
-          <w:ilvl w:val="1"/>
-          <w:numId w:val="1"/>
-        </w:numPr>
-      </w:pPr>
-      <w:r>
-        <w:t>Truth table</w:t>
-      </w:r>
-    </w:p>
-    <w:p>
-      <w:pPr>
-        <w:pStyle w:val="ListParagraph"/>
-        <w:numPr>
-          <w:ilvl w:val="1"/>
-          <w:numId w:val="1"/>
-        </w:numPr>
-      </w:pPr>
-      <w:r>
-        <w:t xml:space="preserve">Forward Chaining </w:t>
-      </w:r>
-    </w:p>
-    <w:p>
-      <w:pPr>
-        <w:pStyle w:val="ListParagraph"/>
-        <w:numPr>
-          <w:ilvl w:val="1"/>
-          <w:numId w:val="1"/>
-        </w:numPr>
-      </w:pPr>
-      <w:r>
+    <w:p/>
+    <w:p>
+      <w:pPr>
+        <w:pStyle w:val="Heading2"/>
+      </w:pPr>
+      <w:bookmarkStart w:id="10" w:name="_Toc135946970"/>
+      <w:r>
+        <w:rPr>
+          <w:noProof/>
+        </w:rPr>
+        <w:drawing>
+          <wp:anchor distT="0" distB="0" distL="114300" distR="114300" simplePos="0" relativeHeight="251694080" behindDoc="1" locked="0" layoutInCell="1" allowOverlap="1" wp14:anchorId="316F5C0D" wp14:editId="7A3BFED0">
+            <wp:simplePos x="0" y="0"/>
+            <wp:positionH relativeFrom="margin">
+              <wp:align>left</wp:align>
+            </wp:positionH>
+            <wp:positionV relativeFrom="paragraph">
+              <wp:posOffset>257810</wp:posOffset>
+            </wp:positionV>
+            <wp:extent cx="3315335" cy="2135505"/>
+            <wp:effectExtent l="0" t="0" r="0" b="0"/>
+            <wp:wrapTight wrapText="bothSides">
+              <wp:wrapPolygon edited="0">
+                <wp:start x="496" y="1156"/>
+                <wp:lineTo x="0" y="2312"/>
+                <wp:lineTo x="0" y="20617"/>
+                <wp:lineTo x="372" y="21388"/>
+                <wp:lineTo x="21099" y="21388"/>
+                <wp:lineTo x="21472" y="21195"/>
+                <wp:lineTo x="21472" y="2312"/>
+                <wp:lineTo x="20975" y="1156"/>
+                <wp:lineTo x="496" y="1156"/>
+              </wp:wrapPolygon>
+            </wp:wrapTight>
+            <wp:docPr id="822673165" name="Picture 9"/>
+            <wp:cNvGraphicFramePr>
+              <a:graphicFrameLocks xmlns:a="http://schemas.openxmlformats.org/drawingml/2006/main" noChangeAspect="1"/>
+            </wp:cNvGraphicFramePr>
+            <a:graphic xmlns:a="http://schemas.openxmlformats.org/drawingml/2006/main">
+              <a:graphicData uri="http://schemas.openxmlformats.org/drawingml/2006/picture">
+                <pic:pic xmlns:pic="http://schemas.openxmlformats.org/drawingml/2006/picture">
+                  <pic:nvPicPr>
+                    <pic:cNvPr id="0" name="Picture 17"/>
+                    <pic:cNvPicPr>
+                      <a:picLocks noChangeAspect="1" noChangeArrowheads="1"/>
+                    </pic:cNvPicPr>
+                  </pic:nvPicPr>
+                  <pic:blipFill>
+                    <a:blip r:embed="rId12">
+                      <a:extLst>
+                        <a:ext uri="{28A0092B-C50C-407E-A947-70E740481C1C}">
+                          <a14:useLocalDpi xmlns:a14="http://schemas.microsoft.com/office/drawing/2010/main" val="0"/>
+                        </a:ext>
+                      </a:extLst>
+                    </a:blip>
+                    <a:srcRect/>
+                    <a:stretch>
+                      <a:fillRect/>
+                    </a:stretch>
+                  </pic:blipFill>
+                  <pic:spPr bwMode="auto">
+                    <a:xfrm>
+                      <a:off x="0" y="0"/>
+                      <a:ext cx="3315335" cy="2135505"/>
+                    </a:xfrm>
+                    <a:prstGeom prst="rect">
+                      <a:avLst/>
+                    </a:prstGeom>
+                    <a:noFill/>
+                    <a:ln>
+                      <a:noFill/>
+                    </a:ln>
+                  </pic:spPr>
+                </pic:pic>
+              </a:graphicData>
+            </a:graphic>
+            <wp14:sizeRelH relativeFrom="page">
+              <wp14:pctWidth>0</wp14:pctWidth>
+            </wp14:sizeRelH>
+            <wp14:sizeRelV relativeFrom="page">
+              <wp14:pctHeight>0</wp14:pctHeight>
+            </wp14:sizeRelV>
+          </wp:anchor>
+        </w:drawing>
+      </w:r>
+      <w:r>
+        <w:t>Data Extraction</w:t>
+      </w:r>
+      <w:bookmarkEnd w:id="10"/>
+      <w:r>
+        <w:t xml:space="preserve"> </w:t>
+      </w:r>
+    </w:p>
+    <w:p>
+      <w:proofErr w:type="gramStart"/>
+      <w:r>
+        <w:t>In order for</w:t>
+      </w:r>
+      <w:proofErr w:type="gramEnd"/>
+      <w:r>
+        <w:t xml:space="preserve"> the program to work we first need to gather data. Data is given to us from a txt file like </w:t>
+      </w:r>
+      <w:r>
+        <w:rPr>
+          <w:i/>
+          <w:iCs/>
+        </w:rPr>
+        <w:t>test_HornKB.txt</w:t>
+      </w:r>
+      <w:r>
+        <w:rPr>
+          <w:i/>
+          <w:iCs/>
+        </w:rPr>
+        <w:t xml:space="preserve">. </w:t>
+      </w:r>
+      <w:r>
+        <w:t>We have implemented a similar manner to the previous assignment done by us in getting contents extracted. The function read_file_data(data) does this.</w:t>
+      </w:r>
+    </w:p>
+    <w:p>
+      <w:r>
+        <w:t xml:space="preserve">In the screenshot you can see that the Knowledge Base (KB) and query (q) are </w:t>
+      </w:r>
+      <w:r>
+        <w:t>stored in variables once taken from the file and then KB goes further transformation</w:t>
+      </w:r>
+      <w:r>
+        <w:t xml:space="preserve"> to </w:t>
+      </w:r>
+      <w:r>
+        <w:t>sanitize</w:t>
+      </w:r>
+      <w:r>
+        <w:t xml:space="preserve"> the data.</w:t>
+      </w:r>
+    </w:p>
+    <w:p/>
+    <w:p>
+      <w:pPr>
+        <w:pStyle w:val="Heading2"/>
+      </w:pPr>
+      <w:bookmarkStart w:id="11" w:name="_Toc135946971"/>
+    </w:p>
+    <w:p>
+      <w:pPr>
+        <w:pStyle w:val="Heading2"/>
+      </w:pPr>
+    </w:p>
+    <w:p>
+      <w:pPr>
+        <w:pStyle w:val="Heading2"/>
+      </w:pPr>
+      <w:r>
+        <w:lastRenderedPageBreak/>
+        <w:t>Command Line Implementation</w:t>
+      </w:r>
+      <w:bookmarkEnd w:id="11"/>
+    </w:p>
+    <w:p/>
+    <w:p>
+      <w:r>
+        <w:rPr>
+          <w:noProof/>
+        </w:rPr>
+        <w:drawing>
+          <wp:anchor distT="0" distB="0" distL="114300" distR="114300" simplePos="0" relativeHeight="251695104" behindDoc="1" locked="0" layoutInCell="1" allowOverlap="1" wp14:anchorId="03842651" wp14:editId="50465991">
+            <wp:simplePos x="0" y="0"/>
+            <wp:positionH relativeFrom="column">
+              <wp:posOffset>0</wp:posOffset>
+            </wp:positionH>
+            <wp:positionV relativeFrom="paragraph">
+              <wp:posOffset>718</wp:posOffset>
+            </wp:positionV>
+            <wp:extent cx="3630304" cy="4913200"/>
+            <wp:effectExtent l="0" t="0" r="8255" b="1905"/>
+            <wp:wrapTight wrapText="bothSides">
+              <wp:wrapPolygon edited="0">
+                <wp:start x="1133" y="670"/>
+                <wp:lineTo x="680" y="1089"/>
+                <wp:lineTo x="227" y="1759"/>
+                <wp:lineTo x="227" y="20938"/>
+                <wp:lineTo x="793" y="21525"/>
+                <wp:lineTo x="907" y="21525"/>
+                <wp:lineTo x="20629" y="21525"/>
+                <wp:lineTo x="21536" y="21357"/>
+                <wp:lineTo x="21422" y="1926"/>
+                <wp:lineTo x="20742" y="1005"/>
+                <wp:lineTo x="20402" y="670"/>
+                <wp:lineTo x="1133" y="670"/>
+              </wp:wrapPolygon>
+            </wp:wrapTight>
+            <wp:docPr id="187271290" name="Picture 10" descr="A screen shot of a computer program&#10;&#10;Description automatically generated with medium confidence"/>
+            <wp:cNvGraphicFramePr>
+              <a:graphicFrameLocks xmlns:a="http://schemas.openxmlformats.org/drawingml/2006/main" noChangeAspect="1"/>
+            </wp:cNvGraphicFramePr>
+            <a:graphic xmlns:a="http://schemas.openxmlformats.org/drawingml/2006/main">
+              <a:graphicData uri="http://schemas.openxmlformats.org/drawingml/2006/picture">
+                <pic:pic xmlns:pic="http://schemas.openxmlformats.org/drawingml/2006/picture">
+                  <pic:nvPicPr>
+                    <pic:cNvPr id="187271290" name="Picture 10" descr="A screen shot of a computer program&#10;&#10;Description automatically generated with medium confidence"/>
+                    <pic:cNvPicPr>
+                      <a:picLocks noChangeAspect="1" noChangeArrowheads="1"/>
+                    </pic:cNvPicPr>
+                  </pic:nvPicPr>
+                  <pic:blipFill>
+                    <a:blip r:embed="rId13">
+                      <a:extLst>
+                        <a:ext uri="{28A0092B-C50C-407E-A947-70E740481C1C}">
+                          <a14:useLocalDpi xmlns:a14="http://schemas.microsoft.com/office/drawing/2010/main" val="0"/>
+                        </a:ext>
+                      </a:extLst>
+                    </a:blip>
+                    <a:srcRect/>
+                    <a:stretch>
+                      <a:fillRect/>
+                    </a:stretch>
+                  </pic:blipFill>
+                  <pic:spPr bwMode="auto">
+                    <a:xfrm>
+                      <a:off x="0" y="0"/>
+                      <a:ext cx="3630304" cy="4913200"/>
+                    </a:xfrm>
+                    <a:prstGeom prst="rect">
+                      <a:avLst/>
+                    </a:prstGeom>
+                    <a:noFill/>
+                    <a:ln>
+                      <a:noFill/>
+                    </a:ln>
+                  </pic:spPr>
+                </pic:pic>
+              </a:graphicData>
+            </a:graphic>
+            <wp14:sizeRelH relativeFrom="page">
+              <wp14:pctWidth>0</wp14:pctWidth>
+            </wp14:sizeRelH>
+            <wp14:sizeRelV relativeFrom="page">
+              <wp14:pctHeight>0</wp14:pctHeight>
+            </wp14:sizeRelV>
+          </wp:anchor>
+        </w:drawing>
+      </w:r>
+      <w:r>
+        <w:rPr>
+          <w:noProof/>
+        </w:rPr>
+        <w:t xml:space="preserve"> </w:t>
+      </w:r>
+    </w:p>
+    <w:p>
+      <w:r>
+        <w:t>As per the requirements of this assignment and the previous, the code must run through the command line. By using the “sys” library we can make this happen.</w:t>
+      </w:r>
+    </w:p>
+    <w:p/>
+    <w:p>
+      <w:r>
+        <w:t>In the code if 3 arguments are not presented then an error will come up. From there the contents and the method of inference are stored in variables so that additional validation and which method to use can be determined.</w:t>
+      </w:r>
+    </w:p>
+    <w:p/>
+    <w:p/>
+    <w:p/>
+    <w:p>
+      <w:pPr>
+        <w:pStyle w:val="Heading2"/>
+      </w:pPr>
+      <w:bookmarkStart w:id="12" w:name="_Toc135946972"/>
+    </w:p>
+    <w:p>
+      <w:pPr>
+        <w:pStyle w:val="Heading2"/>
+      </w:pPr>
+    </w:p>
+    <w:p>
+      <w:pPr>
+        <w:pStyle w:val="Heading2"/>
+      </w:pPr>
+    </w:p>
+    <w:p>
+      <w:pPr>
+        <w:pStyle w:val="Heading2"/>
+      </w:pPr>
+    </w:p>
+    <w:p>
+      <w:pPr>
+        <w:pStyle w:val="Heading2"/>
+      </w:pPr>
+    </w:p>
+    <w:p>
+      <w:pPr>
+        <w:pStyle w:val="Heading2"/>
+      </w:pPr>
+    </w:p>
+    <w:p>
+      <w:pPr>
+        <w:pStyle w:val="Heading2"/>
+      </w:pPr>
+    </w:p>
+    <w:p>
+      <w:pPr>
+        <w:pStyle w:val="Heading2"/>
+      </w:pPr>
+      <w:r>
+        <w:t>Truth Table implementation</w:t>
+      </w:r>
+      <w:bookmarkEnd w:id="12"/>
+    </w:p>
+    <w:p>
+      <w:r>
+        <w:t>Truth tables are essential tools for evaluating the truth values of formulas, particularly in valid Horn clauses. They comprise of all possible symbol combinations in a knowledge base. By carefully examining the truth table, we can determine the truth value of a formula or query based on its alignment with the represented scenarios. This enables us to make well-informed judgments while considering the logical relationships in the knowledge base.</w:t>
+      </w:r>
+    </w:p>
+    <w:p/>
+    <w:p>
+      <w:r>
+        <w:t>In our code the truth table is built by multiple functions:</w:t>
+      </w:r>
+    </w:p>
+    <w:p>
+      <w:r>
+        <w:rPr>
+          <w:noProof/>
+        </w:rPr>
+        <w:lastRenderedPageBreak/>
+        <w:drawing>
+          <wp:inline distT="0" distB="0" distL="0" distR="0" wp14:anchorId="1D54131C" wp14:editId="4EEF31A6">
+            <wp:extent cx="4993640" cy="4047490"/>
+            <wp:effectExtent l="0" t="0" r="0" b="0"/>
+            <wp:docPr id="850389303" name="Picture 11"/>
+            <wp:cNvGraphicFramePr>
+              <a:graphicFrameLocks xmlns:a="http://schemas.openxmlformats.org/drawingml/2006/main" noChangeAspect="1"/>
+            </wp:cNvGraphicFramePr>
+            <a:graphic xmlns:a="http://schemas.openxmlformats.org/drawingml/2006/main">
+              <a:graphicData uri="http://schemas.openxmlformats.org/drawingml/2006/picture">
+                <pic:pic xmlns:pic="http://schemas.openxmlformats.org/drawingml/2006/picture">
+                  <pic:nvPicPr>
+                    <pic:cNvPr id="0" name="Picture 21"/>
+                    <pic:cNvPicPr>
+                      <a:picLocks noChangeAspect="1" noChangeArrowheads="1"/>
+                    </pic:cNvPicPr>
+                  </pic:nvPicPr>
+                  <pic:blipFill>
+                    <a:blip r:embed="rId14">
+                      <a:extLst>
+                        <a:ext uri="{28A0092B-C50C-407E-A947-70E740481C1C}">
+                          <a14:useLocalDpi xmlns:a14="http://schemas.microsoft.com/office/drawing/2010/main" val="0"/>
+                        </a:ext>
+                      </a:extLst>
+                    </a:blip>
+                    <a:srcRect/>
+                    <a:stretch>
+                      <a:fillRect/>
+                    </a:stretch>
+                  </pic:blipFill>
+                  <pic:spPr bwMode="auto">
+                    <a:xfrm>
+                      <a:off x="0" y="0"/>
+                      <a:ext cx="4993640" cy="4047490"/>
+                    </a:xfrm>
+                    <a:prstGeom prst="rect">
+                      <a:avLst/>
+                    </a:prstGeom>
+                    <a:noFill/>
+                    <a:ln>
+                      <a:noFill/>
+                    </a:ln>
+                  </pic:spPr>
+                </pic:pic>
+              </a:graphicData>
+            </a:graphic>
+          </wp:inline>
+        </w:drawing>
+      </w:r>
+    </w:p>
+    <w:p/>
+    <w:p>
+      <w:proofErr w:type="spellStart"/>
+      <w:r>
+        <w:t>Get_</w:t>
+      </w:r>
+      <w:proofErr w:type="gramStart"/>
+      <w:r>
+        <w:t>literals</w:t>
+      </w:r>
+      <w:proofErr w:type="spellEnd"/>
+      <w:r>
+        <w:t>(</w:t>
+      </w:r>
+      <w:proofErr w:type="gramEnd"/>
+      <w:r>
+        <w:t xml:space="preserve">KB) as the name implies gets each literal value. It does this by creating an empty set to store literals and then going through each clause in the knowledge base which contains an implication and splits it to the </w:t>
+      </w:r>
+      <w:r>
+        <w:t>Left-hand</w:t>
+      </w:r>
+      <w:r>
+        <w:t xml:space="preserve"> side (LHS/antecedent) and </w:t>
+      </w:r>
+      <w:proofErr w:type="gramStart"/>
+      <w:r>
+        <w:t>Right Hand</w:t>
+      </w:r>
+      <w:proofErr w:type="gramEnd"/>
+      <w:r>
+        <w:t xml:space="preserve"> Side (RHS/consequent)</w:t>
+      </w:r>
+      <w:r>
+        <w:t xml:space="preserve"> whilst eliminating white spaces then returns the list of literals.</w:t>
+      </w:r>
+    </w:p>
+    <w:p>
+      <w:r>
+        <w:rPr>
+          <w:noProof/>
+        </w:rPr>
+        <w:drawing>
+          <wp:inline distT="0" distB="0" distL="0" distR="0" wp14:anchorId="24179844" wp14:editId="51FC0012">
+            <wp:extent cx="5943600" cy="1826260"/>
+            <wp:effectExtent l="0" t="0" r="0" b="2540"/>
+            <wp:docPr id="1214914786" name="Picture 13" descr="A screen shot of a computer program&#10;&#10;Description automatically generated with low confidence"/>
+            <wp:cNvGraphicFramePr>
+              <a:graphicFrameLocks xmlns:a="http://schemas.openxmlformats.org/drawingml/2006/main" noChangeAspect="1"/>
+            </wp:cNvGraphicFramePr>
+            <a:graphic xmlns:a="http://schemas.openxmlformats.org/drawingml/2006/main">
+              <a:graphicData uri="http://schemas.openxmlformats.org/drawingml/2006/picture">
+                <pic:pic xmlns:pic="http://schemas.openxmlformats.org/drawingml/2006/picture">
+                  <pic:nvPicPr>
+                    <pic:cNvPr id="1214914786" name="Picture 13" descr="A screen shot of a computer program&#10;&#10;Description automatically generated with low confidence"/>
+                    <pic:cNvPicPr>
+                      <a:picLocks noChangeAspect="1" noChangeArrowheads="1"/>
+                    </pic:cNvPicPr>
+                  </pic:nvPicPr>
+                  <pic:blipFill>
+                    <a:blip r:embed="rId15">
+                      <a:extLst>
+                        <a:ext uri="{28A0092B-C50C-407E-A947-70E740481C1C}">
+                          <a14:useLocalDpi xmlns:a14="http://schemas.microsoft.com/office/drawing/2010/main" val="0"/>
+                        </a:ext>
+                      </a:extLst>
+                    </a:blip>
+                    <a:srcRect/>
+                    <a:stretch>
+                      <a:fillRect/>
+                    </a:stretch>
+                  </pic:blipFill>
+                  <pic:spPr bwMode="auto">
+                    <a:xfrm>
+                      <a:off x="0" y="0"/>
+                      <a:ext cx="5943600" cy="1826260"/>
+                    </a:xfrm>
+                    <a:prstGeom prst="rect">
+                      <a:avLst/>
+                    </a:prstGeom>
+                    <a:noFill/>
+                    <a:ln>
+                      <a:noFill/>
+                    </a:ln>
+                  </pic:spPr>
+                </pic:pic>
+              </a:graphicData>
+            </a:graphic>
+          </wp:inline>
+        </w:drawing>
+      </w:r>
+    </w:p>
+    <w:p/>
+    <w:p>
+      <w:r>
+        <w:t xml:space="preserve">The </w:t>
+      </w:r>
+      <w:proofErr w:type="spellStart"/>
+      <w:r>
+        <w:t>evaluate_</w:t>
+      </w:r>
+      <w:proofErr w:type="gramStart"/>
+      <w:r>
+        <w:t>clause</w:t>
+      </w:r>
+      <w:proofErr w:type="spellEnd"/>
+      <w:r>
+        <w:t>(</w:t>
+      </w:r>
+      <w:proofErr w:type="gramEnd"/>
+      <w:r>
+        <w:t xml:space="preserve">clause, </w:t>
+      </w:r>
+      <w:proofErr w:type="spellStart"/>
+      <w:r>
+        <w:t>truth_values</w:t>
+      </w:r>
+      <w:proofErr w:type="spellEnd"/>
+      <w:r>
+        <w:t>)</w:t>
+      </w:r>
+      <w:r>
+        <w:t xml:space="preserve"> </w:t>
+      </w:r>
+      <w:r>
+        <w:t>function evaluates the truth value of a clause in the knowledge base. It handles implications by checking if the antecedent implies the consequent based on provided truth values. For conjunctions, it checks if all literals are true. The function retrieves truth values from a dictionary and returns the resulting truth value of the clause.</w:t>
+      </w:r>
+    </w:p>
+    <w:p>
+      <w:r>
+        <w:rPr>
+          <w:noProof/>
+        </w:rPr>
+        <w:lastRenderedPageBreak/>
+        <w:drawing>
+          <wp:inline distT="0" distB="0" distL="0" distR="0" wp14:anchorId="2D98CFFE" wp14:editId="08ECED73">
+            <wp:extent cx="5943600" cy="2226945"/>
+            <wp:effectExtent l="0" t="0" r="0" b="1905"/>
+            <wp:docPr id="229610752" name="Picture 14" descr="A screen shot of a computer program&#10;&#10;Description automatically generated with low confidence"/>
+            <wp:cNvGraphicFramePr>
+              <a:graphicFrameLocks xmlns:a="http://schemas.openxmlformats.org/drawingml/2006/main" noChangeAspect="1"/>
+            </wp:cNvGraphicFramePr>
+            <a:graphic xmlns:a="http://schemas.openxmlformats.org/drawingml/2006/main">
+              <a:graphicData uri="http://schemas.openxmlformats.org/drawingml/2006/picture">
+                <pic:pic xmlns:pic="http://schemas.openxmlformats.org/drawingml/2006/picture">
+                  <pic:nvPicPr>
+                    <pic:cNvPr id="229610752" name="Picture 14" descr="A screen shot of a computer program&#10;&#10;Description automatically generated with low confidence"/>
+                    <pic:cNvPicPr>
+                      <a:picLocks noChangeAspect="1" noChangeArrowheads="1"/>
+                    </pic:cNvPicPr>
+                  </pic:nvPicPr>
+                  <pic:blipFill>
+                    <a:blip r:embed="rId16">
+                      <a:extLst>
+                        <a:ext uri="{28A0092B-C50C-407E-A947-70E740481C1C}">
+                          <a14:useLocalDpi xmlns:a14="http://schemas.microsoft.com/office/drawing/2010/main" val="0"/>
+                        </a:ext>
+                      </a:extLst>
+                    </a:blip>
+                    <a:srcRect/>
+                    <a:stretch>
+                      <a:fillRect/>
+                    </a:stretch>
+                  </pic:blipFill>
+                  <pic:spPr bwMode="auto">
+                    <a:xfrm>
+                      <a:off x="0" y="0"/>
+                      <a:ext cx="5943600" cy="2226945"/>
+                    </a:xfrm>
+                    <a:prstGeom prst="rect">
+                      <a:avLst/>
+                    </a:prstGeom>
+                    <a:noFill/>
+                    <a:ln>
+                      <a:noFill/>
+                    </a:ln>
+                  </pic:spPr>
+                </pic:pic>
+              </a:graphicData>
+            </a:graphic>
+          </wp:inline>
+        </w:drawing>
+      </w:r>
+    </w:p>
+    <w:p>
+      <w:r>
+        <w:t xml:space="preserve">The </w:t>
+      </w:r>
+      <w:proofErr w:type="spellStart"/>
+      <w:r>
+        <w:t>evaluate_truth_</w:t>
+      </w:r>
+      <w:proofErr w:type="gramStart"/>
+      <w:r>
+        <w:t>table</w:t>
+      </w:r>
+      <w:proofErr w:type="spellEnd"/>
+      <w:r>
+        <w:t>(</w:t>
+      </w:r>
+      <w:proofErr w:type="gramEnd"/>
+      <w:r>
+        <w:t>KB, q)</w:t>
+      </w:r>
+      <w:r>
+        <w:t xml:space="preserve"> function checks all possible combinations of truth values for the literals in the knowledge base</w:t>
+      </w:r>
+      <w:r>
+        <w:t xml:space="preserve"> by</w:t>
+      </w:r>
+      <w:r>
+        <w:t xml:space="preserve"> iterat</w:t>
+      </w:r>
+      <w:r>
+        <w:t xml:space="preserve">ing </w:t>
+      </w:r>
+      <w:r>
+        <w:t xml:space="preserve">through all combinations using the </w:t>
+      </w:r>
+      <w:proofErr w:type="spellStart"/>
+      <w:r>
+        <w:t>itertools.product</w:t>
+      </w:r>
+      <w:proofErr w:type="spellEnd"/>
+      <w:r>
+        <w:t xml:space="preserve"> function and evaluates each combination by calling </w:t>
+      </w:r>
+      <w:proofErr w:type="spellStart"/>
+      <w:r>
+        <w:t>evaluate_clause</w:t>
+      </w:r>
+      <w:proofErr w:type="spellEnd"/>
+      <w:r>
+        <w:t xml:space="preserve"> for each clause in the knowledge base. </w:t>
+      </w:r>
+    </w:p>
+    <w:p/>
+    <w:p>
+      <w:r>
+        <w:t>If all clauses evaluate to true for a particular combination, it adds the truth values to a list of true models. Finally, it checks if the query q is true in all the true models and returns the result.</w:t>
+      </w:r>
+    </w:p>
+    <w:p/>
+    <w:p>
+      <w:r>
+        <w:rPr>
+          <w:noProof/>
+        </w:rPr>
+        <w:drawing>
+          <wp:inline distT="0" distB="0" distL="0" distR="0" wp14:anchorId="424E4205" wp14:editId="66FAFFBD">
+            <wp:extent cx="5943600" cy="3026410"/>
+            <wp:effectExtent l="0" t="0" r="0" b="2540"/>
+            <wp:docPr id="188101940" name="Picture 15"/>
+            <wp:cNvGraphicFramePr>
+              <a:graphicFrameLocks xmlns:a="http://schemas.openxmlformats.org/drawingml/2006/main" noChangeAspect="1"/>
+            </wp:cNvGraphicFramePr>
+            <a:graphic xmlns:a="http://schemas.openxmlformats.org/drawingml/2006/main">
+              <a:graphicData uri="http://schemas.openxmlformats.org/drawingml/2006/picture">
+                <pic:pic xmlns:pic="http://schemas.openxmlformats.org/drawingml/2006/picture">
+                  <pic:nvPicPr>
+                    <pic:cNvPr id="0" name="Picture 32"/>
+                    <pic:cNvPicPr>
+                      <a:picLocks noChangeAspect="1" noChangeArrowheads="1"/>
+                    </pic:cNvPicPr>
+                  </pic:nvPicPr>
+                  <pic:blipFill>
+                    <a:blip r:embed="rId17">
+                      <a:extLst>
+                        <a:ext uri="{28A0092B-C50C-407E-A947-70E740481C1C}">
+                          <a14:useLocalDpi xmlns:a14="http://schemas.microsoft.com/office/drawing/2010/main" val="0"/>
+                        </a:ext>
+                      </a:extLst>
+                    </a:blip>
+                    <a:srcRect/>
+                    <a:stretch>
+                      <a:fillRect/>
+                    </a:stretch>
+                  </pic:blipFill>
+                  <pic:spPr bwMode="auto">
+                    <a:xfrm>
+                      <a:off x="0" y="0"/>
+                      <a:ext cx="5943600" cy="3026410"/>
+                    </a:xfrm>
+                    <a:prstGeom prst="rect">
+                      <a:avLst/>
+                    </a:prstGeom>
+                    <a:noFill/>
+                    <a:ln>
+                      <a:noFill/>
+                    </a:ln>
+                  </pic:spPr>
+                </pic:pic>
+              </a:graphicData>
+            </a:graphic>
+          </wp:inline>
+        </w:drawing>
+      </w:r>
+    </w:p>
+    <w:p>
+      <w:proofErr w:type="spellStart"/>
+      <w:r>
+        <w:t>count_</w:t>
+      </w:r>
+      <w:proofErr w:type="gramStart"/>
+      <w:r>
+        <w:t>models</w:t>
+      </w:r>
+      <w:proofErr w:type="spellEnd"/>
+      <w:r>
+        <w:t>(</w:t>
+      </w:r>
+      <w:proofErr w:type="gramEnd"/>
+      <w:r>
+        <w:t xml:space="preserve">KB, q) </w:t>
+      </w:r>
+      <w:r>
+        <w:t xml:space="preserve">counts the number of models where both KB and q are true. It iterates through all possible truth value combinations for the literals, checks if the clauses in KB evaluate to true for each combination, and increments the </w:t>
+      </w:r>
+      <w:proofErr w:type="spellStart"/>
+      <w:r>
+        <w:t>model_count</w:t>
+      </w:r>
+      <w:proofErr w:type="spellEnd"/>
+      <w:r>
+        <w:t xml:space="preserve"> if q is also true. Finally, it returns the count of models.</w:t>
+      </w:r>
+      <w:r>
+        <w:t xml:space="preserve"> </w:t>
+      </w:r>
+    </w:p>
+    <w:p/>
+    <w:p>
+      <w:pPr>
+        <w:pStyle w:val="Heading2"/>
+      </w:pPr>
+    </w:p>
+    <w:p>
+      <w:pPr>
+        <w:pStyle w:val="Heading2"/>
+      </w:pPr>
+      <w:r>
+        <w:lastRenderedPageBreak/>
+        <w:t>Forward Chaining</w:t>
+      </w:r>
+    </w:p>
+    <w:p>
+      <w:r>
+        <w:t xml:space="preserve">Forward Chaining is an inference algorithm that takes a knowledge base in horn form and a query q and returns whether the knowledge base entails q. </w:t>
+      </w:r>
+    </w:p>
+    <w:p>
+      <w:r>
+        <w:t xml:space="preserve">This entailment is found by inference checking using modus ponens. </w:t>
+      </w:r>
+    </w:p>
+    <w:p>
+      <w:r>
+        <w:rPr>
+          <w:bCs/>
+          <w:noProof/>
+        </w:rPr>
+        <w:drawing>
+          <wp:inline distT="0" distB="0" distL="0" distR="0" wp14:anchorId="726956D5" wp14:editId="4E351C18">
+            <wp:extent cx="1664328" cy="941137"/>
+            <wp:effectExtent l="0" t="0" r="0" b="0"/>
+            <wp:docPr id="475685176" name="Picture 1"/>
+            <wp:cNvGraphicFramePr>
+              <a:graphicFrameLocks xmlns:a="http://schemas.openxmlformats.org/drawingml/2006/main" noChangeAspect="1"/>
+            </wp:cNvGraphicFramePr>
+            <a:graphic xmlns:a="http://schemas.openxmlformats.org/drawingml/2006/main">
+              <a:graphicData uri="http://schemas.openxmlformats.org/drawingml/2006/picture">
+                <pic:pic xmlns:pic="http://schemas.openxmlformats.org/drawingml/2006/picture">
+                  <pic:nvPicPr>
+                    <pic:cNvPr id="475685176" name=""/>
+                    <pic:cNvPicPr/>
+                  </pic:nvPicPr>
+                  <pic:blipFill>
+                    <a:blip r:embed="rId18"/>
+                    <a:stretch>
+                      <a:fillRect/>
+                    </a:stretch>
+                  </pic:blipFill>
+                  <pic:spPr>
+                    <a:xfrm>
+                      <a:off x="0" y="0"/>
+                      <a:ext cx="1670849" cy="944825"/>
+                    </a:xfrm>
+                    <a:prstGeom prst="rect">
+                      <a:avLst/>
+                    </a:prstGeom>
+                  </pic:spPr>
+                </pic:pic>
+              </a:graphicData>
+            </a:graphic>
+          </wp:inline>
+        </w:drawing>
+      </w:r>
+    </w:p>
+    <w:p>
+      <w:pPr>
+        <w:rPr>
+          <w:i/>
+        </w:rPr>
+      </w:pPr>
+      <w:r>
+        <w:rPr>
+          <w:i/>
+        </w:rPr>
+        <w:t>Artificial Intelligence: A modern approach 4</w:t>
+      </w:r>
+      <w:r>
+        <w:rPr>
+          <w:i/>
+          <w:vertAlign w:val="superscript"/>
+        </w:rPr>
+        <w:t>th</w:t>
+      </w:r>
+      <w:r>
+        <w:rPr>
+          <w:i/>
+        </w:rPr>
+        <w:t xml:space="preserve"> edition page 441</w:t>
+      </w:r>
+    </w:p>
+    <w:p>
+      <w:pPr>
+        <w:rPr>
+          <w:u w:val="single"/>
+        </w:rPr>
+      </w:pPr>
+    </w:p>
+    <w:p>
+      <w:r>
+        <w:t>The rule states that if a sentence is in the form of an implication and alpha is given then beta can be inferred.</w:t>
+      </w:r>
+      <w:r>
+        <w:t xml:space="preserve"> With this logic we can create a forward chaining algorithm.</w:t>
+      </w:r>
+    </w:p>
+    <w:p>
+      <w:r>
+        <w:rPr>
+          <w:noProof/>
+        </w:rPr>
+        <w:drawing>
+          <wp:anchor distT="0" distB="0" distL="114300" distR="114300" simplePos="0" relativeHeight="251696128" behindDoc="1" locked="0" layoutInCell="1" allowOverlap="1" wp14:anchorId="6F87188A" wp14:editId="1BA16B83">
+            <wp:simplePos x="0" y="0"/>
+            <wp:positionH relativeFrom="margin">
+              <wp:align>left</wp:align>
+            </wp:positionH>
+            <wp:positionV relativeFrom="paragraph">
+              <wp:posOffset>182245</wp:posOffset>
+            </wp:positionV>
+            <wp:extent cx="3800475" cy="4766310"/>
+            <wp:effectExtent l="0" t="0" r="9525" b="0"/>
+            <wp:wrapTight wrapText="bothSides">
+              <wp:wrapPolygon edited="0">
+                <wp:start x="974" y="1381"/>
+                <wp:lineTo x="433" y="1899"/>
+                <wp:lineTo x="108" y="2417"/>
+                <wp:lineTo x="108" y="19856"/>
+                <wp:lineTo x="650" y="20892"/>
+                <wp:lineTo x="866" y="21151"/>
+                <wp:lineTo x="19380" y="21496"/>
+                <wp:lineTo x="20571" y="21496"/>
+                <wp:lineTo x="21546" y="21324"/>
+                <wp:lineTo x="21546" y="20978"/>
+                <wp:lineTo x="20788" y="20892"/>
+                <wp:lineTo x="21438" y="20115"/>
+                <wp:lineTo x="21546" y="2417"/>
+                <wp:lineTo x="21113" y="1899"/>
+                <wp:lineTo x="20571" y="1381"/>
+                <wp:lineTo x="974" y="1381"/>
+              </wp:wrapPolygon>
+            </wp:wrapTight>
+            <wp:docPr id="1293686946" name="Picture 7" descr="A screen shot of a computer program&#10;&#10;Description automatically generated with low confidence"/>
+            <wp:cNvGraphicFramePr>
+              <a:graphicFrameLocks xmlns:a="http://schemas.openxmlformats.org/drawingml/2006/main" noChangeAspect="1"/>
+            </wp:cNvGraphicFramePr>
+            <a:graphic xmlns:a="http://schemas.openxmlformats.org/drawingml/2006/main">
+              <a:graphicData uri="http://schemas.openxmlformats.org/drawingml/2006/picture">
+                <pic:pic xmlns:pic="http://schemas.openxmlformats.org/drawingml/2006/picture">
+                  <pic:nvPicPr>
+                    <pic:cNvPr id="1293686946" name="Picture 7" descr="A screen shot of a computer program&#10;&#10;Description automatically generated with low confidence"/>
+                    <pic:cNvPicPr>
+                      <a:picLocks noChangeAspect="1" noChangeArrowheads="1"/>
+                    </pic:cNvPicPr>
+                  </pic:nvPicPr>
+                  <pic:blipFill>
+                    <a:blip r:embed="rId19">
+                      <a:extLst>
+                        <a:ext uri="{28A0092B-C50C-407E-A947-70E740481C1C}">
+                          <a14:useLocalDpi xmlns:a14="http://schemas.microsoft.com/office/drawing/2010/main" val="0"/>
+                        </a:ext>
+                      </a:extLst>
+                    </a:blip>
+                    <a:srcRect/>
+                    <a:stretch>
+                      <a:fillRect/>
+                    </a:stretch>
+                  </pic:blipFill>
+                  <pic:spPr bwMode="auto">
+                    <a:xfrm>
+                      <a:off x="0" y="0"/>
+                      <a:ext cx="3800475" cy="4766310"/>
+                    </a:xfrm>
+                    <a:prstGeom prst="rect">
+                      <a:avLst/>
+                    </a:prstGeom>
+                    <a:noFill/>
+                    <a:ln>
+                      <a:noFill/>
+                    </a:ln>
+                  </pic:spPr>
+                </pic:pic>
+              </a:graphicData>
+            </a:graphic>
+            <wp14:sizeRelH relativeFrom="page">
+              <wp14:pctWidth>0</wp14:pctWidth>
+            </wp14:sizeRelH>
+            <wp14:sizeRelV relativeFrom="page">
+              <wp14:pctHeight>0</wp14:pctHeight>
+            </wp14:sizeRelV>
+          </wp:anchor>
+        </w:drawing>
+      </w:r>
+    </w:p>
+    <w:p/>
+    <w:p>
+      <w:r>
+        <w:t xml:space="preserve">   </w:t>
+      </w:r>
+    </w:p>
+    <w:p>
+      <w:proofErr w:type="spellStart"/>
+      <w:r>
+        <w:t>Forward_chaining</w:t>
+      </w:r>
+      <w:proofErr w:type="spellEnd"/>
+      <w:r>
+        <w:t xml:space="preserve"> accepts two arguments, a knowledge </w:t>
+      </w:r>
+      <w:r>
+        <w:t>base,</w:t>
+      </w:r>
+      <w:r>
+        <w:t xml:space="preserve"> and a query. </w:t>
+      </w:r>
+      <w:r>
+        <w:t>Firstly,</w:t>
+      </w:r>
+      <w:r>
+        <w:t xml:space="preserve"> we find all propositions which are given and add them to a queue.</w:t>
+      </w:r>
+    </w:p>
+    <w:p>
+      <w:r>
+        <w:rPr>
+          <w:noProof/>
+        </w:rPr>
+        <w:lastRenderedPageBreak/>
+        <w:drawing>
+          <wp:inline distT="0" distB="0" distL="0" distR="0" wp14:anchorId="4B1B787C" wp14:editId="791E840D">
+            <wp:extent cx="3506470" cy="2115185"/>
+            <wp:effectExtent l="0" t="0" r="0" b="0"/>
+            <wp:docPr id="1858503378" name="Picture 4" descr="A screen shot of a computer program&#10;&#10;Description automatically generated with low confidence"/>
+            <wp:cNvGraphicFramePr>
+              <a:graphicFrameLocks xmlns:a="http://schemas.openxmlformats.org/drawingml/2006/main" noChangeAspect="1"/>
+            </wp:cNvGraphicFramePr>
+            <a:graphic xmlns:a="http://schemas.openxmlformats.org/drawingml/2006/main">
+              <a:graphicData uri="http://schemas.openxmlformats.org/drawingml/2006/picture">
+                <pic:pic xmlns:pic="http://schemas.openxmlformats.org/drawingml/2006/picture">
+                  <pic:nvPicPr>
+                    <pic:cNvPr id="1858503378" name="Picture 4" descr="A screen shot of a computer program&#10;&#10;Description automatically generated with low confidence"/>
+                    <pic:cNvPicPr>
+                      <a:picLocks noChangeAspect="1" noChangeArrowheads="1"/>
+                    </pic:cNvPicPr>
+                  </pic:nvPicPr>
+                  <pic:blipFill>
+                    <a:blip r:embed="rId20">
+                      <a:extLst>
+                        <a:ext uri="{28A0092B-C50C-407E-A947-70E740481C1C}">
+                          <a14:useLocalDpi xmlns:a14="http://schemas.microsoft.com/office/drawing/2010/main" val="0"/>
+                        </a:ext>
+                      </a:extLst>
+                    </a:blip>
+                    <a:srcRect/>
+                    <a:stretch>
+                      <a:fillRect/>
+                    </a:stretch>
+                  </pic:blipFill>
+                  <pic:spPr bwMode="auto">
+                    <a:xfrm>
+                      <a:off x="0" y="0"/>
+                      <a:ext cx="3506470" cy="2115185"/>
+                    </a:xfrm>
+                    <a:prstGeom prst="rect">
+                      <a:avLst/>
+                    </a:prstGeom>
+                    <a:noFill/>
+                    <a:ln>
+                      <a:noFill/>
+                    </a:ln>
+                  </pic:spPr>
+                </pic:pic>
+              </a:graphicData>
+            </a:graphic>
+          </wp:inline>
+        </w:drawing>
+      </w:r>
+    </w:p>
+    <w:p>
+      <w:r>
+        <w:t>Next, we create a dictionary with the keys being each symbol and a number associated with how many symbols infer that symbol.</w:t>
+      </w:r>
+    </w:p>
+    <w:p>
+      <w:r>
+        <w:rPr>
+          <w:noProof/>
+        </w:rPr>
+        <w:drawing>
+          <wp:inline distT="0" distB="0" distL="0" distR="0" wp14:anchorId="18B52ABE" wp14:editId="4C023635">
+            <wp:extent cx="4357315" cy="2356873"/>
+            <wp:effectExtent l="0" t="0" r="5715" b="5715"/>
+            <wp:docPr id="2004988942" name="Picture 5" descr="A screen shot of a computer program&#10;&#10;Description automatically generated with medium confidence"/>
+            <wp:cNvGraphicFramePr>
+              <a:graphicFrameLocks xmlns:a="http://schemas.openxmlformats.org/drawingml/2006/main" noChangeAspect="1"/>
+            </wp:cNvGraphicFramePr>
+            <a:graphic xmlns:a="http://schemas.openxmlformats.org/drawingml/2006/main">
+              <a:graphicData uri="http://schemas.openxmlformats.org/drawingml/2006/picture">
+                <pic:pic xmlns:pic="http://schemas.openxmlformats.org/drawingml/2006/picture">
+                  <pic:nvPicPr>
+                    <pic:cNvPr id="2004988942" name="Picture 5" descr="A screen shot of a computer program&#10;&#10;Description automatically generated with medium confidence"/>
+                    <pic:cNvPicPr>
+                      <a:picLocks noChangeAspect="1" noChangeArrowheads="1"/>
+                    </pic:cNvPicPr>
+                  </pic:nvPicPr>
+                  <pic:blipFill>
+                    <a:blip r:embed="rId21">
+                      <a:extLst>
+                        <a:ext uri="{28A0092B-C50C-407E-A947-70E740481C1C}">
+                          <a14:useLocalDpi xmlns:a14="http://schemas.microsoft.com/office/drawing/2010/main" val="0"/>
+                        </a:ext>
+                      </a:extLst>
+                    </a:blip>
+                    <a:srcRect/>
+                    <a:stretch>
+                      <a:fillRect/>
+                    </a:stretch>
+                  </pic:blipFill>
+                  <pic:spPr bwMode="auto">
+                    <a:xfrm>
+                      <a:off x="0" y="0"/>
+                      <a:ext cx="4378698" cy="2368439"/>
+                    </a:xfrm>
+                    <a:prstGeom prst="rect">
+                      <a:avLst/>
+                    </a:prstGeom>
+                    <a:noFill/>
+                    <a:ln>
+                      <a:noFill/>
+                    </a:ln>
+                  </pic:spPr>
+                </pic:pic>
+              </a:graphicData>
+            </a:graphic>
+          </wp:inline>
+        </w:drawing>
+      </w:r>
+    </w:p>
+    <w:p/>
+    <w:p>
+      <w:r>
+        <w:t>Finally,</w:t>
+      </w:r>
+      <w:r>
+        <w:t xml:space="preserve"> we iterate over the inferred symbols in the queue popping a symbol off the stack</w:t>
+      </w:r>
+      <w:r>
+        <w:t xml:space="preserve">, </w:t>
+      </w:r>
+      <w:r>
+        <w:t xml:space="preserve">we then check if </w:t>
+      </w:r>
+      <w:r>
+        <w:t>that symbol</w:t>
+      </w:r>
+      <w:r>
+        <w:t xml:space="preserve"> equals q else we iterate over the knowledge base checking if the true symbol implies another symbol, if it </w:t>
+      </w:r>
+      <w:r>
+        <w:t>does,</w:t>
+      </w:r>
+      <w:r>
+        <w:t xml:space="preserve"> we decrement that symbols count if a symbols count equals 0 we add it to the queue. The function is excited if either a true symbol equals q or there are no symbols in the </w:t>
+      </w:r>
+      <w:r>
+        <w:t>stack,</w:t>
+      </w:r>
+      <w:r>
+        <w:t xml:space="preserve"> and it returns false. </w:t>
+      </w:r>
+    </w:p>
+    <w:p/>
+    <w:p>
+      <w:r>
+        <w:t>Forward Chaining is an efficient algorithm which has a runtime of O(n) considerably more efficient than truth table generator algorithms.</w:t>
+      </w:r>
+    </w:p>
+    <w:p/>
+    <w:p/>
+    <w:p/>
+    <w:p/>
+    <w:p/>
+    <w:p/>
+    <w:p/>
+    <w:p>
+      <w:pPr>
+        <w:pStyle w:val="Heading2"/>
+      </w:pPr>
+      <w:r>
+        <w:lastRenderedPageBreak/>
         <w:t>Backward Chaining</w:t>
       </w:r>
     </w:p>
-    <w:p>
-      <w:pPr>
-        <w:pStyle w:val="ListParagraph"/>
-        <w:numPr>
-          <w:ilvl w:val="0"/>
-          <w:numId w:val="1"/>
-        </w:numPr>
-      </w:pPr>
-      <w:r>
-        <w:t xml:space="preserve">They currently work only </w:t>
-      </w:r>
-      <w:r>
-        <w:t xml:space="preserve">basics need to add negation, conjunction and the </w:t>
-      </w:r>
-      <w:proofErr w:type="gramStart"/>
-      <w:r>
-        <w:t>like</w:t>
-      </w:r>
-      <w:proofErr w:type="gramEnd"/>
+    <w:p/>
+    <w:p>
+      <w:r>
+        <w:rPr>
+          <w:noProof/>
+        </w:rPr>
+        <w:drawing>
+          <wp:inline distT="0" distB="0" distL="0" distR="0" wp14:anchorId="2ABF490B" wp14:editId="3A48A0D5">
+            <wp:extent cx="3921642" cy="4659464"/>
+            <wp:effectExtent l="0" t="0" r="3175" b="8255"/>
+            <wp:docPr id="1441413696" name="Picture 8"/>
+            <wp:cNvGraphicFramePr>
+              <a:graphicFrameLocks xmlns:a="http://schemas.openxmlformats.org/drawingml/2006/main" noChangeAspect="1"/>
+            </wp:cNvGraphicFramePr>
+            <a:graphic xmlns:a="http://schemas.openxmlformats.org/drawingml/2006/main">
+              <a:graphicData uri="http://schemas.openxmlformats.org/drawingml/2006/picture">
+                <pic:pic xmlns:pic="http://schemas.openxmlformats.org/drawingml/2006/picture">
+                  <pic:nvPicPr>
+                    <pic:cNvPr id="0" name="Picture 15"/>
+                    <pic:cNvPicPr>
+                      <a:picLocks noChangeAspect="1" noChangeArrowheads="1"/>
+                    </pic:cNvPicPr>
+                  </pic:nvPicPr>
+                  <pic:blipFill>
+                    <a:blip r:embed="rId22">
+                      <a:extLst>
+                        <a:ext uri="{28A0092B-C50C-407E-A947-70E740481C1C}">
+                          <a14:useLocalDpi xmlns:a14="http://schemas.microsoft.com/office/drawing/2010/main" val="0"/>
+                        </a:ext>
+                      </a:extLst>
+                    </a:blip>
+                    <a:srcRect/>
+                    <a:stretch>
+                      <a:fillRect/>
+                    </a:stretch>
+                  </pic:blipFill>
+                  <pic:spPr bwMode="auto">
+                    <a:xfrm>
+                      <a:off x="0" y="0"/>
+                      <a:ext cx="3927052" cy="4665892"/>
+                    </a:xfrm>
+                    <a:prstGeom prst="rect">
+                      <a:avLst/>
+                    </a:prstGeom>
+                    <a:noFill/>
+                    <a:ln>
+                      <a:noFill/>
+                    </a:ln>
+                  </pic:spPr>
+                </pic:pic>
+              </a:graphicData>
+            </a:graphic>
+          </wp:inline>
+        </w:drawing>
+      </w:r>
+    </w:p>
+    <w:p>
+      <w:r>
+        <w:t xml:space="preserve">In backward chaining the idea is that we have a query q and a knowledge base in horn </w:t>
+      </w:r>
+      <w:r>
+        <w:t>form,</w:t>
+      </w:r>
+      <w:r>
+        <w:t xml:space="preserve"> and we want to see if q is inferred from the modus ponens rule by working backwards to see if the symbols that infer q are true.</w:t>
+      </w:r>
+    </w:p>
+    <w:p/>
+    <w:p>
+      <w:r>
+        <w:t>Firstly,</w:t>
+      </w:r>
+      <w:r>
+        <w:t xml:space="preserve"> we create a dictionary with </w:t>
+      </w:r>
+      <w:r>
+        <w:t>symbols</w:t>
+      </w:r>
       <w:r>
         <w:t xml:space="preserve"> </w:t>
       </w:r>
       <w:r>
-        <w:t xml:space="preserve"> </w:t>
-      </w:r>
-    </w:p>
-    <w:p/>
-    <w:p/>
-    <w:p/>
-    <w:p/>
-    <w:p/>
-    <w:p/>
-    <w:p/>
-    <w:p/>
-    <w:p/>
-    <w:p/>
-    <w:p/>
-    <w:p/>
+        <w:t>associated with</w:t>
+      </w:r>
+      <w:r>
+        <w:t xml:space="preserve"> true or false value.</w:t>
+      </w:r>
+    </w:p>
+    <w:p>
+      <w:r>
+        <w:t>We then run a recursive function working recursively calling the function with the symbol that implies q to return q’s truth value.</w:t>
+      </w:r>
+    </w:p>
+    <w:p/>
+    <w:p>
+      <w:r>
+        <w:t>We then check the truth value of q and print the results.</w:t>
+      </w:r>
+    </w:p>
+    <w:p/>
+    <w:p>
+      <w:r>
+        <w:t>Backward Chaining is also O(n) runtime complexity making it an efficient inference algorithm.</w:t>
+      </w:r>
+    </w:p>
+    <w:p/>
+    <w:p>
+      <w:pPr>
+        <w:pStyle w:val="Heading2"/>
+      </w:pPr>
+      <w:bookmarkStart w:id="13" w:name="_Toc135946973"/>
+      <w:r>
+        <w:t>Bugs/Limitations</w:t>
+      </w:r>
+      <w:bookmarkEnd w:id="13"/>
+    </w:p>
+    <w:p>
+      <w:r>
+        <w:t>The program crashes when a general knowledge base is inputted.</w:t>
+      </w:r>
+    </w:p>
+    <w:p>
+      <w:pPr>
+        <w:rPr>
+          <w:b/>
+          <w:bCs/>
+        </w:rPr>
+      </w:pPr>
+    </w:p>
     <w:p>
       <w:r>
         <w:lastRenderedPageBreak/>
@@ -1527,7 +2950,7 @@
                     <pic:cNvPicPr/>
                   </pic:nvPicPr>
                   <pic:blipFill>
-                    <a:blip r:embed="rId12"/>
+                    <a:blip r:embed="rId23"/>
                     <a:stretch>
                       <a:fillRect/>
                     </a:stretch>
@@ -1616,15 +3039,20 @@
       </w:r>
     </w:p>
     <w:p/>
-    <w:p>
-      <w:pPr>
-        <w:pStyle w:val="Heading2"/>
-      </w:pPr>
-      <w:bookmarkStart w:id="10" w:name="_Toc135733118"/>
+    <w:p/>
+    <w:p/>
+    <w:p/>
+    <w:p/>
+    <w:p/>
+    <w:p>
+      <w:pPr>
+        <w:pStyle w:val="Heading1"/>
+      </w:pPr>
+      <w:bookmarkStart w:id="14" w:name="_Toc135946974"/>
       <w:r>
         <w:t>Test Cases</w:t>
       </w:r>
-      <w:bookmarkEnd w:id="10"/>
+      <w:bookmarkEnd w:id="14"/>
     </w:p>
     <w:p>
       <w:r>
@@ -1647,6 +3075,7 @@
         <w:rPr>
           <w:noProof/>
         </w:rPr>
+        <w:lastRenderedPageBreak/>
         <w:drawing>
           <wp:anchor distT="0" distB="0" distL="114300" distR="114300" simplePos="0" relativeHeight="251687936" behindDoc="0" locked="0" layoutInCell="1" allowOverlap="1" wp14:anchorId="23FA5D34" wp14:editId="14972BF3">
             <wp:simplePos x="0" y="0"/>
@@ -1671,7 +3100,7 @@
                     <pic:cNvPicPr/>
                   </pic:nvPicPr>
                   <pic:blipFill>
-                    <a:blip r:embed="rId13">
+                    <a:blip r:embed="rId24">
                       <a:extLst>
                         <a:ext uri="{28A0092B-C50C-407E-A947-70E740481C1C}">
                           <a14:useLocalDpi xmlns:a14="http://schemas.microsoft.com/office/drawing/2010/main" val="0"/>
@@ -1727,7 +3156,7 @@
                     </pic:cNvPicPr>
                   </pic:nvPicPr>
                   <pic:blipFill>
-                    <a:blip r:embed="rId14" cstate="print">
+                    <a:blip r:embed="rId25" cstate="print">
                       <a:extLst>
                         <a:ext uri="{28A0092B-C50C-407E-A947-70E740481C1C}">
                           <a14:useLocalDpi xmlns:a14="http://schemas.microsoft.com/office/drawing/2010/main" val="0"/>
@@ -1792,7 +3221,7 @@
                     <pic:cNvPicPr/>
                   </pic:nvPicPr>
                   <pic:blipFill>
-                    <a:blip r:embed="rId15">
+                    <a:blip r:embed="rId26">
                       <a:extLst>
                         <a:ext uri="{28A0092B-C50C-407E-A947-70E740481C1C}">
                           <a14:useLocalDpi xmlns:a14="http://schemas.microsoft.com/office/drawing/2010/main" val="0"/>
@@ -1876,7 +3305,7 @@
                     <pic:cNvPicPr/>
                   </pic:nvPicPr>
                   <pic:blipFill>
-                    <a:blip r:embed="rId16">
+                    <a:blip r:embed="rId27">
                       <a:extLst>
                         <a:ext uri="{28A0092B-C50C-407E-A947-70E740481C1C}">
                           <a14:useLocalDpi xmlns:a14="http://schemas.microsoft.com/office/drawing/2010/main" val="0"/>
@@ -1932,7 +3361,7 @@
                     </pic:cNvPicPr>
                   </pic:nvPicPr>
                   <pic:blipFill>
-                    <a:blip r:embed="rId14" cstate="print">
+                    <a:blip r:embed="rId25" cstate="print">
                       <a:extLst>
                         <a:ext uri="{28A0092B-C50C-407E-A947-70E740481C1C}">
                           <a14:useLocalDpi xmlns:a14="http://schemas.microsoft.com/office/drawing/2010/main" val="0"/>
@@ -1997,7 +3426,7 @@
                     <pic:cNvPicPr/>
                   </pic:nvPicPr>
                   <pic:blipFill>
-                    <a:blip r:embed="rId17">
+                    <a:blip r:embed="rId28">
                       <a:extLst>
                         <a:ext uri="{28A0092B-C50C-407E-A947-70E740481C1C}">
                           <a14:useLocalDpi xmlns:a14="http://schemas.microsoft.com/office/drawing/2010/main" val="0"/>
@@ -2064,7 +3493,14 @@
         <w:t>Single clause Knowledge Base with conjunction query:</w:t>
       </w:r>
     </w:p>
-    <w:p/>
+    <w:p>
+      <w:pPr>
+        <w:pStyle w:val="ListParagraph"/>
+        <w:rPr>
+          <w:color w:val="FF0000"/>
+        </w:rPr>
+      </w:pPr>
+    </w:p>
     <w:p>
       <w:pPr>
         <w:pStyle w:val="ListParagraph"/>
@@ -2074,14 +3510,16 @@
         </w:numPr>
       </w:pPr>
       <w:r>
-        <w:t>Multiple clause Knowledge Base with single literal query:</w:t>
-      </w:r>
-      <w:r>
-        <w:rPr>
-          <w:noProof/>
-        </w:rPr>
-        <w:t xml:space="preserve"> </w:t>
-      </w:r>
+        <w:t xml:space="preserve">Testing with a false query, expected </w:t>
+      </w:r>
+      <w:r>
+        <w:t>NO:</w:t>
+      </w:r>
+    </w:p>
+    <w:p>
+      <w:pPr>
+        <w:pStyle w:val="ListParagraph"/>
+      </w:pPr>
     </w:p>
     <w:p>
       <w:pPr>
@@ -2092,18 +3530,10 @@
           <w:noProof/>
         </w:rPr>
         <w:drawing>
-          <wp:anchor distT="0" distB="0" distL="114300" distR="114300" simplePos="0" relativeHeight="251688960" behindDoc="0" locked="0" layoutInCell="1" allowOverlap="1" wp14:anchorId="68FFAF2A" wp14:editId="3893577B">
-            <wp:simplePos x="0" y="0"/>
-            <wp:positionH relativeFrom="column">
-              <wp:posOffset>3028950</wp:posOffset>
-            </wp:positionH>
-            <wp:positionV relativeFrom="paragraph">
-              <wp:posOffset>232410</wp:posOffset>
-            </wp:positionV>
-            <wp:extent cx="3028950" cy="723900"/>
-            <wp:effectExtent l="0" t="0" r="0" b="0"/>
-            <wp:wrapTopAndBottom/>
-            <wp:docPr id="17" name="Picture 17" descr="A picture containing text, font, screenshot, black&#10;&#10;Description automatically generated"/>
+          <wp:inline distT="0" distB="0" distL="0" distR="0" wp14:anchorId="638DF071" wp14:editId="574E0E2B">
+            <wp:extent cx="5256409" cy="830580"/>
+            <wp:effectExtent l="0" t="0" r="1905" b="7620"/>
+            <wp:docPr id="352520374" name="Picture 1" descr="A picture containing screenshot, font&#10;&#10;Description automatically generated"/>
             <wp:cNvGraphicFramePr>
               <a:graphicFrameLocks xmlns:a="http://schemas.openxmlformats.org/drawingml/2006/main" noChangeAspect="1"/>
             </wp:cNvGraphicFramePr>
@@ -2111,17 +3541,11 @@
               <a:graphicData uri="http://schemas.openxmlformats.org/drawingml/2006/picture">
                 <pic:pic xmlns:pic="http://schemas.openxmlformats.org/drawingml/2006/picture">
                   <pic:nvPicPr>
-                    <pic:cNvPr id="17" name="Picture 17" descr="A picture containing text, font, screenshot, black&#10;&#10;Description automatically generated"/>
+                    <pic:cNvPr id="352520374" name="Picture 1" descr="A picture containing screenshot, font&#10;&#10;Description automatically generated"/>
                     <pic:cNvPicPr/>
                   </pic:nvPicPr>
                   <pic:blipFill>
-                    <a:blip r:embed="rId18">
-                      <a:extLst>
-                        <a:ext uri="{28A0092B-C50C-407E-A947-70E740481C1C}">
-                          <a14:useLocalDpi xmlns:a14="http://schemas.microsoft.com/office/drawing/2010/main" val="0"/>
-                        </a:ext>
-                      </a:extLst>
-                    </a:blip>
+                    <a:blip r:embed="rId29"/>
                     <a:stretch>
                       <a:fillRect/>
                     </a:stretch>
@@ -2129,7 +3553,7 @@
                   <pic:spPr>
                     <a:xfrm>
                       <a:off x="0" y="0"/>
-                      <a:ext cx="3028950" cy="723900"/>
+                      <a:ext cx="5256409" cy="830580"/>
                     </a:xfrm>
                     <a:prstGeom prst="rect">
                       <a:avLst/>
@@ -2138,26 +3562,31 @@
                 </pic:pic>
               </a:graphicData>
             </a:graphic>
-          </wp:anchor>
+          </wp:inline>
         </w:drawing>
       </w:r>
+    </w:p>
+    <w:p>
+      <w:pPr>
+        <w:pStyle w:val="ListParagraph"/>
+      </w:pPr>
       <w:r>
         <w:rPr>
           <w:noProof/>
         </w:rPr>
         <w:drawing>
-          <wp:anchor distT="0" distB="0" distL="114300" distR="114300" simplePos="0" relativeHeight="251684864" behindDoc="0" locked="0" layoutInCell="1" allowOverlap="1" wp14:anchorId="68F9100C" wp14:editId="244E40CA">
+          <wp:anchor distT="0" distB="0" distL="114300" distR="114300" simplePos="0" relativeHeight="251693056" behindDoc="0" locked="0" layoutInCell="1" allowOverlap="1" wp14:anchorId="68826FC5" wp14:editId="6F06C4D6">
             <wp:simplePos x="0" y="0"/>
             <wp:positionH relativeFrom="column">
-              <wp:posOffset>2152650</wp:posOffset>
+              <wp:posOffset>2529840</wp:posOffset>
             </wp:positionH>
             <wp:positionV relativeFrom="paragraph">
-              <wp:posOffset>290195</wp:posOffset>
+              <wp:posOffset>236220</wp:posOffset>
             </wp:positionV>
             <wp:extent cx="561975" cy="561975"/>
             <wp:effectExtent l="0" t="0" r="9525" b="0"/>
             <wp:wrapTopAndBottom/>
-            <wp:docPr id="13" name="Picture 13" descr="A picture containing black, darkness&#10;&#10;Description automatically generated"/>
+            <wp:docPr id="9776199" name="Picture 9776199" descr="A picture containing black, darkness&#10;&#10;Description automatically generated"/>
             <wp:cNvGraphicFramePr>
               <a:graphicFrameLocks xmlns:a="http://schemas.openxmlformats.org/drawingml/2006/main" noChangeAspect="1"/>
             </wp:cNvGraphicFramePr>
@@ -2171,7 +3600,7 @@
                     </pic:cNvPicPr>
                   </pic:nvPicPr>
                   <pic:blipFill>
-                    <a:blip r:embed="rId14" cstate="print">
+                    <a:blip r:embed="rId25" cstate="print">
                       <a:extLst>
                         <a:ext uri="{28A0092B-C50C-407E-A947-70E740481C1C}">
                           <a14:useLocalDpi xmlns:a14="http://schemas.microsoft.com/office/drawing/2010/main" val="0"/>
@@ -2208,6 +3637,211 @@
           </wp:anchor>
         </w:drawing>
       </w:r>
+    </w:p>
+    <w:p>
+      <w:pPr>
+        <w:pStyle w:val="ListParagraph"/>
+      </w:pPr>
+      <w:r>
+        <w:rPr>
+          <w:noProof/>
+        </w:rPr>
+        <w:drawing>
+          <wp:inline distT="0" distB="0" distL="0" distR="0" wp14:anchorId="71BA31A3" wp14:editId="0F0F29A3">
+            <wp:extent cx="5265420" cy="545669"/>
+            <wp:effectExtent l="0" t="0" r="0" b="6985"/>
+            <wp:docPr id="979907336" name="Picture 1"/>
+            <wp:cNvGraphicFramePr>
+              <a:graphicFrameLocks xmlns:a="http://schemas.openxmlformats.org/drawingml/2006/main" noChangeAspect="1"/>
+            </wp:cNvGraphicFramePr>
+            <a:graphic xmlns:a="http://schemas.openxmlformats.org/drawingml/2006/main">
+              <a:graphicData uri="http://schemas.openxmlformats.org/drawingml/2006/picture">
+                <pic:pic xmlns:pic="http://schemas.openxmlformats.org/drawingml/2006/picture">
+                  <pic:nvPicPr>
+                    <pic:cNvPr id="979907336" name=""/>
+                    <pic:cNvPicPr/>
+                  </pic:nvPicPr>
+                  <pic:blipFill>
+                    <a:blip r:embed="rId30"/>
+                    <a:stretch>
+                      <a:fillRect/>
+                    </a:stretch>
+                  </pic:blipFill>
+                  <pic:spPr>
+                    <a:xfrm>
+                      <a:off x="0" y="0"/>
+                      <a:ext cx="5286483" cy="547852"/>
+                    </a:xfrm>
+                    <a:prstGeom prst="rect">
+                      <a:avLst/>
+                    </a:prstGeom>
+                  </pic:spPr>
+                </pic:pic>
+              </a:graphicData>
+            </a:graphic>
+          </wp:inline>
+        </w:drawing>
+      </w:r>
+    </w:p>
+    <w:p>
+      <w:pPr>
+        <w:pStyle w:val="ListParagraph"/>
+        <w:rPr>
+          <w:color w:val="FF0000"/>
+        </w:rPr>
+      </w:pPr>
+    </w:p>
+    <w:p>
+      <w:pPr>
+        <w:rPr>
+          <w:color w:val="FF0000"/>
+        </w:rPr>
+      </w:pPr>
+    </w:p>
+    <w:p/>
+    <w:p>
+      <w:pPr>
+        <w:pStyle w:val="ListParagraph"/>
+        <w:numPr>
+          <w:ilvl w:val="0"/>
+          <w:numId w:val="7"/>
+        </w:numPr>
+      </w:pPr>
+      <w:r>
+        <w:t>Multiple clause Knowledge Base with single literal query:</w:t>
+      </w:r>
+      <w:r>
+        <w:rPr>
+          <w:noProof/>
+        </w:rPr>
+        <w:t xml:space="preserve"> </w:t>
+      </w:r>
+    </w:p>
+    <w:p>
+      <w:pPr>
+        <w:pStyle w:val="ListParagraph"/>
+      </w:pPr>
+      <w:r>
+        <w:rPr>
+          <w:noProof/>
+        </w:rPr>
+        <w:drawing>
+          <wp:anchor distT="0" distB="0" distL="114300" distR="114300" simplePos="0" relativeHeight="251688960" behindDoc="0" locked="0" layoutInCell="1" allowOverlap="1" wp14:anchorId="68FFAF2A" wp14:editId="3893577B">
+            <wp:simplePos x="0" y="0"/>
+            <wp:positionH relativeFrom="column">
+              <wp:posOffset>3028950</wp:posOffset>
+            </wp:positionH>
+            <wp:positionV relativeFrom="paragraph">
+              <wp:posOffset>232410</wp:posOffset>
+            </wp:positionV>
+            <wp:extent cx="3028950" cy="723900"/>
+            <wp:effectExtent l="0" t="0" r="0" b="0"/>
+            <wp:wrapTopAndBottom/>
+            <wp:docPr id="17" name="Picture 17" descr="A picture containing text, font, screenshot, black&#10;&#10;Description automatically generated"/>
+            <wp:cNvGraphicFramePr>
+              <a:graphicFrameLocks xmlns:a="http://schemas.openxmlformats.org/drawingml/2006/main" noChangeAspect="1"/>
+            </wp:cNvGraphicFramePr>
+            <a:graphic xmlns:a="http://schemas.openxmlformats.org/drawingml/2006/main">
+              <a:graphicData uri="http://schemas.openxmlformats.org/drawingml/2006/picture">
+                <pic:pic xmlns:pic="http://schemas.openxmlformats.org/drawingml/2006/picture">
+                  <pic:nvPicPr>
+                    <pic:cNvPr id="17" name="Picture 17" descr="A picture containing text, font, screenshot, black&#10;&#10;Description automatically generated"/>
+                    <pic:cNvPicPr/>
+                  </pic:nvPicPr>
+                  <pic:blipFill>
+                    <a:blip r:embed="rId31">
+                      <a:extLst>
+                        <a:ext uri="{28A0092B-C50C-407E-A947-70E740481C1C}">
+                          <a14:useLocalDpi xmlns:a14="http://schemas.microsoft.com/office/drawing/2010/main" val="0"/>
+                        </a:ext>
+                      </a:extLst>
+                    </a:blip>
+                    <a:stretch>
+                      <a:fillRect/>
+                    </a:stretch>
+                  </pic:blipFill>
+                  <pic:spPr>
+                    <a:xfrm>
+                      <a:off x="0" y="0"/>
+                      <a:ext cx="3028950" cy="723900"/>
+                    </a:xfrm>
+                    <a:prstGeom prst="rect">
+                      <a:avLst/>
+                    </a:prstGeom>
+                  </pic:spPr>
+                </pic:pic>
+              </a:graphicData>
+            </a:graphic>
+          </wp:anchor>
+        </w:drawing>
+      </w:r>
+      <w:r>
+        <w:rPr>
+          <w:noProof/>
+        </w:rPr>
+        <w:drawing>
+          <wp:anchor distT="0" distB="0" distL="114300" distR="114300" simplePos="0" relativeHeight="251684864" behindDoc="0" locked="0" layoutInCell="1" allowOverlap="1" wp14:anchorId="68F9100C" wp14:editId="244E40CA">
+            <wp:simplePos x="0" y="0"/>
+            <wp:positionH relativeFrom="column">
+              <wp:posOffset>2152650</wp:posOffset>
+            </wp:positionH>
+            <wp:positionV relativeFrom="paragraph">
+              <wp:posOffset>290195</wp:posOffset>
+            </wp:positionV>
+            <wp:extent cx="561975" cy="561975"/>
+            <wp:effectExtent l="0" t="0" r="9525" b="0"/>
+            <wp:wrapTopAndBottom/>
+            <wp:docPr id="13" name="Picture 13" descr="A picture containing black, darkness&#10;&#10;Description automatically generated"/>
+            <wp:cNvGraphicFramePr>
+              <a:graphicFrameLocks xmlns:a="http://schemas.openxmlformats.org/drawingml/2006/main" noChangeAspect="1"/>
+            </wp:cNvGraphicFramePr>
+            <a:graphic xmlns:a="http://schemas.openxmlformats.org/drawingml/2006/main">
+              <a:graphicData uri="http://schemas.openxmlformats.org/drawingml/2006/picture">
+                <pic:pic xmlns:pic="http://schemas.openxmlformats.org/drawingml/2006/picture">
+                  <pic:nvPicPr>
+                    <pic:cNvPr id="11" name="Picture 11" descr="A picture containing black, darkness&#10;&#10;Description automatically generated"/>
+                    <pic:cNvPicPr>
+                      <a:picLocks noChangeAspect="1" noChangeArrowheads="1"/>
+                    </pic:cNvPicPr>
+                  </pic:nvPicPr>
+                  <pic:blipFill>
+                    <a:blip r:embed="rId25" cstate="print">
+                      <a:extLst>
+                        <a:ext uri="{28A0092B-C50C-407E-A947-70E740481C1C}">
+                          <a14:useLocalDpi xmlns:a14="http://schemas.microsoft.com/office/drawing/2010/main" val="0"/>
+                        </a:ext>
+                      </a:extLst>
+                    </a:blip>
+                    <a:srcRect/>
+                    <a:stretch>
+                      <a:fillRect/>
+                    </a:stretch>
+                  </pic:blipFill>
+                  <pic:spPr bwMode="auto">
+                    <a:xfrm>
+                      <a:off x="0" y="0"/>
+                      <a:ext cx="561975" cy="561975"/>
+                    </a:xfrm>
+                    <a:prstGeom prst="rect">
+                      <a:avLst/>
+                    </a:prstGeom>
+                    <a:noFill/>
+                    <a:ln>
+                      <a:noFill/>
+                    </a:ln>
+                  </pic:spPr>
+                </pic:pic>
+              </a:graphicData>
+            </a:graphic>
+            <wp14:sizeRelH relativeFrom="margin">
+              <wp14:pctWidth>0</wp14:pctWidth>
+            </wp14:sizeRelH>
+            <wp14:sizeRelV relativeFrom="margin">
+              <wp14:pctHeight>0</wp14:pctHeight>
+            </wp14:sizeRelV>
+          </wp:anchor>
+        </w:drawing>
+      </w:r>
       <w:r>
         <w:rPr>
           <w:noProof/>
@@ -2236,7 +3870,7 @@
                     <pic:cNvPicPr/>
                   </pic:nvPicPr>
                   <pic:blipFill>
-                    <a:blip r:embed="rId19">
+                    <a:blip r:embed="rId32">
                       <a:extLst>
                         <a:ext uri="{28A0092B-C50C-407E-A947-70E740481C1C}">
                           <a14:useLocalDpi xmlns:a14="http://schemas.microsoft.com/office/drawing/2010/main" val="0"/>
@@ -2330,13 +3964,104 @@
     <w:p/>
     <w:p>
       <w:pPr>
-        <w:pStyle w:val="Heading2"/>
-      </w:pPr>
-      <w:bookmarkStart w:id="11" w:name="_Toc135733119"/>
+        <w:pStyle w:val="Heading1"/>
+      </w:pPr>
+      <w:bookmarkStart w:id="15" w:name="_Toc135946975"/>
       <w:r>
         <w:t>Acknowledgement/Resources</w:t>
       </w:r>
-      <w:bookmarkEnd w:id="11"/>
+      <w:bookmarkEnd w:id="15"/>
+    </w:p>
+    <w:p>
+      <w:hyperlink r:id="rId33" w:history="1">
+        <w:r>
+          <w:rPr>
+            <w:rStyle w:val="Hyperlink"/>
+          </w:rPr>
+          <w:t>https://www.freecodecamp.org/news/big-o-cheat-sheet-time-complexity-chart/#:~:text=You%20get%20linear%20time%20complexity,of%20order%20O(n)</w:t>
+        </w:r>
+      </w:hyperlink>
+      <w:r>
+        <w:t>.</w:t>
+      </w:r>
+    </w:p>
+    <w:p>
+      <w:pPr>
+        <w:pStyle w:val="ListParagraph"/>
+        <w:numPr>
+          <w:ilvl w:val="0"/>
+          <w:numId w:val="8"/>
+        </w:numPr>
+      </w:pPr>
+      <w:r>
+        <w:t>Big O notation to help with report.</w:t>
+      </w:r>
+    </w:p>
+    <w:p>
+      <w:hyperlink r:id="rId34" w:history="1">
+        <w:r>
+          <w:rPr>
+            <w:rStyle w:val="Hyperlink"/>
+          </w:rPr>
+          <w:t>https://regexr.com/</w:t>
+        </w:r>
+      </w:hyperlink>
+    </w:p>
+    <w:p>
+      <w:pPr>
+        <w:pStyle w:val="ListParagraph"/>
+        <w:numPr>
+          <w:ilvl w:val="0"/>
+          <w:numId w:val="8"/>
+        </w:numPr>
+      </w:pPr>
+      <w:r>
+        <w:t>To help with regex pattern creations</w:t>
+      </w:r>
+    </w:p>
+    <w:p>
+      <w:hyperlink r:id="rId35" w:history="1">
+        <w:r>
+          <w:rPr>
+            <w:rStyle w:val="Hyperlink"/>
+          </w:rPr>
+          <w:t>https://www.w3schools.com/python/</w:t>
+        </w:r>
+      </w:hyperlink>
+    </w:p>
+    <w:p>
+      <w:pPr>
+        <w:pStyle w:val="ListParagraph"/>
+        <w:numPr>
+          <w:ilvl w:val="0"/>
+          <w:numId w:val="8"/>
+        </w:numPr>
+      </w:pPr>
+      <w:r>
+        <w:t>Python syntax</w:t>
+      </w:r>
+    </w:p>
+    <w:p>
+      <w:hyperlink r:id="rId36" w:history="1">
+        <w:r>
+          <w:rPr>
+            <w:rStyle w:val="Hyperlink"/>
+          </w:rPr>
+          <w:t>https://swinburne.instructure.com/courses/49155/pages/assignment-helper?module_item_id=3421270</w:t>
+        </w:r>
+      </w:hyperlink>
+    </w:p>
+    <w:p>
+      <w:pPr>
+        <w:pStyle w:val="ListParagraph"/>
+        <w:numPr>
+          <w:ilvl w:val="0"/>
+          <w:numId w:val="8"/>
+        </w:numPr>
+      </w:pPr>
+      <w:r>
+        <w:t>Understanding of assignment</w:t>
+      </w:r>
     </w:p>
     <w:p>
       <w:pPr>
@@ -2344,7 +4069,7 @@
           <w:rStyle w:val="Hyperlink"/>
         </w:rPr>
       </w:pPr>
-      <w:hyperlink r:id="rId20" w:history="1">
+      <w:hyperlink r:id="rId37" w:history="1">
         <w:r>
           <w:rPr>
             <w:rStyle w:val="Hyperlink"/>
@@ -2354,7 +4079,7 @@
       </w:hyperlink>
     </w:p>
     <w:p>
-      <w:hyperlink r:id="rId21" w:history="1">
+      <w:hyperlink r:id="rId38" w:history="1">
         <w:r>
           <w:rPr>
             <w:rStyle w:val="Hyperlink"/>
@@ -2364,7 +4089,12 @@
       </w:hyperlink>
     </w:p>
     <w:p>
-      <w:hyperlink r:id="rId22" w:history="1">
+      <w:pPr>
+        <w:rPr>
+          <w:rStyle w:val="Hyperlink"/>
+        </w:rPr>
+      </w:pPr>
+      <w:hyperlink r:id="rId39" w:history="1">
         <w:r>
           <w:rPr>
             <w:rStyle w:val="Hyperlink"/>
@@ -2374,6 +4104,26 @@
       </w:hyperlink>
     </w:p>
     <w:p>
+      <w:r>
+        <w:t>Stuart Russell, Peter Norvig - Artificial Intelligence_ A Modern Approach (4th Edition)</w:t>
+      </w:r>
+    </w:p>
+    <w:p>
+      <w:pPr>
+        <w:pStyle w:val="ListParagraph"/>
+        <w:numPr>
+          <w:ilvl w:val="0"/>
+          <w:numId w:val="8"/>
+        </w:numPr>
+      </w:pPr>
+      <w:r>
+        <w:t xml:space="preserve">Referenced the textbook for understanding of concepts and </w:t>
+      </w:r>
+      <w:r>
+        <w:t>algorithms.</w:t>
+      </w:r>
+    </w:p>
+    <w:p>
       <w:pPr>
         <w:pStyle w:val="ListParagraph"/>
         <w:numPr>
@@ -2423,30 +4173,29 @@
     <w:p/>
     <w:p>
       <w:pPr>
-        <w:pStyle w:val="Heading2"/>
-      </w:pPr>
-      <w:bookmarkStart w:id="12" w:name="_Toc135733120"/>
+        <w:pStyle w:val="Heading1"/>
+      </w:pPr>
+      <w:bookmarkStart w:id="16" w:name="_Toc135946976"/>
       <w:r>
         <w:t>Research</w:t>
       </w:r>
-      <w:bookmarkEnd w:id="12"/>
-    </w:p>
-    <w:p/>
-    <w:p/>
-    <w:p/>
-    <w:p/>
-    <w:p/>
-    <w:p/>
-    <w:p>
-      <w:pPr>
-        <w:pStyle w:val="Heading2"/>
-      </w:pPr>
-      <w:bookmarkStart w:id="13" w:name="_Toc135733121"/>
-      <w:r>
-        <w:lastRenderedPageBreak/>
+      <w:bookmarkEnd w:id="16"/>
+    </w:p>
+    <w:p/>
+    <w:p/>
+    <w:p/>
+    <w:p/>
+    <w:p/>
+    <w:p/>
+    <w:p>
+      <w:pPr>
+        <w:pStyle w:val="Heading1"/>
+      </w:pPr>
+      <w:bookmarkStart w:id="17" w:name="_Toc135946977"/>
+      <w:r>
         <w:t>Team Summary Report</w:t>
       </w:r>
-      <w:bookmarkEnd w:id="13"/>
+      <w:bookmarkEnd w:id="17"/>
     </w:p>
     <w:p>
       <w:r>
@@ -2487,6 +4236,7 @@
           <w:p>
             <w:proofErr w:type="spellStart"/>
             <w:r>
+              <w:lastRenderedPageBreak/>
               <w:t>Kinglsey</w:t>
             </w:r>
             <w:proofErr w:type="spellEnd"/>
@@ -2670,10 +4420,26 @@
     </w:p>
     <w:p/>
     <w:p/>
+    <w:p>
+      <w:r>
+        <w:t xml:space="preserve">Mihir &amp; Kingsley distributed the workload through tasks, dividing the work into functionality needing to be implemented into the program. Mihir took care of the infrastructure of the program using the imperative programming paradigm having a main program take input from the command line and then run each specific method, forward chaining, backward chaining, and the truth table generator. </w:t>
+      </w:r>
+    </w:p>
+    <w:p>
+      <w:r>
+        <w:t xml:space="preserve">Mihir was responsible for the truth table implementation whilst Kingsley was responsible for the forward and backward chaining implementation. </w:t>
+      </w:r>
+    </w:p>
+    <w:p>
+      <w:r>
+        <w:t>We used git and github for version control and a public repository which we both could access and Microsoft word for the report.</w:t>
+      </w:r>
+    </w:p>
+    <w:p/>
     <w:sectPr>
-      <w:headerReference w:type="default" r:id="rId23"/>
-      <w:footerReference w:type="even" r:id="rId24"/>
-      <w:footerReference w:type="default" r:id="rId25"/>
+      <w:headerReference w:type="default" r:id="rId40"/>
+      <w:footerReference w:type="even" r:id="rId41"/>
+      <w:footerReference w:type="default" r:id="rId42"/>
       <w:pgSz w:w="12240" w:h="15840" w:code="1"/>
       <w:pgMar w:top="720" w:right="1440" w:bottom="720" w:left="1440" w:header="709" w:footer="709" w:gutter="0"/>
       <w:cols w:space="708"/>
@@ -2685,7 +4451,7 @@
 </file>
 
 <file path=word/endnotes.xml><?xml version="1.0" encoding="utf-8"?>
-<w:endnotes xmlns:wpc="http://schemas.microsoft.com/office/word/2010/wordprocessingCanvas" xmlns:cx="http://schemas.microsoft.com/office/drawing/2014/chartex" xmlns:cx1="http://schemas.microsoft.com/office/drawing/2015/9/8/chartex" xmlns:cx2="http://schemas.microsoft.com/office/drawing/2015/10/21/chartex" xmlns:cx3="http://schemas.microsoft.com/office/drawing/2016/5/9/chartex" xmlns:cx4="http://schemas.microsoft.com/office/drawing/2016/5/10/chartex" xmlns:cx5="http://schemas.microsoft.com/office/drawing/2016/5/11/chartex" xmlns:cx6="http://schemas.microsoft.com/office/drawing/2016/5/12/chartex" xmlns:cx7="http://schemas.microsoft.com/office/drawing/2016/5/13/chartex" xmlns:cx8="http://schemas.microsoft.com/office/drawing/2016/5/14/chartex" xmlns:mc="http://schemas.openxmlformats.org/markup-compatibility/2006" xmlns:aink="http://schemas.microsoft.com/office/drawing/2016/ink" xmlns:am3d="http://schemas.microsoft.com/office/drawing/2017/model3d" xmlns:o="urn:schemas-microsoft-com:office:office" xmlns:oel="http://schemas.microsoft.com/office/2019/extlst" xmlns:r="http://schemas.openxmlformats.org/officeDocument/2006/relationships" xmlns:m="http://schemas.openxmlformats.org/officeDocument/2006/math" xmlns:v="urn:schemas-microsoft-com:vml" xmlns:wp14="http://schemas.microsoft.com/office/word/2010/wordprocessingDrawing" xmlns:wp="http://schemas.openxmlformats.org/drawingml/2006/wordprocessingDrawing" xmlns:w10="urn:schemas-microsoft-com:office:word" xmlns:w="http://schemas.openxmlformats.org/wordprocessingml/2006/main" xmlns:w14="http://schemas.microsoft.com/office/word/2010/wordml" xmlns:w15="http://schemas.microsoft.com/office/word/2012/wordml" xmlns:w16cex="http://schemas.microsoft.com/office/word/2018/wordml/cex" xmlns:w16cid="http://schemas.microsoft.com/office/word/2016/wordml/cid" xmlns:w16="http://schemas.microsoft.com/office/word/2018/wordml" xmlns:w16sdtdh="http://schemas.microsoft.com/office/word/2020/wordml/sdtdatahash" xmlns:w16se="http://schemas.microsoft.com/office/word/2015/wordml/symex" xmlns:wpg="http://schemas.microsoft.com/office/word/2010/wordprocessingGroup" xmlns:wpi="http://schemas.microsoft.com/office/word/2010/wordprocessingInk" xmlns:wne="http://schemas.microsoft.com/office/word/2006/wordml" xmlns:wps="http://schemas.microsoft.com/office/word/2010/wordprocessingShape" mc:Ignorable="w14 w15 w16se w16cid w16 w16cex w16sdtdh wp14">
+<w:endnotes xmlns:wpc="http://schemas.microsoft.com/office/word/2010/wordprocessingCanvas" xmlns:cx="http://schemas.microsoft.com/office/drawing/2014/chartex" xmlns:cx1="http://schemas.microsoft.com/office/drawing/2015/9/8/chartex" xmlns:cx2="http://schemas.microsoft.com/office/drawing/2015/10/21/chartex" xmlns:cx3="http://schemas.microsoft.com/office/drawing/2016/5/9/chartex" xmlns:cx4="http://schemas.microsoft.com/office/drawing/2016/5/10/chartex" xmlns:cx5="http://schemas.microsoft.com/office/drawing/2016/5/11/chartex" xmlns:cx6="http://schemas.microsoft.com/office/drawing/2016/5/12/chartex" xmlns:cx7="http://schemas.microsoft.com/office/drawing/2016/5/13/chartex" xmlns:cx8="http://schemas.microsoft.com/office/drawing/2016/5/14/chartex" xmlns:mc="http://schemas.openxmlformats.org/markup-compatibility/2006" xmlns:aink="http://schemas.microsoft.com/office/drawing/2016/ink" xmlns:am3d="http://schemas.microsoft.com/office/drawing/2017/model3d" xmlns:o="urn:schemas-microsoft-com:office:office" xmlns:oel="http://schemas.microsoft.com/office/2019/extlst" xmlns:r="http://schemas.openxmlformats.org/officeDocument/2006/relationships" xmlns:m="http://schemas.openxmlformats.org/officeDocument/2006/math" xmlns:v="urn:schemas-microsoft-com:vml" xmlns:wp14="http://schemas.microsoft.com/office/word/2010/wordprocessingDrawing" xmlns:wp="http://schemas.openxmlformats.org/drawingml/2006/wordprocessingDrawing" xmlns:w10="urn:schemas-microsoft-com:office:word" xmlns:w="http://schemas.openxmlformats.org/wordprocessingml/2006/main" xmlns:w14="http://schemas.microsoft.com/office/word/2010/wordml" xmlns:w15="http://schemas.microsoft.com/office/word/2012/wordml" xmlns:w16cex="http://schemas.microsoft.com/office/word/2018/wordml/cex" xmlns:w16cid="http://schemas.microsoft.com/office/word/2016/wordml/cid" xmlns:w16="http://schemas.microsoft.com/office/word/2018/wordml" xmlns:w16du="http://schemas.microsoft.com/office/word/2023/wordml/word16du" xmlns:w16sdtdh="http://schemas.microsoft.com/office/word/2020/wordml/sdtdatahash" xmlns:w16se="http://schemas.microsoft.com/office/word/2015/wordml/symex" xmlns:wpg="http://schemas.microsoft.com/office/word/2010/wordprocessingGroup" xmlns:wpi="http://schemas.microsoft.com/office/word/2010/wordprocessingInk" xmlns:wne="http://schemas.microsoft.com/office/word/2006/wordml" xmlns:wps="http://schemas.microsoft.com/office/word/2010/wordprocessingShape" mc:Ignorable="w14 w15 w16se w16cid w16 w16cex w16sdtdh wp14">
   <w:endnote w:type="separator" w:id="-1">
     <w:p>
       <w:r>
@@ -2710,7 +4476,7 @@
 </file>
 
 <file path=word/footer1.xml><?xml version="1.0" encoding="utf-8"?>
-<w:ftr xmlns:wpc="http://schemas.microsoft.com/office/word/2010/wordprocessingCanvas" xmlns:cx="http://schemas.microsoft.com/office/drawing/2014/chartex" xmlns:cx1="http://schemas.microsoft.com/office/drawing/2015/9/8/chartex" xmlns:cx2="http://schemas.microsoft.com/office/drawing/2015/10/21/chartex" xmlns:cx3="http://schemas.microsoft.com/office/drawing/2016/5/9/chartex" xmlns:cx4="http://schemas.microsoft.com/office/drawing/2016/5/10/chartex" xmlns:cx5="http://schemas.microsoft.com/office/drawing/2016/5/11/chartex" xmlns:cx6="http://schemas.microsoft.com/office/drawing/2016/5/12/chartex" xmlns:cx7="http://schemas.microsoft.com/office/drawing/2016/5/13/chartex" xmlns:cx8="http://schemas.microsoft.com/office/drawing/2016/5/14/chartex" xmlns:mc="http://schemas.openxmlformats.org/markup-compatibility/2006" xmlns:aink="http://schemas.microsoft.com/office/drawing/2016/ink" xmlns:am3d="http://schemas.microsoft.com/office/drawing/2017/model3d" xmlns:o="urn:schemas-microsoft-com:office:office" xmlns:oel="http://schemas.microsoft.com/office/2019/extlst" xmlns:r="http://schemas.openxmlformats.org/officeDocument/2006/relationships" xmlns:m="http://schemas.openxmlformats.org/officeDocument/2006/math" xmlns:v="urn:schemas-microsoft-com:vml" xmlns:wp14="http://schemas.microsoft.com/office/word/2010/wordprocessingDrawing" xmlns:wp="http://schemas.openxmlformats.org/drawingml/2006/wordprocessingDrawing" xmlns:w10="urn:schemas-microsoft-com:office:word" xmlns:w="http://schemas.openxmlformats.org/wordprocessingml/2006/main" xmlns:w14="http://schemas.microsoft.com/office/word/2010/wordml" xmlns:w15="http://schemas.microsoft.com/office/word/2012/wordml" xmlns:w16cex="http://schemas.microsoft.com/office/word/2018/wordml/cex" xmlns:w16cid="http://schemas.microsoft.com/office/word/2016/wordml/cid" xmlns:w16="http://schemas.microsoft.com/office/word/2018/wordml" xmlns:w16sdtdh="http://schemas.microsoft.com/office/word/2020/wordml/sdtdatahash" xmlns:w16se="http://schemas.microsoft.com/office/word/2015/wordml/symex" xmlns:wpg="http://schemas.microsoft.com/office/word/2010/wordprocessingGroup" xmlns:wpi="http://schemas.microsoft.com/office/word/2010/wordprocessingInk" xmlns:wne="http://schemas.microsoft.com/office/word/2006/wordml" xmlns:wps="http://schemas.microsoft.com/office/word/2010/wordprocessingShape" mc:Ignorable="w14 w15 w16se w16cid w16 w16cex w16sdtdh wp14">
+<w:ftr xmlns:wpc="http://schemas.microsoft.com/office/word/2010/wordprocessingCanvas" xmlns:cx="http://schemas.microsoft.com/office/drawing/2014/chartex" xmlns:cx1="http://schemas.microsoft.com/office/drawing/2015/9/8/chartex" xmlns:cx2="http://schemas.microsoft.com/office/drawing/2015/10/21/chartex" xmlns:cx3="http://schemas.microsoft.com/office/drawing/2016/5/9/chartex" xmlns:cx4="http://schemas.microsoft.com/office/drawing/2016/5/10/chartex" xmlns:cx5="http://schemas.microsoft.com/office/drawing/2016/5/11/chartex" xmlns:cx6="http://schemas.microsoft.com/office/drawing/2016/5/12/chartex" xmlns:cx7="http://schemas.microsoft.com/office/drawing/2016/5/13/chartex" xmlns:cx8="http://schemas.microsoft.com/office/drawing/2016/5/14/chartex" xmlns:mc="http://schemas.openxmlformats.org/markup-compatibility/2006" xmlns:aink="http://schemas.microsoft.com/office/drawing/2016/ink" xmlns:am3d="http://schemas.microsoft.com/office/drawing/2017/model3d" xmlns:o="urn:schemas-microsoft-com:office:office" xmlns:oel="http://schemas.microsoft.com/office/2019/extlst" xmlns:r="http://schemas.openxmlformats.org/officeDocument/2006/relationships" xmlns:m="http://schemas.openxmlformats.org/officeDocument/2006/math" xmlns:v="urn:schemas-microsoft-com:vml" xmlns:wp14="http://schemas.microsoft.com/office/word/2010/wordprocessingDrawing" xmlns:wp="http://schemas.openxmlformats.org/drawingml/2006/wordprocessingDrawing" xmlns:w10="urn:schemas-microsoft-com:office:word" xmlns:w="http://schemas.openxmlformats.org/wordprocessingml/2006/main" xmlns:w14="http://schemas.microsoft.com/office/word/2010/wordml" xmlns:w15="http://schemas.microsoft.com/office/word/2012/wordml" xmlns:w16cex="http://schemas.microsoft.com/office/word/2018/wordml/cex" xmlns:w16cid="http://schemas.microsoft.com/office/word/2016/wordml/cid" xmlns:w16="http://schemas.microsoft.com/office/word/2018/wordml" xmlns:w16du="http://schemas.microsoft.com/office/word/2023/wordml/word16du" xmlns:w16sdtdh="http://schemas.microsoft.com/office/word/2020/wordml/sdtdatahash" xmlns:w16se="http://schemas.microsoft.com/office/word/2015/wordml/symex" xmlns:wpg="http://schemas.microsoft.com/office/word/2010/wordprocessingGroup" xmlns:wpi="http://schemas.microsoft.com/office/word/2010/wordprocessingInk" xmlns:wne="http://schemas.microsoft.com/office/word/2006/wordml" xmlns:wps="http://schemas.microsoft.com/office/word/2010/wordprocessingShape" mc:Ignorable="w14 w15 w16se w16cid w16 w16cex w16sdtdh wp14">
   <w:sdt>
     <w:sdtPr>
       <w:rPr>
@@ -2763,7 +4529,7 @@
 </file>
 
 <file path=word/footer2.xml><?xml version="1.0" encoding="utf-8"?>
-<w:ftr xmlns:wpc="http://schemas.microsoft.com/office/word/2010/wordprocessingCanvas" xmlns:cx="http://schemas.microsoft.com/office/drawing/2014/chartex" xmlns:cx1="http://schemas.microsoft.com/office/drawing/2015/9/8/chartex" xmlns:cx2="http://schemas.microsoft.com/office/drawing/2015/10/21/chartex" xmlns:cx3="http://schemas.microsoft.com/office/drawing/2016/5/9/chartex" xmlns:cx4="http://schemas.microsoft.com/office/drawing/2016/5/10/chartex" xmlns:cx5="http://schemas.microsoft.com/office/drawing/2016/5/11/chartex" xmlns:cx6="http://schemas.microsoft.com/office/drawing/2016/5/12/chartex" xmlns:cx7="http://schemas.microsoft.com/office/drawing/2016/5/13/chartex" xmlns:cx8="http://schemas.microsoft.com/office/drawing/2016/5/14/chartex" xmlns:mc="http://schemas.openxmlformats.org/markup-compatibility/2006" xmlns:aink="http://schemas.microsoft.com/office/drawing/2016/ink" xmlns:am3d="http://schemas.microsoft.com/office/drawing/2017/model3d" xmlns:o="urn:schemas-microsoft-com:office:office" xmlns:oel="http://schemas.microsoft.com/office/2019/extlst" xmlns:r="http://schemas.openxmlformats.org/officeDocument/2006/relationships" xmlns:m="http://schemas.openxmlformats.org/officeDocument/2006/math" xmlns:v="urn:schemas-microsoft-com:vml" xmlns:wp14="http://schemas.microsoft.com/office/word/2010/wordprocessingDrawing" xmlns:wp="http://schemas.openxmlformats.org/drawingml/2006/wordprocessingDrawing" xmlns:w10="urn:schemas-microsoft-com:office:word" xmlns:w="http://schemas.openxmlformats.org/wordprocessingml/2006/main" xmlns:w14="http://schemas.microsoft.com/office/word/2010/wordml" xmlns:w15="http://schemas.microsoft.com/office/word/2012/wordml" xmlns:w16cex="http://schemas.microsoft.com/office/word/2018/wordml/cex" xmlns:w16cid="http://schemas.microsoft.com/office/word/2016/wordml/cid" xmlns:w16="http://schemas.microsoft.com/office/word/2018/wordml" xmlns:w16sdtdh="http://schemas.microsoft.com/office/word/2020/wordml/sdtdatahash" xmlns:w16se="http://schemas.microsoft.com/office/word/2015/wordml/symex" xmlns:wpg="http://schemas.microsoft.com/office/word/2010/wordprocessingGroup" xmlns:wpi="http://schemas.microsoft.com/office/word/2010/wordprocessingInk" xmlns:wne="http://schemas.microsoft.com/office/word/2006/wordml" xmlns:wps="http://schemas.microsoft.com/office/word/2010/wordprocessingShape" mc:Ignorable="w14 w15 w16se w16cid w16 w16cex w16sdtdh wp14">
+<w:ftr xmlns:wpc="http://schemas.microsoft.com/office/word/2010/wordprocessingCanvas" xmlns:cx="http://schemas.microsoft.com/office/drawing/2014/chartex" xmlns:cx1="http://schemas.microsoft.com/office/drawing/2015/9/8/chartex" xmlns:cx2="http://schemas.microsoft.com/office/drawing/2015/10/21/chartex" xmlns:cx3="http://schemas.microsoft.com/office/drawing/2016/5/9/chartex" xmlns:cx4="http://schemas.microsoft.com/office/drawing/2016/5/10/chartex" xmlns:cx5="http://schemas.microsoft.com/office/drawing/2016/5/11/chartex" xmlns:cx6="http://schemas.microsoft.com/office/drawing/2016/5/12/chartex" xmlns:cx7="http://schemas.microsoft.com/office/drawing/2016/5/13/chartex" xmlns:cx8="http://schemas.microsoft.com/office/drawing/2016/5/14/chartex" xmlns:mc="http://schemas.openxmlformats.org/markup-compatibility/2006" xmlns:aink="http://schemas.microsoft.com/office/drawing/2016/ink" xmlns:am3d="http://schemas.microsoft.com/office/drawing/2017/model3d" xmlns:o="urn:schemas-microsoft-com:office:office" xmlns:oel="http://schemas.microsoft.com/office/2019/extlst" xmlns:r="http://schemas.openxmlformats.org/officeDocument/2006/relationships" xmlns:m="http://schemas.openxmlformats.org/officeDocument/2006/math" xmlns:v="urn:schemas-microsoft-com:vml" xmlns:wp14="http://schemas.microsoft.com/office/word/2010/wordprocessingDrawing" xmlns:wp="http://schemas.openxmlformats.org/drawingml/2006/wordprocessingDrawing" xmlns:w10="urn:schemas-microsoft-com:office:word" xmlns:w="http://schemas.openxmlformats.org/wordprocessingml/2006/main" xmlns:w14="http://schemas.microsoft.com/office/word/2010/wordml" xmlns:w15="http://schemas.microsoft.com/office/word/2012/wordml" xmlns:w16cex="http://schemas.microsoft.com/office/word/2018/wordml/cex" xmlns:w16cid="http://schemas.microsoft.com/office/word/2016/wordml/cid" xmlns:w16="http://schemas.microsoft.com/office/word/2018/wordml" xmlns:w16du="http://schemas.microsoft.com/office/word/2023/wordml/word16du" xmlns:w16sdtdh="http://schemas.microsoft.com/office/word/2020/wordml/sdtdatahash" xmlns:w16se="http://schemas.microsoft.com/office/word/2015/wordml/symex" xmlns:wpg="http://schemas.microsoft.com/office/word/2010/wordprocessingGroup" xmlns:wpi="http://schemas.microsoft.com/office/word/2010/wordprocessingInk" xmlns:wne="http://schemas.microsoft.com/office/word/2006/wordml" xmlns:wps="http://schemas.microsoft.com/office/word/2010/wordprocessingShape" mc:Ignorable="w14 w15 w16se w16cid w16 w16cex w16sdtdh wp14">
   <w:p>
     <w:pPr>
       <w:pStyle w:val="Footer"/>
@@ -2830,7 +4596,7 @@
 </file>
 
 <file path=word/footnotes.xml><?xml version="1.0" encoding="utf-8"?>
-<w:footnotes xmlns:wpc="http://schemas.microsoft.com/office/word/2010/wordprocessingCanvas" xmlns:cx="http://schemas.microsoft.com/office/drawing/2014/chartex" xmlns:cx1="http://schemas.microsoft.com/office/drawing/2015/9/8/chartex" xmlns:cx2="http://schemas.microsoft.com/office/drawing/2015/10/21/chartex" xmlns:cx3="http://schemas.microsoft.com/office/drawing/2016/5/9/chartex" xmlns:cx4="http://schemas.microsoft.com/office/drawing/2016/5/10/chartex" xmlns:cx5="http://schemas.microsoft.com/office/drawing/2016/5/11/chartex" xmlns:cx6="http://schemas.microsoft.com/office/drawing/2016/5/12/chartex" xmlns:cx7="http://schemas.microsoft.com/office/drawing/2016/5/13/chartex" xmlns:cx8="http://schemas.microsoft.com/office/drawing/2016/5/14/chartex" xmlns:mc="http://schemas.openxmlformats.org/markup-compatibility/2006" xmlns:aink="http://schemas.microsoft.com/office/drawing/2016/ink" xmlns:am3d="http://schemas.microsoft.com/office/drawing/2017/model3d" xmlns:o="urn:schemas-microsoft-com:office:office" xmlns:oel="http://schemas.microsoft.com/office/2019/extlst" xmlns:r="http://schemas.openxmlformats.org/officeDocument/2006/relationships" xmlns:m="http://schemas.openxmlformats.org/officeDocument/2006/math" xmlns:v="urn:schemas-microsoft-com:vml" xmlns:wp14="http://schemas.microsoft.com/office/word/2010/wordprocessingDrawing" xmlns:wp="http://schemas.openxmlformats.org/drawingml/2006/wordprocessingDrawing" xmlns:w10="urn:schemas-microsoft-com:office:word" xmlns:w="http://schemas.openxmlformats.org/wordprocessingml/2006/main" xmlns:w14="http://schemas.microsoft.com/office/word/2010/wordml" xmlns:w15="http://schemas.microsoft.com/office/word/2012/wordml" xmlns:w16cex="http://schemas.microsoft.com/office/word/2018/wordml/cex" xmlns:w16cid="http://schemas.microsoft.com/office/word/2016/wordml/cid" xmlns:w16="http://schemas.microsoft.com/office/word/2018/wordml" xmlns:w16sdtdh="http://schemas.microsoft.com/office/word/2020/wordml/sdtdatahash" xmlns:w16se="http://schemas.microsoft.com/office/word/2015/wordml/symex" xmlns:wpg="http://schemas.microsoft.com/office/word/2010/wordprocessingGroup" xmlns:wpi="http://schemas.microsoft.com/office/word/2010/wordprocessingInk" xmlns:wne="http://schemas.microsoft.com/office/word/2006/wordml" xmlns:wps="http://schemas.microsoft.com/office/word/2010/wordprocessingShape" mc:Ignorable="w14 w15 w16se w16cid w16 w16cex w16sdtdh wp14">
+<w:footnotes xmlns:wpc="http://schemas.microsoft.com/office/word/2010/wordprocessingCanvas" xmlns:cx="http://schemas.microsoft.com/office/drawing/2014/chartex" xmlns:cx1="http://schemas.microsoft.com/office/drawing/2015/9/8/chartex" xmlns:cx2="http://schemas.microsoft.com/office/drawing/2015/10/21/chartex" xmlns:cx3="http://schemas.microsoft.com/office/drawing/2016/5/9/chartex" xmlns:cx4="http://schemas.microsoft.com/office/drawing/2016/5/10/chartex" xmlns:cx5="http://schemas.microsoft.com/office/drawing/2016/5/11/chartex" xmlns:cx6="http://schemas.microsoft.com/office/drawing/2016/5/12/chartex" xmlns:cx7="http://schemas.microsoft.com/office/drawing/2016/5/13/chartex" xmlns:cx8="http://schemas.microsoft.com/office/drawing/2016/5/14/chartex" xmlns:mc="http://schemas.openxmlformats.org/markup-compatibility/2006" xmlns:aink="http://schemas.microsoft.com/office/drawing/2016/ink" xmlns:am3d="http://schemas.microsoft.com/office/drawing/2017/model3d" xmlns:o="urn:schemas-microsoft-com:office:office" xmlns:oel="http://schemas.microsoft.com/office/2019/extlst" xmlns:r="http://schemas.openxmlformats.org/officeDocument/2006/relationships" xmlns:m="http://schemas.openxmlformats.org/officeDocument/2006/math" xmlns:v="urn:schemas-microsoft-com:vml" xmlns:wp14="http://schemas.microsoft.com/office/word/2010/wordprocessingDrawing" xmlns:wp="http://schemas.openxmlformats.org/drawingml/2006/wordprocessingDrawing" xmlns:w10="urn:schemas-microsoft-com:office:word" xmlns:w="http://schemas.openxmlformats.org/wordprocessingml/2006/main" xmlns:w14="http://schemas.microsoft.com/office/word/2010/wordml" xmlns:w15="http://schemas.microsoft.com/office/word/2012/wordml" xmlns:w16cex="http://schemas.microsoft.com/office/word/2018/wordml/cex" xmlns:w16cid="http://schemas.microsoft.com/office/word/2016/wordml/cid" xmlns:w16="http://schemas.microsoft.com/office/word/2018/wordml" xmlns:w16du="http://schemas.microsoft.com/office/word/2023/wordml/word16du" xmlns:w16sdtdh="http://schemas.microsoft.com/office/word/2020/wordml/sdtdatahash" xmlns:w16se="http://schemas.microsoft.com/office/word/2015/wordml/symex" xmlns:wpg="http://schemas.microsoft.com/office/word/2010/wordprocessingGroup" xmlns:wpi="http://schemas.microsoft.com/office/word/2010/wordprocessingInk" xmlns:wne="http://schemas.microsoft.com/office/word/2006/wordml" xmlns:wps="http://schemas.microsoft.com/office/word/2010/wordprocessingShape" mc:Ignorable="w14 w15 w16se w16cid w16 w16cex w16sdtdh wp14">
   <w:footnote w:type="separator" w:id="-1">
     <w:p>
       <w:r>
@@ -2855,7 +4621,7 @@
 </file>
 
 <file path=word/header1.xml><?xml version="1.0" encoding="utf-8"?>
-<w:hdr xmlns:wpc="http://schemas.microsoft.com/office/word/2010/wordprocessingCanvas" xmlns:cx="http://schemas.microsoft.com/office/drawing/2014/chartex" xmlns:cx1="http://schemas.microsoft.com/office/drawing/2015/9/8/chartex" xmlns:cx2="http://schemas.microsoft.com/office/drawing/2015/10/21/chartex" xmlns:cx3="http://schemas.microsoft.com/office/drawing/2016/5/9/chartex" xmlns:cx4="http://schemas.microsoft.com/office/drawing/2016/5/10/chartex" xmlns:cx5="http://schemas.microsoft.com/office/drawing/2016/5/11/chartex" xmlns:cx6="http://schemas.microsoft.com/office/drawing/2016/5/12/chartex" xmlns:cx7="http://schemas.microsoft.com/office/drawing/2016/5/13/chartex" xmlns:cx8="http://schemas.microsoft.com/office/drawing/2016/5/14/chartex" xmlns:mc="http://schemas.openxmlformats.org/markup-compatibility/2006" xmlns:aink="http://schemas.microsoft.com/office/drawing/2016/ink" xmlns:am3d="http://schemas.microsoft.com/office/drawing/2017/model3d" xmlns:o="urn:schemas-microsoft-com:office:office" xmlns:oel="http://schemas.microsoft.com/office/2019/extlst" xmlns:r="http://schemas.openxmlformats.org/officeDocument/2006/relationships" xmlns:m="http://schemas.openxmlformats.org/officeDocument/2006/math" xmlns:v="urn:schemas-microsoft-com:vml" xmlns:wp14="http://schemas.microsoft.com/office/word/2010/wordprocessingDrawing" xmlns:wp="http://schemas.openxmlformats.org/drawingml/2006/wordprocessingDrawing" xmlns:w10="urn:schemas-microsoft-com:office:word" xmlns:w="http://schemas.openxmlformats.org/wordprocessingml/2006/main" xmlns:w14="http://schemas.microsoft.com/office/word/2010/wordml" xmlns:w15="http://schemas.microsoft.com/office/word/2012/wordml" xmlns:w16cex="http://schemas.microsoft.com/office/word/2018/wordml/cex" xmlns:w16cid="http://schemas.microsoft.com/office/word/2016/wordml/cid" xmlns:w16="http://schemas.microsoft.com/office/word/2018/wordml" xmlns:w16sdtdh="http://schemas.microsoft.com/office/word/2020/wordml/sdtdatahash" xmlns:w16se="http://schemas.microsoft.com/office/word/2015/wordml/symex" xmlns:wpg="http://schemas.microsoft.com/office/word/2010/wordprocessingGroup" xmlns:wpi="http://schemas.microsoft.com/office/word/2010/wordprocessingInk" xmlns:wne="http://schemas.microsoft.com/office/word/2006/wordml" xmlns:wps="http://schemas.microsoft.com/office/word/2010/wordprocessingShape" mc:Ignorable="w14 w15 w16se w16cid w16 w16cex w16sdtdh wp14">
+<w:hdr xmlns:wpc="http://schemas.microsoft.com/office/word/2010/wordprocessingCanvas" xmlns:cx="http://schemas.microsoft.com/office/drawing/2014/chartex" xmlns:cx1="http://schemas.microsoft.com/office/drawing/2015/9/8/chartex" xmlns:cx2="http://schemas.microsoft.com/office/drawing/2015/10/21/chartex" xmlns:cx3="http://schemas.microsoft.com/office/drawing/2016/5/9/chartex" xmlns:cx4="http://schemas.microsoft.com/office/drawing/2016/5/10/chartex" xmlns:cx5="http://schemas.microsoft.com/office/drawing/2016/5/11/chartex" xmlns:cx6="http://schemas.microsoft.com/office/drawing/2016/5/12/chartex" xmlns:cx7="http://schemas.microsoft.com/office/drawing/2016/5/13/chartex" xmlns:cx8="http://schemas.microsoft.com/office/drawing/2016/5/14/chartex" xmlns:mc="http://schemas.openxmlformats.org/markup-compatibility/2006" xmlns:aink="http://schemas.microsoft.com/office/drawing/2016/ink" xmlns:am3d="http://schemas.microsoft.com/office/drawing/2017/model3d" xmlns:o="urn:schemas-microsoft-com:office:office" xmlns:oel="http://schemas.microsoft.com/office/2019/extlst" xmlns:r="http://schemas.openxmlformats.org/officeDocument/2006/relationships" xmlns:m="http://schemas.openxmlformats.org/officeDocument/2006/math" xmlns:v="urn:schemas-microsoft-com:vml" xmlns:wp14="http://schemas.microsoft.com/office/word/2010/wordprocessingDrawing" xmlns:wp="http://schemas.openxmlformats.org/drawingml/2006/wordprocessingDrawing" xmlns:w10="urn:schemas-microsoft-com:office:word" xmlns:w="http://schemas.openxmlformats.org/wordprocessingml/2006/main" xmlns:w14="http://schemas.microsoft.com/office/word/2010/wordml" xmlns:w15="http://schemas.microsoft.com/office/word/2012/wordml" xmlns:w16cex="http://schemas.microsoft.com/office/word/2018/wordml/cex" xmlns:w16cid="http://schemas.microsoft.com/office/word/2016/wordml/cid" xmlns:w16="http://schemas.microsoft.com/office/word/2018/wordml" xmlns:w16du="http://schemas.microsoft.com/office/word/2023/wordml/word16du" xmlns:w16sdtdh="http://schemas.microsoft.com/office/word/2020/wordml/sdtdatahash" xmlns:w16se="http://schemas.microsoft.com/office/word/2015/wordml/symex" xmlns:wpg="http://schemas.microsoft.com/office/word/2010/wordprocessingGroup" xmlns:wpi="http://schemas.microsoft.com/office/word/2010/wordprocessingInk" xmlns:wne="http://schemas.microsoft.com/office/word/2006/wordml" xmlns:wps="http://schemas.microsoft.com/office/word/2010/wordprocessingShape" mc:Ignorable="w14 w15 w16se w16cid w16 w16cex w16sdtdh wp14">
   <w:p>
     <w:pPr>
       <w:pStyle w:val="Header"/>
@@ -2954,12 +4720,15 @@
     <w:r>
       <w:t xml:space="preserve"> Engine</w:t>
     </w:r>
+    <w:r>
+      <w:br/>
+    </w:r>
   </w:p>
 </w:hdr>
 </file>
 
 <file path=word/numbering.xml><?xml version="1.0" encoding="utf-8"?>
-<w:numbering xmlns:wpc="http://schemas.microsoft.com/office/word/2010/wordprocessingCanvas" xmlns:cx="http://schemas.microsoft.com/office/drawing/2014/chartex" xmlns:cx1="http://schemas.microsoft.com/office/drawing/2015/9/8/chartex" xmlns:cx2="http://schemas.microsoft.com/office/drawing/2015/10/21/chartex" xmlns:cx3="http://schemas.microsoft.com/office/drawing/2016/5/9/chartex" xmlns:cx4="http://schemas.microsoft.com/office/drawing/2016/5/10/chartex" xmlns:cx5="http://schemas.microsoft.com/office/drawing/2016/5/11/chartex" xmlns:cx6="http://schemas.microsoft.com/office/drawing/2016/5/12/chartex" xmlns:cx7="http://schemas.microsoft.com/office/drawing/2016/5/13/chartex" xmlns:cx8="http://schemas.microsoft.com/office/drawing/2016/5/14/chartex" xmlns:mc="http://schemas.openxmlformats.org/markup-compatibility/2006" xmlns:aink="http://schemas.microsoft.com/office/drawing/2016/ink" xmlns:am3d="http://schemas.microsoft.com/office/drawing/2017/model3d" xmlns:o="urn:schemas-microsoft-com:office:office" xmlns:oel="http://schemas.microsoft.com/office/2019/extlst" xmlns:r="http://schemas.openxmlformats.org/officeDocument/2006/relationships" xmlns:m="http://schemas.openxmlformats.org/officeDocument/2006/math" xmlns:v="urn:schemas-microsoft-com:vml" xmlns:wp14="http://schemas.microsoft.com/office/word/2010/wordprocessingDrawing" xmlns:wp="http://schemas.openxmlformats.org/drawingml/2006/wordprocessingDrawing" xmlns:w10="urn:schemas-microsoft-com:office:word" xmlns:w="http://schemas.openxmlformats.org/wordprocessingml/2006/main" xmlns:w14="http://schemas.microsoft.com/office/word/2010/wordml" xmlns:w15="http://schemas.microsoft.com/office/word/2012/wordml" xmlns:w16cex="http://schemas.microsoft.com/office/word/2018/wordml/cex" xmlns:w16cid="http://schemas.microsoft.com/office/word/2016/wordml/cid" xmlns:w16="http://schemas.microsoft.com/office/word/2018/wordml" xmlns:w16sdtdh="http://schemas.microsoft.com/office/word/2020/wordml/sdtdatahash" xmlns:w16se="http://schemas.microsoft.com/office/word/2015/wordml/symex" xmlns:wpg="http://schemas.microsoft.com/office/word/2010/wordprocessingGroup" xmlns:wpi="http://schemas.microsoft.com/office/word/2010/wordprocessingInk" xmlns:wne="http://schemas.microsoft.com/office/word/2006/wordml" xmlns:wps="http://schemas.microsoft.com/office/word/2010/wordprocessingShape" mc:Ignorable="w14 w15 w16se w16cid w16 w16cex w16sdtdh wp14">
+<w:numbering xmlns:wpc="http://schemas.microsoft.com/office/word/2010/wordprocessingCanvas" xmlns:cx="http://schemas.microsoft.com/office/drawing/2014/chartex" xmlns:cx1="http://schemas.microsoft.com/office/drawing/2015/9/8/chartex" xmlns:cx2="http://schemas.microsoft.com/office/drawing/2015/10/21/chartex" xmlns:cx3="http://schemas.microsoft.com/office/drawing/2016/5/9/chartex" xmlns:cx4="http://schemas.microsoft.com/office/drawing/2016/5/10/chartex" xmlns:cx5="http://schemas.microsoft.com/office/drawing/2016/5/11/chartex" xmlns:cx6="http://schemas.microsoft.com/office/drawing/2016/5/12/chartex" xmlns:cx7="http://schemas.microsoft.com/office/drawing/2016/5/13/chartex" xmlns:cx8="http://schemas.microsoft.com/office/drawing/2016/5/14/chartex" xmlns:mc="http://schemas.openxmlformats.org/markup-compatibility/2006" xmlns:aink="http://schemas.microsoft.com/office/drawing/2016/ink" xmlns:am3d="http://schemas.microsoft.com/office/drawing/2017/model3d" xmlns:o="urn:schemas-microsoft-com:office:office" xmlns:oel="http://schemas.microsoft.com/office/2019/extlst" xmlns:r="http://schemas.openxmlformats.org/officeDocument/2006/relationships" xmlns:m="http://schemas.openxmlformats.org/officeDocument/2006/math" xmlns:v="urn:schemas-microsoft-com:vml" xmlns:wp14="http://schemas.microsoft.com/office/word/2010/wordprocessingDrawing" xmlns:wp="http://schemas.openxmlformats.org/drawingml/2006/wordprocessingDrawing" xmlns:w10="urn:schemas-microsoft-com:office:word" xmlns:w="http://schemas.openxmlformats.org/wordprocessingml/2006/main" xmlns:w14="http://schemas.microsoft.com/office/word/2010/wordml" xmlns:w15="http://schemas.microsoft.com/office/word/2012/wordml" xmlns:w16cex="http://schemas.microsoft.com/office/word/2018/wordml/cex" xmlns:w16cid="http://schemas.microsoft.com/office/word/2016/wordml/cid" xmlns:w16="http://schemas.microsoft.com/office/word/2018/wordml" xmlns:w16du="http://schemas.microsoft.com/office/word/2023/wordml/word16du" xmlns:w16sdtdh="http://schemas.microsoft.com/office/word/2020/wordml/sdtdatahash" xmlns:w16se="http://schemas.microsoft.com/office/word/2015/wordml/symex" xmlns:wpg="http://schemas.microsoft.com/office/word/2010/wordprocessingGroup" xmlns:wpi="http://schemas.microsoft.com/office/word/2010/wordprocessingInk" xmlns:wne="http://schemas.microsoft.com/office/word/2006/wordml" xmlns:wps="http://schemas.microsoft.com/office/word/2010/wordprocessingShape" mc:Ignorable="w14 w15 w16se w16cid w16 w16cex w16sdtdh wp14">
   <w:abstractNum w:abstractNumId="0" w15:restartNumberingAfterBreak="0">
     <w:nsid w:val="111469E2"/>
     <w:multiLevelType w:val="hybridMultilevel"/>
@@ -3186,6 +4955,118 @@
     </w:lvl>
   </w:abstractNum>
   <w:abstractNum w:abstractNumId="2" w15:restartNumberingAfterBreak="0">
+    <w:nsid w:val="1C9C3BCB"/>
+    <w:multiLevelType w:val="hybridMultilevel"/>
+    <w:tmpl w:val="FD86C918"/>
+    <w:lvl w:ilvl="0" w:tplc="0066A71A">
+      <w:numFmt w:val="bullet"/>
+      <w:lvlText w:val="-"/>
+      <w:lvlJc w:val="left"/>
+      <w:pPr>
+        <w:ind w:left="720" w:hanging="360"/>
+      </w:pPr>
+      <w:rPr>
+        <w:rFonts w:ascii="Calibri" w:eastAsiaTheme="minorHAnsi" w:hAnsi="Calibri" w:cs="Calibri" w:hint="default"/>
+      </w:rPr>
+    </w:lvl>
+    <w:lvl w:ilvl="1" w:tplc="0C090003" w:tentative="1">
+      <w:start w:val="1"/>
+      <w:numFmt w:val="bullet"/>
+      <w:lvlText w:val="o"/>
+      <w:lvlJc w:val="left"/>
+      <w:pPr>
+        <w:ind w:left="1440" w:hanging="360"/>
+      </w:pPr>
+      <w:rPr>
+        <w:rFonts w:ascii="Courier New" w:hAnsi="Courier New" w:cs="Courier New" w:hint="default"/>
+      </w:rPr>
+    </w:lvl>
+    <w:lvl w:ilvl="2" w:tplc="0C090005" w:tentative="1">
+      <w:start w:val="1"/>
+      <w:numFmt w:val="bullet"/>
+      <w:lvlText w:val=""/>
+      <w:lvlJc w:val="left"/>
+      <w:pPr>
+        <w:ind w:left="2160" w:hanging="360"/>
+      </w:pPr>
+      <w:rPr>
+        <w:rFonts w:ascii="Wingdings" w:hAnsi="Wingdings" w:hint="default"/>
+      </w:rPr>
+    </w:lvl>
+    <w:lvl w:ilvl="3" w:tplc="0C090001" w:tentative="1">
+      <w:start w:val="1"/>
+      <w:numFmt w:val="bullet"/>
+      <w:lvlText w:val=""/>
+      <w:lvlJc w:val="left"/>
+      <w:pPr>
+        <w:ind w:left="2880" w:hanging="360"/>
+      </w:pPr>
+      <w:rPr>
+        <w:rFonts w:ascii="Symbol" w:hAnsi="Symbol" w:hint="default"/>
+      </w:rPr>
+    </w:lvl>
+    <w:lvl w:ilvl="4" w:tplc="0C090003" w:tentative="1">
+      <w:start w:val="1"/>
+      <w:numFmt w:val="bullet"/>
+      <w:lvlText w:val="o"/>
+      <w:lvlJc w:val="left"/>
+      <w:pPr>
+        <w:ind w:left="3600" w:hanging="360"/>
+      </w:pPr>
+      <w:rPr>
+        <w:rFonts w:ascii="Courier New" w:hAnsi="Courier New" w:cs="Courier New" w:hint="default"/>
+      </w:rPr>
+    </w:lvl>
+    <w:lvl w:ilvl="5" w:tplc="0C090005" w:tentative="1">
+      <w:start w:val="1"/>
+      <w:numFmt w:val="bullet"/>
+      <w:lvlText w:val=""/>
+      <w:lvlJc w:val="left"/>
+      <w:pPr>
+        <w:ind w:left="4320" w:hanging="360"/>
+      </w:pPr>
+      <w:rPr>
+        <w:rFonts w:ascii="Wingdings" w:hAnsi="Wingdings" w:hint="default"/>
+      </w:rPr>
+    </w:lvl>
+    <w:lvl w:ilvl="6" w:tplc="0C090001" w:tentative="1">
+      <w:start w:val="1"/>
+      <w:numFmt w:val="bullet"/>
+      <w:lvlText w:val=""/>
+      <w:lvlJc w:val="left"/>
+      <w:pPr>
+        <w:ind w:left="5040" w:hanging="360"/>
+      </w:pPr>
+      <w:rPr>
+        <w:rFonts w:ascii="Symbol" w:hAnsi="Symbol" w:hint="default"/>
+      </w:rPr>
+    </w:lvl>
+    <w:lvl w:ilvl="7" w:tplc="0C090003" w:tentative="1">
+      <w:start w:val="1"/>
+      <w:numFmt w:val="bullet"/>
+      <w:lvlText w:val="o"/>
+      <w:lvlJc w:val="left"/>
+      <w:pPr>
+        <w:ind w:left="5760" w:hanging="360"/>
+      </w:pPr>
+      <w:rPr>
+        <w:rFonts w:ascii="Courier New" w:hAnsi="Courier New" w:cs="Courier New" w:hint="default"/>
+      </w:rPr>
+    </w:lvl>
+    <w:lvl w:ilvl="8" w:tplc="0C090005" w:tentative="1">
+      <w:start w:val="1"/>
+      <w:numFmt w:val="bullet"/>
+      <w:lvlText w:val=""/>
+      <w:lvlJc w:val="left"/>
+      <w:pPr>
+        <w:ind w:left="6480" w:hanging="360"/>
+      </w:pPr>
+      <w:rPr>
+        <w:rFonts w:ascii="Wingdings" w:hAnsi="Wingdings" w:hint="default"/>
+      </w:rPr>
+    </w:lvl>
+  </w:abstractNum>
+  <w:abstractNum w:abstractNumId="3" w15:restartNumberingAfterBreak="0">
     <w:nsid w:val="2E9D7ADE"/>
     <w:multiLevelType w:val="multilevel"/>
     <w:tmpl w:val="CFCEC51A"/>
@@ -3304,7 +5185,7 @@
       </w:pPr>
     </w:lvl>
   </w:abstractNum>
-  <w:abstractNum w:abstractNumId="3" w15:restartNumberingAfterBreak="0">
+  <w:abstractNum w:abstractNumId="4" w15:restartNumberingAfterBreak="0">
     <w:nsid w:val="40D72900"/>
     <w:multiLevelType w:val="hybridMultilevel"/>
     <w:tmpl w:val="90C8B756"/>
@@ -3393,7 +5274,7 @@
       </w:pPr>
     </w:lvl>
   </w:abstractNum>
-  <w:abstractNum w:abstractNumId="4" w15:restartNumberingAfterBreak="0">
+  <w:abstractNum w:abstractNumId="5" w15:restartNumberingAfterBreak="0">
     <w:nsid w:val="58811EC3"/>
     <w:multiLevelType w:val="hybridMultilevel"/>
     <w:tmpl w:val="A892904C"/>
@@ -3505,7 +5386,7 @@
       </w:rPr>
     </w:lvl>
   </w:abstractNum>
-  <w:abstractNum w:abstractNumId="5" w15:restartNumberingAfterBreak="0">
+  <w:abstractNum w:abstractNumId="6" w15:restartNumberingAfterBreak="0">
     <w:nsid w:val="64347386"/>
     <w:multiLevelType w:val="hybridMultilevel"/>
     <w:tmpl w:val="6B44973C"/>
@@ -3618,7 +5499,7 @@
       </w:rPr>
     </w:lvl>
   </w:abstractNum>
-  <w:abstractNum w:abstractNumId="6" w15:restartNumberingAfterBreak="0">
+  <w:abstractNum w:abstractNumId="7" w15:restartNumberingAfterBreak="0">
     <w:nsid w:val="7CAD5758"/>
     <w:multiLevelType w:val="hybridMultilevel"/>
     <w:tmpl w:val="7BB0AFE0"/>
@@ -3734,22 +5615,25 @@
     <w:abstractNumId w:val="1"/>
   </w:num>
   <w:num w:numId="2" w16cid:durableId="1381245736">
-    <w:abstractNumId w:val="2"/>
+    <w:abstractNumId w:val="3"/>
   </w:num>
   <w:num w:numId="3" w16cid:durableId="1300958934">
-    <w:abstractNumId w:val="4"/>
+    <w:abstractNumId w:val="5"/>
   </w:num>
   <w:num w:numId="4" w16cid:durableId="942882487">
-    <w:abstractNumId w:val="5"/>
+    <w:abstractNumId w:val="6"/>
   </w:num>
   <w:num w:numId="5" w16cid:durableId="877622760">
     <w:abstractNumId w:val="0"/>
   </w:num>
   <w:num w:numId="6" w16cid:durableId="773748668">
-    <w:abstractNumId w:val="6"/>
+    <w:abstractNumId w:val="7"/>
   </w:num>
   <w:num w:numId="7" w16cid:durableId="1312561621">
-    <w:abstractNumId w:val="3"/>
+    <w:abstractNumId w:val="4"/>
+  </w:num>
+  <w:num w:numId="8" w16cid:durableId="2028555115">
+    <w:abstractNumId w:val="2"/>
   </w:num>
 </w:numbering>
 </file>
@@ -4156,19 +6040,16 @@
   </w:style>
   <w:style w:type="paragraph" w:styleId="Heading1">
     <w:name w:val="heading 1"/>
-    <w:basedOn w:val="Normal"/>
+    <w:basedOn w:val="Heading2"/>
     <w:next w:val="Normal"/>
     <w:link w:val="Heading1Char"/>
     <w:qFormat/>
-    <w:rsid w:val="009B72D4"/>
+    <w:rsid w:val="00DD0776"/>
     <w:pPr>
       <w:outlineLvl w:val="0"/>
     </w:pPr>
     <w:rPr>
-      <w:rFonts w:asciiTheme="majorHAnsi" w:hAnsiTheme="majorHAnsi"/>
-      <w:b/>
-      <w:sz w:val="80"/>
-      <w:szCs w:val="80"/>
+      <w:color w:val="auto"/>
     </w:rPr>
   </w:style>
   <w:style w:type="paragraph" w:styleId="Heading2">
@@ -4178,12 +6059,13 @@
     <w:link w:val="Heading2Char"/>
     <w:uiPriority w:val="1"/>
     <w:qFormat/>
-    <w:rsid w:val="009B72D4"/>
+    <w:rsid w:val="0089793A"/>
     <w:pPr>
       <w:outlineLvl w:val="1"/>
     </w:pPr>
     <w:rPr>
       <w:rFonts w:asciiTheme="majorHAnsi" w:hAnsiTheme="majorHAnsi"/>
+      <w:color w:val="0070C0"/>
       <w:sz w:val="36"/>
       <w:szCs w:val="36"/>
     </w:rPr>
@@ -4245,7 +6127,6 @@
   <w:style w:type="character" w:default="1" w:styleId="DefaultParagraphFont">
     <w:name w:val="Default Paragraph Font"/>
     <w:uiPriority w:val="1"/>
-    <w:semiHidden/>
     <w:unhideWhenUsed/>
   </w:style>
   <w:style w:type="table" w:default="1" w:styleId="TableNormal">
@@ -4325,12 +6206,11 @@
     <w:name w:val="Heading 1 Char"/>
     <w:basedOn w:val="DefaultParagraphFont"/>
     <w:link w:val="Heading1"/>
-    <w:rsid w:val="009B72D4"/>
+    <w:rsid w:val="00DD0776"/>
     <w:rPr>
-      <w:rFonts w:asciiTheme="majorHAnsi" w:hAnsiTheme="majorHAnsi"/>
-      <w:b/>
-      <w:sz w:val="80"/>
-      <w:szCs w:val="80"/>
+      <w:rFonts w:asciiTheme="majorHAnsi" w:hAnsiTheme="majorHAnsi" w:cs="Calibri"/>
+      <w:sz w:val="36"/>
+      <w:szCs w:val="36"/>
     </w:rPr>
   </w:style>
   <w:style w:type="character" w:customStyle="1" w:styleId="Heading2Char">
@@ -4338,9 +6218,10 @@
     <w:basedOn w:val="DefaultParagraphFont"/>
     <w:link w:val="Heading2"/>
     <w:uiPriority w:val="1"/>
-    <w:rsid w:val="009B72D4"/>
+    <w:rsid w:val="0089793A"/>
     <w:rPr>
-      <w:rFonts w:asciiTheme="majorHAnsi" w:hAnsiTheme="majorHAnsi"/>
+      <w:rFonts w:asciiTheme="majorHAnsi" w:hAnsiTheme="majorHAnsi" w:cs="Calibri"/>
+      <w:color w:val="0070C0"/>
       <w:sz w:val="36"/>
       <w:szCs w:val="36"/>
     </w:rPr>
@@ -4522,7 +6403,7 @@
     </w:pPr>
     <w:rPr>
       <w:rFonts w:eastAsiaTheme="majorEastAsia" w:cstheme="majorBidi"/>
-      <w:b w:val="0"/>
+      <w:b/>
       <w:color w:val="A9890B" w:themeColor="accent1" w:themeShade="BF"/>
       <w:sz w:val="32"/>
       <w:szCs w:val="32"/>
@@ -4567,7 +6448,6 @@
     <w:name w:val="List Paragraph"/>
     <w:basedOn w:val="Normal"/>
     <w:uiPriority w:val="34"/>
-    <w:semiHidden/>
     <w:qFormat/>
     <w:rsid w:val="00D15BBB"/>
     <w:pPr>
@@ -5667,10 +7547,28 @@
 </file>
 
 <file path=customXml/item1.xml><?xml version="1.0" encoding="utf-8"?>
+<?mso-contentType ?>
+<FormTemplates xmlns="http://schemas.microsoft.com/sharepoint/v3/contenttype/forms">
+  <Display>DocumentLibraryForm</Display>
+  <Edit>DocumentLibraryForm</Edit>
+  <New>DocumentLibraryForm</New>
+</FormTemplates>
+</file>
+
+<file path=customXml/item2.xml><?xml version="1.0" encoding="utf-8"?>
+<p:properties xmlns:p="http://schemas.microsoft.com/office/2006/metadata/properties" xmlns:xsi="http://www.w3.org/2001/XMLSchema-instance" xmlns:pc="http://schemas.microsoft.com/office/infopath/2007/PartnerControls">
+  <documentManagement>
+    <Status xmlns="71af3243-3dd4-4a8d-8c0d-dd76da1f02a5">Not started</Status>
+    <MediaServiceKeyPoints xmlns="71af3243-3dd4-4a8d-8c0d-dd76da1f02a5" xsi:nil="true"/>
+  </documentManagement>
+</p:properties>
+</file>
+
+<file path=customXml/item3.xml><?xml version="1.0" encoding="utf-8"?>
 <b:Sources xmlns:b="http://schemas.openxmlformats.org/officeDocument/2006/bibliography" xmlns="http://schemas.openxmlformats.org/officeDocument/2006/bibliography" SelectedStyle="\APASixthEditionOfficeOnline.xsl" StyleName="APA" Version="6"/>
 </file>
 
-<file path=customXml/item2.xml><?xml version="1.0" encoding="utf-8"?>
+<file path=customXml/item4.xml><?xml version="1.0" encoding="utf-8"?>
 <ct:contentTypeSchema xmlns:ct="http://schemas.microsoft.com/office/2006/metadata/contentType" xmlns:ma="http://schemas.microsoft.com/office/2006/metadata/properties/metaAttributes" ct:_="" ma:_="" ma:contentTypeName="Document" ma:contentTypeID="0x01010079F111ED35F8CC479449609E8A0923A6" ma:contentTypeVersion="12" ma:contentTypeDescription="Create a new document." ma:contentTypeScope="" ma:versionID="fa6e671f1cd7e4d96ff9652be322dd5e">
   <xsd:schema xmlns:xsd="http://www.w3.org/2001/XMLSchema" xmlns:xs="http://www.w3.org/2001/XMLSchema" xmlns:p="http://schemas.microsoft.com/office/2006/metadata/properties" xmlns:ns2="71af3243-3dd4-4a8d-8c0d-dd76da1f02a5" xmlns:ns3="16c05727-aa75-4e4a-9b5f-8a80a1165891" targetNamespace="http://schemas.microsoft.com/office/2006/metadata/properties" ma:root="true" ma:fieldsID="4e2496f70b101db0b8013f30a071bbf7" ns2:_="" ns3:_="">
     <xsd:import namespace="71af3243-3dd4-4a8d-8c0d-dd76da1f02a5"/>
@@ -5891,25 +7789,25 @@
 </ct:contentTypeSchema>
 </file>
 
-<file path=customXml/item3.xml><?xml version="1.0" encoding="utf-8"?>
-<?mso-contentType ?>
-<FormTemplates xmlns="http://schemas.microsoft.com/sharepoint/v3/contenttype/forms">
-  <Display>DocumentLibraryForm</Display>
-  <Edit>DocumentLibraryForm</Edit>
-  <New>DocumentLibraryForm</New>
-</FormTemplates>
+<file path=customXml/itemProps1.xml><?xml version="1.0" encoding="utf-8"?>
+<ds:datastoreItem xmlns:ds="http://schemas.openxmlformats.org/officeDocument/2006/customXml" ds:itemID="{DE058DEA-A24B-4A4E-9EA4-6D86FDA62B5B}">
+  <ds:schemaRefs>
+    <ds:schemaRef ds:uri="http://schemas.microsoft.com/sharepoint/v3/contenttype/forms"/>
+  </ds:schemaRefs>
+</ds:datastoreItem>
 </file>
 
-<file path=customXml/item4.xml><?xml version="1.0" encoding="utf-8"?>
-<p:properties xmlns:p="http://schemas.microsoft.com/office/2006/metadata/properties" xmlns:xsi="http://www.w3.org/2001/XMLSchema-instance" xmlns:pc="http://schemas.microsoft.com/office/infopath/2007/PartnerControls">
-  <documentManagement>
-    <Status xmlns="71af3243-3dd4-4a8d-8c0d-dd76da1f02a5">Not started</Status>
-    <MediaServiceKeyPoints xmlns="71af3243-3dd4-4a8d-8c0d-dd76da1f02a5" xsi:nil="true"/>
-  </documentManagement>
-</p:properties>
+<file path=customXml/itemProps2.xml><?xml version="1.0" encoding="utf-8"?>
+<ds:datastoreItem xmlns:ds="http://schemas.openxmlformats.org/officeDocument/2006/customXml" ds:itemID="{E1E1983F-6286-415F-8BD0-D2570EFEFB27}">
+  <ds:schemaRefs>
+    <ds:schemaRef ds:uri="http://schemas.microsoft.com/office/2006/metadata/properties"/>
+    <ds:schemaRef ds:uri="http://schemas.microsoft.com/office/infopath/2007/PartnerControls"/>
+    <ds:schemaRef ds:uri="71af3243-3dd4-4a8d-8c0d-dd76da1f02a5"/>
+  </ds:schemaRefs>
+</ds:datastoreItem>
 </file>
 
-<file path=customXml/itemProps1.xml><?xml version="1.0" encoding="utf-8"?>
+<file path=customXml/itemProps3.xml><?xml version="1.0" encoding="utf-8"?>
 <ds:datastoreItem xmlns:ds="http://schemas.openxmlformats.org/officeDocument/2006/customXml" ds:itemID="{64EEF748-28BC-4AC6-852A-F36B08042488}">
   <ds:schemaRefs>
     <ds:schemaRef ds:uri="http://schemas.openxmlformats.org/officeDocument/2006/bibliography"/>
@@ -5917,7 +7815,7 @@
 </ds:datastoreItem>
 </file>
 
-<file path=customXml/itemProps2.xml><?xml version="1.0" encoding="utf-8"?>
+<file path=customXml/itemProps4.xml><?xml version="1.0" encoding="utf-8"?>
 <ds:datastoreItem xmlns:ds="http://schemas.openxmlformats.org/officeDocument/2006/customXml" ds:itemID="{D209B3CA-0C8C-48D4-A94D-FB24C1AB21FE}">
   <ds:schemaRefs>
     <ds:schemaRef ds:uri="http://schemas.microsoft.com/office/2006/metadata/contentType"/>
@@ -5934,22 +7832,4 @@
     <ds:schemaRef ds:uri="http://schemas.microsoft.com/internal/obd"/>
   </ds:schemaRefs>
 </ds:datastoreItem>
-</file>
-
-<file path=customXml/itemProps3.xml><?xml version="1.0" encoding="utf-8"?>
-<ds:datastoreItem xmlns:ds="http://schemas.openxmlformats.org/officeDocument/2006/customXml" ds:itemID="{DE058DEA-A24B-4A4E-9EA4-6D86FDA62B5B}">
-  <ds:schemaRefs>
-    <ds:schemaRef ds:uri="http://schemas.microsoft.com/sharepoint/v3/contenttype/forms"/>
-  </ds:schemaRefs>
-</ds:datastoreItem>
-</file>
-
-<file path=customXml/itemProps4.xml><?xml version="1.0" encoding="utf-8"?>
-<ds:datastoreItem xmlns:ds="http://schemas.openxmlformats.org/officeDocument/2006/customXml" ds:itemID="{E1E1983F-6286-415F-8BD0-D2570EFEFB27}">
-  <ds:schemaRefs>
-    <ds:schemaRef ds:uri="http://schemas.microsoft.com/office/2006/metadata/properties"/>
-    <ds:schemaRef ds:uri="http://schemas.microsoft.com/office/infopath/2007/PartnerControls"/>
-    <ds:schemaRef ds:uri="71af3243-3dd4-4a8d-8c0d-dd76da1f02a5"/>
-  </ds:schemaRefs>
-</ds:datastoreItem>
 </file>
</xml_diff>